<commit_message>
Reorganised Location of Diagrams + Updated README to PID Spec
</commit_message>
<xml_diff>
--- a/Documents/COMP3000 Computing Project Project Initiation 0.1.docx
+++ b/Documents/COMP3000 Computing Project Project Initiation 0.1.docx
@@ -4,7 +4,7 @@
   <w:body>
     <w:p>
       <w:pPr>
-        <w:pStyle w:val="Heading1"/>
+        <w:jc w:val="center"/>
         <w:rPr>
           <w:rStyle w:val="IntenseReference"/>
           <w:rFonts w:cstheme="minorBidi"/>
@@ -95,11 +95,14 @@
         <w:t>5</w:t>
       </w:r>
     </w:p>
-    <w:p/>
-    <w:p>
-      <w:pPr>
-        <w:pStyle w:val="Heading3"/>
+    <w:p>
+      <w:pPr>
         <w:jc w:val="center"/>
+      </w:pPr>
+    </w:p>
+    <w:p>
+      <w:pPr>
+        <w:pStyle w:val="Heading1"/>
         <w:rPr>
           <w:rStyle w:val="IntenseReference"/>
           <w:rFonts w:cstheme="minorBidi"/>
@@ -109,6 +112,7 @@
           <w:szCs w:val="44"/>
         </w:rPr>
       </w:pPr>
+      <w:bookmarkStart w:id="0" w:name="_Toc180693647"/>
       <w:r>
         <w:rPr>
           <w:rStyle w:val="IntenseReference"/>
@@ -175,6 +179,7 @@
         </w:rPr>
         <w:t>Journal</w:t>
       </w:r>
+      <w:bookmarkEnd w:id="0"/>
     </w:p>
     <w:p>
       <w:pPr>
@@ -197,6 +202,7 @@
           <w:szCs w:val="40"/>
         </w:rPr>
       </w:pPr>
+      <w:bookmarkStart w:id="1" w:name="_Toc180693648"/>
       <w:r>
         <w:rPr>
           <w:rStyle w:val="IntenseReference"/>
@@ -207,30 +213,32 @@
         </w:rPr>
         <w:t>Links</w:t>
       </w:r>
-    </w:p>
-    <w:p>
-      <w:pPr>
+      <w:bookmarkEnd w:id="1"/>
+    </w:p>
+    <w:p>
+      <w:pPr>
+        <w:rPr>
+          <w:i/>
+          <w:iCs/>
+          <w:color w:val="0000FF"/>
+          <w:u w:val="single"/>
+        </w:rPr>
+      </w:pPr>
+      <w:r>
+        <w:rPr>
+          <w:color w:val="000000" w:themeColor="text1"/>
+        </w:rPr>
+        <w:t>Source code:</w:t>
+      </w:r>
+      <w:r>
         <w:rPr>
           <w:i/>
           <w:iCs/>
           <w:color w:val="000000" w:themeColor="text1"/>
         </w:rPr>
-      </w:pPr>
-      <w:r>
-        <w:rPr>
-          <w:color w:val="000000" w:themeColor="text1"/>
-        </w:rPr>
-        <w:t>Source code:</w:t>
-      </w:r>
-      <w:r>
-        <w:rPr>
-          <w:i/>
-          <w:iCs/>
-          <w:color w:val="000000" w:themeColor="text1"/>
-        </w:rPr>
         <w:t xml:space="preserve"> </w:t>
       </w:r>
-      <w:hyperlink r:id="rId5" w:history="1">
+      <w:hyperlink r:id="rId6" w:history="1">
         <w:r>
           <w:rPr>
             <w:rStyle w:val="Hyperlink"/>
@@ -241,6 +249,3014 @@
         </w:r>
       </w:hyperlink>
     </w:p>
+    <w:sdt>
+      <w:sdtPr>
+        <w:id w:val="616483345"/>
+        <w:docPartObj>
+          <w:docPartGallery w:val="Table of Contents"/>
+          <w:docPartUnique/>
+        </w:docPartObj>
+      </w:sdtPr>
+      <w:sdtEndPr>
+        <w:rPr>
+          <w:rFonts w:asciiTheme="minorHAnsi" w:eastAsiaTheme="minorHAnsi" w:hAnsiTheme="minorHAnsi" w:cstheme="minorBidi"/>
+          <w:b/>
+          <w:bCs/>
+          <w:noProof/>
+          <w:color w:val="auto"/>
+          <w:sz w:val="24"/>
+          <w:szCs w:val="24"/>
+          <w:lang w:val="en-GB"/>
+        </w:rPr>
+      </w:sdtEndPr>
+      <w:sdtContent>
+        <w:p>
+          <w:pPr>
+            <w:pStyle w:val="TOCHeading"/>
+          </w:pPr>
+          <w:r>
+            <w:t>Contents</w:t>
+          </w:r>
+        </w:p>
+        <w:p>
+          <w:pPr>
+            <w:pStyle w:val="TOC1"/>
+            <w:tabs>
+              <w:tab w:val="right" w:leader="dot" w:pos="9010"/>
+            </w:tabs>
+            <w:rPr>
+              <w:rFonts w:eastAsiaTheme="minorEastAsia"/>
+              <w:noProof/>
+              <w:kern w:val="2"/>
+              <w:lang w:eastAsia="en-GB"/>
+              <w14:ligatures w14:val="standardContextual"/>
+            </w:rPr>
+          </w:pPr>
+          <w:r>
+            <w:fldChar w:fldCharType="begin"/>
+          </w:r>
+          <w:r>
+            <w:instrText xml:space="preserve"> TOC \o "1-3" \h \z \u </w:instrText>
+          </w:r>
+          <w:r>
+            <w:fldChar w:fldCharType="separate"/>
+          </w:r>
+          <w:hyperlink w:anchor="_Toc180693647" w:history="1">
+            <w:r>
+              <w:rPr>
+                <w:rStyle w:val="Hyperlink"/>
+                <w:noProof/>
+              </w:rPr>
+              <w:t>KANO: A Mood Analysis Voice Journal</w:t>
+            </w:r>
+            <w:r>
+              <w:rPr>
+                <w:noProof/>
+                <w:webHidden/>
+              </w:rPr>
+              <w:tab/>
+            </w:r>
+            <w:r>
+              <w:rPr>
+                <w:noProof/>
+                <w:webHidden/>
+              </w:rPr>
+              <w:fldChar w:fldCharType="begin"/>
+            </w:r>
+            <w:r>
+              <w:rPr>
+                <w:noProof/>
+                <w:webHidden/>
+              </w:rPr>
+              <w:instrText xml:space="preserve"> PAGEREF _Toc180693647 \h </w:instrText>
+            </w:r>
+            <w:r>
+              <w:rPr>
+                <w:noProof/>
+                <w:webHidden/>
+              </w:rPr>
+            </w:r>
+            <w:r>
+              <w:rPr>
+                <w:noProof/>
+                <w:webHidden/>
+              </w:rPr>
+              <w:fldChar w:fldCharType="separate"/>
+            </w:r>
+            <w:r>
+              <w:rPr>
+                <w:noProof/>
+                <w:webHidden/>
+              </w:rPr>
+              <w:t>1</w:t>
+            </w:r>
+            <w:r>
+              <w:rPr>
+                <w:noProof/>
+                <w:webHidden/>
+              </w:rPr>
+              <w:fldChar w:fldCharType="end"/>
+            </w:r>
+          </w:hyperlink>
+        </w:p>
+        <w:p>
+          <w:pPr>
+            <w:pStyle w:val="TOC3"/>
+            <w:tabs>
+              <w:tab w:val="right" w:leader="dot" w:pos="9010"/>
+            </w:tabs>
+            <w:rPr>
+              <w:rFonts w:eastAsiaTheme="minorEastAsia"/>
+              <w:noProof/>
+              <w:kern w:val="2"/>
+              <w:lang w:eastAsia="en-GB"/>
+              <w14:ligatures w14:val="standardContextual"/>
+            </w:rPr>
+          </w:pPr>
+          <w:hyperlink w:anchor="_Toc180693648" w:history="1">
+            <w:r>
+              <w:rPr>
+                <w:rStyle w:val="Hyperlink"/>
+                <w:bCs/>
+                <w:noProof/>
+              </w:rPr>
+              <w:t>Links</w:t>
+            </w:r>
+            <w:r>
+              <w:rPr>
+                <w:noProof/>
+                <w:webHidden/>
+              </w:rPr>
+              <w:tab/>
+            </w:r>
+            <w:r>
+              <w:rPr>
+                <w:noProof/>
+                <w:webHidden/>
+              </w:rPr>
+              <w:fldChar w:fldCharType="begin"/>
+            </w:r>
+            <w:r>
+              <w:rPr>
+                <w:noProof/>
+                <w:webHidden/>
+              </w:rPr>
+              <w:instrText xml:space="preserve"> PAGEREF _Toc180693648 \h </w:instrText>
+            </w:r>
+            <w:r>
+              <w:rPr>
+                <w:noProof/>
+                <w:webHidden/>
+              </w:rPr>
+            </w:r>
+            <w:r>
+              <w:rPr>
+                <w:noProof/>
+                <w:webHidden/>
+              </w:rPr>
+              <w:fldChar w:fldCharType="separate"/>
+            </w:r>
+            <w:r>
+              <w:rPr>
+                <w:noProof/>
+                <w:webHidden/>
+              </w:rPr>
+              <w:t>1</w:t>
+            </w:r>
+            <w:r>
+              <w:rPr>
+                <w:noProof/>
+                <w:webHidden/>
+              </w:rPr>
+              <w:fldChar w:fldCharType="end"/>
+            </w:r>
+          </w:hyperlink>
+        </w:p>
+        <w:p>
+          <w:pPr>
+            <w:pStyle w:val="TOC1"/>
+            <w:tabs>
+              <w:tab w:val="right" w:leader="dot" w:pos="9010"/>
+            </w:tabs>
+            <w:rPr>
+              <w:rFonts w:eastAsiaTheme="minorEastAsia"/>
+              <w:noProof/>
+              <w:kern w:val="2"/>
+              <w:lang w:eastAsia="en-GB"/>
+              <w14:ligatures w14:val="standardContextual"/>
+            </w:rPr>
+          </w:pPr>
+          <w:hyperlink w:anchor="_Toc180693649" w:history="1">
+            <w:r>
+              <w:rPr>
+                <w:rStyle w:val="Hyperlink"/>
+                <w:noProof/>
+              </w:rPr>
+              <w:t>Project Vision</w:t>
+            </w:r>
+            <w:r>
+              <w:rPr>
+                <w:noProof/>
+                <w:webHidden/>
+              </w:rPr>
+              <w:tab/>
+            </w:r>
+            <w:r>
+              <w:rPr>
+                <w:noProof/>
+                <w:webHidden/>
+              </w:rPr>
+              <w:fldChar w:fldCharType="begin"/>
+            </w:r>
+            <w:r>
+              <w:rPr>
+                <w:noProof/>
+                <w:webHidden/>
+              </w:rPr>
+              <w:instrText xml:space="preserve"> PAGEREF _Toc180693649 \h </w:instrText>
+            </w:r>
+            <w:r>
+              <w:rPr>
+                <w:noProof/>
+                <w:webHidden/>
+              </w:rPr>
+            </w:r>
+            <w:r>
+              <w:rPr>
+                <w:noProof/>
+                <w:webHidden/>
+              </w:rPr>
+              <w:fldChar w:fldCharType="separate"/>
+            </w:r>
+            <w:r>
+              <w:rPr>
+                <w:noProof/>
+                <w:webHidden/>
+              </w:rPr>
+              <w:t>2</w:t>
+            </w:r>
+            <w:r>
+              <w:rPr>
+                <w:noProof/>
+                <w:webHidden/>
+              </w:rPr>
+              <w:fldChar w:fldCharType="end"/>
+            </w:r>
+          </w:hyperlink>
+        </w:p>
+        <w:p>
+          <w:pPr>
+            <w:pStyle w:val="TOC1"/>
+            <w:tabs>
+              <w:tab w:val="right" w:leader="dot" w:pos="9010"/>
+            </w:tabs>
+            <w:rPr>
+              <w:rFonts w:eastAsiaTheme="minorEastAsia"/>
+              <w:noProof/>
+              <w:kern w:val="2"/>
+              <w:lang w:eastAsia="en-GB"/>
+              <w14:ligatures w14:val="standardContextual"/>
+            </w:rPr>
+          </w:pPr>
+          <w:hyperlink w:anchor="_Toc180693650" w:history="1">
+            <w:r>
+              <w:rPr>
+                <w:rStyle w:val="Hyperlink"/>
+                <w:noProof/>
+              </w:rPr>
+              <w:t>Technological Architecture</w:t>
+            </w:r>
+            <w:r>
+              <w:rPr>
+                <w:noProof/>
+                <w:webHidden/>
+              </w:rPr>
+              <w:tab/>
+            </w:r>
+            <w:r>
+              <w:rPr>
+                <w:noProof/>
+                <w:webHidden/>
+              </w:rPr>
+              <w:fldChar w:fldCharType="begin"/>
+            </w:r>
+            <w:r>
+              <w:rPr>
+                <w:noProof/>
+                <w:webHidden/>
+              </w:rPr>
+              <w:instrText xml:space="preserve"> PAGEREF _Toc180693650 \h </w:instrText>
+            </w:r>
+            <w:r>
+              <w:rPr>
+                <w:noProof/>
+                <w:webHidden/>
+              </w:rPr>
+            </w:r>
+            <w:r>
+              <w:rPr>
+                <w:noProof/>
+                <w:webHidden/>
+              </w:rPr>
+              <w:fldChar w:fldCharType="separate"/>
+            </w:r>
+            <w:r>
+              <w:rPr>
+                <w:noProof/>
+                <w:webHidden/>
+              </w:rPr>
+              <w:t>3</w:t>
+            </w:r>
+            <w:r>
+              <w:rPr>
+                <w:noProof/>
+                <w:webHidden/>
+              </w:rPr>
+              <w:fldChar w:fldCharType="end"/>
+            </w:r>
+          </w:hyperlink>
+        </w:p>
+        <w:p>
+          <w:pPr>
+            <w:pStyle w:val="TOC2"/>
+            <w:tabs>
+              <w:tab w:val="right" w:leader="dot" w:pos="9010"/>
+            </w:tabs>
+            <w:rPr>
+              <w:rFonts w:eastAsiaTheme="minorEastAsia"/>
+              <w:noProof/>
+              <w:kern w:val="2"/>
+              <w:lang w:eastAsia="en-GB"/>
+              <w14:ligatures w14:val="standardContextual"/>
+            </w:rPr>
+          </w:pPr>
+          <w:hyperlink w:anchor="_Toc180693651" w:history="1">
+            <w:r>
+              <w:rPr>
+                <w:rStyle w:val="Hyperlink"/>
+                <w:noProof/>
+              </w:rPr>
+              <w:t>Mobile Application UI</w:t>
+            </w:r>
+            <w:r>
+              <w:rPr>
+                <w:noProof/>
+                <w:webHidden/>
+              </w:rPr>
+              <w:tab/>
+            </w:r>
+            <w:r>
+              <w:rPr>
+                <w:noProof/>
+                <w:webHidden/>
+              </w:rPr>
+              <w:fldChar w:fldCharType="begin"/>
+            </w:r>
+            <w:r>
+              <w:rPr>
+                <w:noProof/>
+                <w:webHidden/>
+              </w:rPr>
+              <w:instrText xml:space="preserve"> PAGEREF _Toc180693651 \h </w:instrText>
+            </w:r>
+            <w:r>
+              <w:rPr>
+                <w:noProof/>
+                <w:webHidden/>
+              </w:rPr>
+            </w:r>
+            <w:r>
+              <w:rPr>
+                <w:noProof/>
+                <w:webHidden/>
+              </w:rPr>
+              <w:fldChar w:fldCharType="separate"/>
+            </w:r>
+            <w:r>
+              <w:rPr>
+                <w:noProof/>
+                <w:webHidden/>
+              </w:rPr>
+              <w:t>3</w:t>
+            </w:r>
+            <w:r>
+              <w:rPr>
+                <w:noProof/>
+                <w:webHidden/>
+              </w:rPr>
+              <w:fldChar w:fldCharType="end"/>
+            </w:r>
+          </w:hyperlink>
+        </w:p>
+        <w:p>
+          <w:pPr>
+            <w:pStyle w:val="TOC2"/>
+            <w:tabs>
+              <w:tab w:val="right" w:leader="dot" w:pos="9010"/>
+            </w:tabs>
+            <w:rPr>
+              <w:rFonts w:eastAsiaTheme="minorEastAsia"/>
+              <w:noProof/>
+              <w:kern w:val="2"/>
+              <w:lang w:eastAsia="en-GB"/>
+              <w14:ligatures w14:val="standardContextual"/>
+            </w:rPr>
+          </w:pPr>
+          <w:hyperlink w:anchor="_Toc180693652" w:history="1">
+            <w:r>
+              <w:rPr>
+                <w:rStyle w:val="Hyperlink"/>
+                <w:noProof/>
+              </w:rPr>
+              <w:t>Back-End Server</w:t>
+            </w:r>
+            <w:r>
+              <w:rPr>
+                <w:noProof/>
+                <w:webHidden/>
+              </w:rPr>
+              <w:tab/>
+            </w:r>
+            <w:r>
+              <w:rPr>
+                <w:noProof/>
+                <w:webHidden/>
+              </w:rPr>
+              <w:fldChar w:fldCharType="begin"/>
+            </w:r>
+            <w:r>
+              <w:rPr>
+                <w:noProof/>
+                <w:webHidden/>
+              </w:rPr>
+              <w:instrText xml:space="preserve"> PAGEREF _Toc180693652 \h </w:instrText>
+            </w:r>
+            <w:r>
+              <w:rPr>
+                <w:noProof/>
+                <w:webHidden/>
+              </w:rPr>
+            </w:r>
+            <w:r>
+              <w:rPr>
+                <w:noProof/>
+                <w:webHidden/>
+              </w:rPr>
+              <w:fldChar w:fldCharType="separate"/>
+            </w:r>
+            <w:r>
+              <w:rPr>
+                <w:noProof/>
+                <w:webHidden/>
+              </w:rPr>
+              <w:t>3</w:t>
+            </w:r>
+            <w:r>
+              <w:rPr>
+                <w:noProof/>
+                <w:webHidden/>
+              </w:rPr>
+              <w:fldChar w:fldCharType="end"/>
+            </w:r>
+          </w:hyperlink>
+        </w:p>
+        <w:p>
+          <w:pPr>
+            <w:pStyle w:val="TOC2"/>
+            <w:tabs>
+              <w:tab w:val="right" w:leader="dot" w:pos="9010"/>
+            </w:tabs>
+            <w:rPr>
+              <w:rFonts w:eastAsiaTheme="minorEastAsia"/>
+              <w:noProof/>
+              <w:kern w:val="2"/>
+              <w:lang w:eastAsia="en-GB"/>
+              <w14:ligatures w14:val="standardContextual"/>
+            </w:rPr>
+          </w:pPr>
+          <w:hyperlink w:anchor="_Toc180693653" w:history="1">
+            <w:r>
+              <w:rPr>
+                <w:rStyle w:val="Hyperlink"/>
+                <w:noProof/>
+              </w:rPr>
+              <w:t>AI Processing</w:t>
+            </w:r>
+            <w:r>
+              <w:rPr>
+                <w:noProof/>
+                <w:webHidden/>
+              </w:rPr>
+              <w:tab/>
+            </w:r>
+            <w:r>
+              <w:rPr>
+                <w:noProof/>
+                <w:webHidden/>
+              </w:rPr>
+              <w:fldChar w:fldCharType="begin"/>
+            </w:r>
+            <w:r>
+              <w:rPr>
+                <w:noProof/>
+                <w:webHidden/>
+              </w:rPr>
+              <w:instrText xml:space="preserve"> PAGEREF _Toc180693653 \h </w:instrText>
+            </w:r>
+            <w:r>
+              <w:rPr>
+                <w:noProof/>
+                <w:webHidden/>
+              </w:rPr>
+            </w:r>
+            <w:r>
+              <w:rPr>
+                <w:noProof/>
+                <w:webHidden/>
+              </w:rPr>
+              <w:fldChar w:fldCharType="separate"/>
+            </w:r>
+            <w:r>
+              <w:rPr>
+                <w:noProof/>
+                <w:webHidden/>
+              </w:rPr>
+              <w:t>3</w:t>
+            </w:r>
+            <w:r>
+              <w:rPr>
+                <w:noProof/>
+                <w:webHidden/>
+              </w:rPr>
+              <w:fldChar w:fldCharType="end"/>
+            </w:r>
+          </w:hyperlink>
+        </w:p>
+        <w:p>
+          <w:pPr>
+            <w:pStyle w:val="TOC2"/>
+            <w:tabs>
+              <w:tab w:val="right" w:leader="dot" w:pos="9010"/>
+            </w:tabs>
+            <w:rPr>
+              <w:rFonts w:eastAsiaTheme="minorEastAsia"/>
+              <w:noProof/>
+              <w:kern w:val="2"/>
+              <w:lang w:eastAsia="en-GB"/>
+              <w14:ligatures w14:val="standardContextual"/>
+            </w:rPr>
+          </w:pPr>
+          <w:hyperlink w:anchor="_Toc180693654" w:history="1">
+            <w:r>
+              <w:rPr>
+                <w:rStyle w:val="Hyperlink"/>
+                <w:noProof/>
+              </w:rPr>
+              <w:t>Languages and Technologies</w:t>
+            </w:r>
+            <w:r>
+              <w:rPr>
+                <w:noProof/>
+                <w:webHidden/>
+              </w:rPr>
+              <w:tab/>
+            </w:r>
+            <w:r>
+              <w:rPr>
+                <w:noProof/>
+                <w:webHidden/>
+              </w:rPr>
+              <w:fldChar w:fldCharType="begin"/>
+            </w:r>
+            <w:r>
+              <w:rPr>
+                <w:noProof/>
+                <w:webHidden/>
+              </w:rPr>
+              <w:instrText xml:space="preserve"> PAGEREF _Toc180693654 \h </w:instrText>
+            </w:r>
+            <w:r>
+              <w:rPr>
+                <w:noProof/>
+                <w:webHidden/>
+              </w:rPr>
+            </w:r>
+            <w:r>
+              <w:rPr>
+                <w:noProof/>
+                <w:webHidden/>
+              </w:rPr>
+              <w:fldChar w:fldCharType="separate"/>
+            </w:r>
+            <w:r>
+              <w:rPr>
+                <w:noProof/>
+                <w:webHidden/>
+              </w:rPr>
+              <w:t>3</w:t>
+            </w:r>
+            <w:r>
+              <w:rPr>
+                <w:noProof/>
+                <w:webHidden/>
+              </w:rPr>
+              <w:fldChar w:fldCharType="end"/>
+            </w:r>
+          </w:hyperlink>
+        </w:p>
+        <w:p>
+          <w:pPr>
+            <w:pStyle w:val="TOC2"/>
+            <w:tabs>
+              <w:tab w:val="right" w:leader="dot" w:pos="9010"/>
+            </w:tabs>
+            <w:rPr>
+              <w:rFonts w:eastAsiaTheme="minorEastAsia"/>
+              <w:noProof/>
+              <w:kern w:val="2"/>
+              <w:lang w:eastAsia="en-GB"/>
+              <w14:ligatures w14:val="standardContextual"/>
+            </w:rPr>
+          </w:pPr>
+          <w:hyperlink w:anchor="_Toc180693655" w:history="1">
+            <w:r>
+              <w:rPr>
+                <w:rStyle w:val="Hyperlink"/>
+                <w:noProof/>
+              </w:rPr>
+              <w:t>Development Environment</w:t>
+            </w:r>
+            <w:r>
+              <w:rPr>
+                <w:noProof/>
+                <w:webHidden/>
+              </w:rPr>
+              <w:tab/>
+            </w:r>
+            <w:r>
+              <w:rPr>
+                <w:noProof/>
+                <w:webHidden/>
+              </w:rPr>
+              <w:fldChar w:fldCharType="begin"/>
+            </w:r>
+            <w:r>
+              <w:rPr>
+                <w:noProof/>
+                <w:webHidden/>
+              </w:rPr>
+              <w:instrText xml:space="preserve"> PAGEREF _Toc180693655 \h </w:instrText>
+            </w:r>
+            <w:r>
+              <w:rPr>
+                <w:noProof/>
+                <w:webHidden/>
+              </w:rPr>
+            </w:r>
+            <w:r>
+              <w:rPr>
+                <w:noProof/>
+                <w:webHidden/>
+              </w:rPr>
+              <w:fldChar w:fldCharType="separate"/>
+            </w:r>
+            <w:r>
+              <w:rPr>
+                <w:noProof/>
+                <w:webHidden/>
+              </w:rPr>
+              <w:t>3</w:t>
+            </w:r>
+            <w:r>
+              <w:rPr>
+                <w:noProof/>
+                <w:webHidden/>
+              </w:rPr>
+              <w:fldChar w:fldCharType="end"/>
+            </w:r>
+          </w:hyperlink>
+        </w:p>
+        <w:p>
+          <w:pPr>
+            <w:pStyle w:val="TOC2"/>
+            <w:tabs>
+              <w:tab w:val="right" w:leader="dot" w:pos="9010"/>
+            </w:tabs>
+            <w:rPr>
+              <w:rFonts w:eastAsiaTheme="minorEastAsia"/>
+              <w:noProof/>
+              <w:kern w:val="2"/>
+              <w:lang w:eastAsia="en-GB"/>
+              <w14:ligatures w14:val="standardContextual"/>
+            </w:rPr>
+          </w:pPr>
+          <w:hyperlink w:anchor="_Toc180693656" w:history="1">
+            <w:r>
+              <w:rPr>
+                <w:rStyle w:val="Hyperlink"/>
+                <w:noProof/>
+              </w:rPr>
+              <w:t>Repository Layout</w:t>
+            </w:r>
+            <w:r>
+              <w:rPr>
+                <w:noProof/>
+                <w:webHidden/>
+              </w:rPr>
+              <w:tab/>
+            </w:r>
+            <w:r>
+              <w:rPr>
+                <w:noProof/>
+                <w:webHidden/>
+              </w:rPr>
+              <w:fldChar w:fldCharType="begin"/>
+            </w:r>
+            <w:r>
+              <w:rPr>
+                <w:noProof/>
+                <w:webHidden/>
+              </w:rPr>
+              <w:instrText xml:space="preserve"> PAGEREF _Toc180693656 \h </w:instrText>
+            </w:r>
+            <w:r>
+              <w:rPr>
+                <w:noProof/>
+                <w:webHidden/>
+              </w:rPr>
+            </w:r>
+            <w:r>
+              <w:rPr>
+                <w:noProof/>
+                <w:webHidden/>
+              </w:rPr>
+              <w:fldChar w:fldCharType="separate"/>
+            </w:r>
+            <w:r>
+              <w:rPr>
+                <w:noProof/>
+                <w:webHidden/>
+              </w:rPr>
+              <w:t>3</w:t>
+            </w:r>
+            <w:r>
+              <w:rPr>
+                <w:noProof/>
+                <w:webHidden/>
+              </w:rPr>
+              <w:fldChar w:fldCharType="end"/>
+            </w:r>
+          </w:hyperlink>
+        </w:p>
+        <w:p>
+          <w:pPr>
+            <w:pStyle w:val="TOC2"/>
+            <w:tabs>
+              <w:tab w:val="right" w:leader="dot" w:pos="9010"/>
+            </w:tabs>
+            <w:rPr>
+              <w:rFonts w:eastAsiaTheme="minorEastAsia"/>
+              <w:noProof/>
+              <w:kern w:val="2"/>
+              <w:lang w:eastAsia="en-GB"/>
+              <w14:ligatures w14:val="standardContextual"/>
+            </w:rPr>
+          </w:pPr>
+          <w:hyperlink w:anchor="_Toc180693657" w:history="1">
+            <w:r>
+              <w:rPr>
+                <w:rStyle w:val="Hyperlink"/>
+                <w:noProof/>
+              </w:rPr>
+              <w:t>Test Environment</w:t>
+            </w:r>
+            <w:r>
+              <w:rPr>
+                <w:noProof/>
+                <w:webHidden/>
+              </w:rPr>
+              <w:tab/>
+            </w:r>
+            <w:r>
+              <w:rPr>
+                <w:noProof/>
+                <w:webHidden/>
+              </w:rPr>
+              <w:fldChar w:fldCharType="begin"/>
+            </w:r>
+            <w:r>
+              <w:rPr>
+                <w:noProof/>
+                <w:webHidden/>
+              </w:rPr>
+              <w:instrText xml:space="preserve"> PAGEREF _Toc180693657 \h </w:instrText>
+            </w:r>
+            <w:r>
+              <w:rPr>
+                <w:noProof/>
+                <w:webHidden/>
+              </w:rPr>
+            </w:r>
+            <w:r>
+              <w:rPr>
+                <w:noProof/>
+                <w:webHidden/>
+              </w:rPr>
+              <w:fldChar w:fldCharType="separate"/>
+            </w:r>
+            <w:r>
+              <w:rPr>
+                <w:noProof/>
+                <w:webHidden/>
+              </w:rPr>
+              <w:t>3</w:t>
+            </w:r>
+            <w:r>
+              <w:rPr>
+                <w:noProof/>
+                <w:webHidden/>
+              </w:rPr>
+              <w:fldChar w:fldCharType="end"/>
+            </w:r>
+          </w:hyperlink>
+        </w:p>
+        <w:p>
+          <w:pPr>
+            <w:pStyle w:val="TOC2"/>
+            <w:tabs>
+              <w:tab w:val="right" w:leader="dot" w:pos="9010"/>
+            </w:tabs>
+            <w:rPr>
+              <w:rFonts w:eastAsiaTheme="minorEastAsia"/>
+              <w:noProof/>
+              <w:kern w:val="2"/>
+              <w:lang w:eastAsia="en-GB"/>
+              <w14:ligatures w14:val="standardContextual"/>
+            </w:rPr>
+          </w:pPr>
+          <w:hyperlink w:anchor="_Toc180693658" w:history="1">
+            <w:r>
+              <w:rPr>
+                <w:rStyle w:val="Hyperlink"/>
+                <w:noProof/>
+              </w:rPr>
+              <w:t>Risk Management</w:t>
+            </w:r>
+            <w:r>
+              <w:rPr>
+                <w:noProof/>
+                <w:webHidden/>
+              </w:rPr>
+              <w:tab/>
+            </w:r>
+            <w:r>
+              <w:rPr>
+                <w:noProof/>
+                <w:webHidden/>
+              </w:rPr>
+              <w:fldChar w:fldCharType="begin"/>
+            </w:r>
+            <w:r>
+              <w:rPr>
+                <w:noProof/>
+                <w:webHidden/>
+              </w:rPr>
+              <w:instrText xml:space="preserve"> PAGEREF _Toc180693658 \h </w:instrText>
+            </w:r>
+            <w:r>
+              <w:rPr>
+                <w:noProof/>
+                <w:webHidden/>
+              </w:rPr>
+            </w:r>
+            <w:r>
+              <w:rPr>
+                <w:noProof/>
+                <w:webHidden/>
+              </w:rPr>
+              <w:fldChar w:fldCharType="separate"/>
+            </w:r>
+            <w:r>
+              <w:rPr>
+                <w:noProof/>
+                <w:webHidden/>
+              </w:rPr>
+              <w:t>3</w:t>
+            </w:r>
+            <w:r>
+              <w:rPr>
+                <w:noProof/>
+                <w:webHidden/>
+              </w:rPr>
+              <w:fldChar w:fldCharType="end"/>
+            </w:r>
+          </w:hyperlink>
+        </w:p>
+        <w:p>
+          <w:pPr>
+            <w:pStyle w:val="TOC3"/>
+            <w:tabs>
+              <w:tab w:val="right" w:leader="dot" w:pos="9010"/>
+            </w:tabs>
+            <w:rPr>
+              <w:rFonts w:eastAsiaTheme="minorEastAsia"/>
+              <w:noProof/>
+              <w:kern w:val="2"/>
+              <w:lang w:eastAsia="en-GB"/>
+              <w14:ligatures w14:val="standardContextual"/>
+            </w:rPr>
+          </w:pPr>
+          <w:hyperlink w:anchor="_Toc180693659" w:history="1">
+            <w:r>
+              <w:rPr>
+                <w:rStyle w:val="Hyperlink"/>
+                <w:noProof/>
+              </w:rPr>
+              <w:t>Assessment and Mitigation</w:t>
+            </w:r>
+            <w:r>
+              <w:rPr>
+                <w:noProof/>
+                <w:webHidden/>
+              </w:rPr>
+              <w:tab/>
+            </w:r>
+            <w:r>
+              <w:rPr>
+                <w:noProof/>
+                <w:webHidden/>
+              </w:rPr>
+              <w:fldChar w:fldCharType="begin"/>
+            </w:r>
+            <w:r>
+              <w:rPr>
+                <w:noProof/>
+                <w:webHidden/>
+              </w:rPr>
+              <w:instrText xml:space="preserve"> PAGEREF _Toc180693659 \h </w:instrText>
+            </w:r>
+            <w:r>
+              <w:rPr>
+                <w:noProof/>
+                <w:webHidden/>
+              </w:rPr>
+            </w:r>
+            <w:r>
+              <w:rPr>
+                <w:noProof/>
+                <w:webHidden/>
+              </w:rPr>
+              <w:fldChar w:fldCharType="separate"/>
+            </w:r>
+            <w:r>
+              <w:rPr>
+                <w:noProof/>
+                <w:webHidden/>
+              </w:rPr>
+              <w:t>3</w:t>
+            </w:r>
+            <w:r>
+              <w:rPr>
+                <w:noProof/>
+                <w:webHidden/>
+              </w:rPr>
+              <w:fldChar w:fldCharType="end"/>
+            </w:r>
+          </w:hyperlink>
+        </w:p>
+        <w:p>
+          <w:pPr>
+            <w:pStyle w:val="TOC3"/>
+            <w:tabs>
+              <w:tab w:val="right" w:leader="dot" w:pos="9010"/>
+            </w:tabs>
+            <w:rPr>
+              <w:rFonts w:eastAsiaTheme="minorEastAsia"/>
+              <w:noProof/>
+              <w:kern w:val="2"/>
+              <w:lang w:eastAsia="en-GB"/>
+              <w14:ligatures w14:val="standardContextual"/>
+            </w:rPr>
+          </w:pPr>
+          <w:hyperlink w:anchor="_Toc180693660" w:history="1">
+            <w:r>
+              <w:rPr>
+                <w:rStyle w:val="Hyperlink"/>
+                <w:noProof/>
+              </w:rPr>
+              <w:t>Risk Matrix</w:t>
+            </w:r>
+            <w:r>
+              <w:rPr>
+                <w:noProof/>
+                <w:webHidden/>
+              </w:rPr>
+              <w:tab/>
+            </w:r>
+            <w:r>
+              <w:rPr>
+                <w:noProof/>
+                <w:webHidden/>
+              </w:rPr>
+              <w:fldChar w:fldCharType="begin"/>
+            </w:r>
+            <w:r>
+              <w:rPr>
+                <w:noProof/>
+                <w:webHidden/>
+              </w:rPr>
+              <w:instrText xml:space="preserve"> PAGEREF _Toc180693660 \h </w:instrText>
+            </w:r>
+            <w:r>
+              <w:rPr>
+                <w:noProof/>
+                <w:webHidden/>
+              </w:rPr>
+            </w:r>
+            <w:r>
+              <w:rPr>
+                <w:noProof/>
+                <w:webHidden/>
+              </w:rPr>
+              <w:fldChar w:fldCharType="separate"/>
+            </w:r>
+            <w:r>
+              <w:rPr>
+                <w:noProof/>
+                <w:webHidden/>
+              </w:rPr>
+              <w:t>4</w:t>
+            </w:r>
+            <w:r>
+              <w:rPr>
+                <w:noProof/>
+                <w:webHidden/>
+              </w:rPr>
+              <w:fldChar w:fldCharType="end"/>
+            </w:r>
+          </w:hyperlink>
+        </w:p>
+        <w:p>
+          <w:pPr>
+            <w:pStyle w:val="TOC1"/>
+            <w:tabs>
+              <w:tab w:val="right" w:leader="dot" w:pos="9010"/>
+            </w:tabs>
+            <w:rPr>
+              <w:rFonts w:eastAsiaTheme="minorEastAsia"/>
+              <w:noProof/>
+              <w:kern w:val="2"/>
+              <w:lang w:eastAsia="en-GB"/>
+              <w14:ligatures w14:val="standardContextual"/>
+            </w:rPr>
+          </w:pPr>
+          <w:hyperlink w:anchor="_Toc180693661" w:history="1">
+            <w:r>
+              <w:rPr>
+                <w:rStyle w:val="Hyperlink"/>
+                <w:noProof/>
+              </w:rPr>
+              <w:t>Initial Product Backlog</w:t>
+            </w:r>
+            <w:r>
+              <w:rPr>
+                <w:noProof/>
+                <w:webHidden/>
+              </w:rPr>
+              <w:tab/>
+            </w:r>
+            <w:r>
+              <w:rPr>
+                <w:noProof/>
+                <w:webHidden/>
+              </w:rPr>
+              <w:fldChar w:fldCharType="begin"/>
+            </w:r>
+            <w:r>
+              <w:rPr>
+                <w:noProof/>
+                <w:webHidden/>
+              </w:rPr>
+              <w:instrText xml:space="preserve"> PAGEREF _Toc180693661 \h </w:instrText>
+            </w:r>
+            <w:r>
+              <w:rPr>
+                <w:noProof/>
+                <w:webHidden/>
+              </w:rPr>
+            </w:r>
+            <w:r>
+              <w:rPr>
+                <w:noProof/>
+                <w:webHidden/>
+              </w:rPr>
+              <w:fldChar w:fldCharType="separate"/>
+            </w:r>
+            <w:r>
+              <w:rPr>
+                <w:noProof/>
+                <w:webHidden/>
+              </w:rPr>
+              <w:t>4</w:t>
+            </w:r>
+            <w:r>
+              <w:rPr>
+                <w:noProof/>
+                <w:webHidden/>
+              </w:rPr>
+              <w:fldChar w:fldCharType="end"/>
+            </w:r>
+          </w:hyperlink>
+        </w:p>
+        <w:p>
+          <w:pPr>
+            <w:pStyle w:val="TOC1"/>
+            <w:tabs>
+              <w:tab w:val="right" w:leader="dot" w:pos="9010"/>
+            </w:tabs>
+            <w:rPr>
+              <w:rFonts w:eastAsiaTheme="minorEastAsia"/>
+              <w:noProof/>
+              <w:kern w:val="2"/>
+              <w:lang w:eastAsia="en-GB"/>
+              <w14:ligatures w14:val="standardContextual"/>
+            </w:rPr>
+          </w:pPr>
+          <w:hyperlink w:anchor="_Toc180693662" w:history="1">
+            <w:r>
+              <w:rPr>
+                <w:rStyle w:val="Hyperlink"/>
+                <w:noProof/>
+              </w:rPr>
+              <w:t>High Level Plan</w:t>
+            </w:r>
+            <w:r>
+              <w:rPr>
+                <w:noProof/>
+                <w:webHidden/>
+              </w:rPr>
+              <w:tab/>
+            </w:r>
+            <w:r>
+              <w:rPr>
+                <w:noProof/>
+                <w:webHidden/>
+              </w:rPr>
+              <w:fldChar w:fldCharType="begin"/>
+            </w:r>
+            <w:r>
+              <w:rPr>
+                <w:noProof/>
+                <w:webHidden/>
+              </w:rPr>
+              <w:instrText xml:space="preserve"> PAGEREF _Toc180693662 \h </w:instrText>
+            </w:r>
+            <w:r>
+              <w:rPr>
+                <w:noProof/>
+                <w:webHidden/>
+              </w:rPr>
+            </w:r>
+            <w:r>
+              <w:rPr>
+                <w:noProof/>
+                <w:webHidden/>
+              </w:rPr>
+              <w:fldChar w:fldCharType="separate"/>
+            </w:r>
+            <w:r>
+              <w:rPr>
+                <w:noProof/>
+                <w:webHidden/>
+              </w:rPr>
+              <w:t>4</w:t>
+            </w:r>
+            <w:r>
+              <w:rPr>
+                <w:noProof/>
+                <w:webHidden/>
+              </w:rPr>
+              <w:fldChar w:fldCharType="end"/>
+            </w:r>
+          </w:hyperlink>
+        </w:p>
+        <w:p>
+          <w:pPr>
+            <w:pStyle w:val="TOC2"/>
+            <w:tabs>
+              <w:tab w:val="right" w:leader="dot" w:pos="9010"/>
+            </w:tabs>
+            <w:rPr>
+              <w:rFonts w:eastAsiaTheme="minorEastAsia"/>
+              <w:noProof/>
+              <w:kern w:val="2"/>
+              <w:lang w:eastAsia="en-GB"/>
+              <w14:ligatures w14:val="standardContextual"/>
+            </w:rPr>
+          </w:pPr>
+          <w:hyperlink w:anchor="_Toc180693663" w:history="1">
+            <w:r>
+              <w:rPr>
+                <w:rStyle w:val="Hyperlink"/>
+                <w:noProof/>
+              </w:rPr>
+              <w:t>WBS Diagram</w:t>
+            </w:r>
+            <w:r>
+              <w:rPr>
+                <w:noProof/>
+                <w:webHidden/>
+              </w:rPr>
+              <w:tab/>
+            </w:r>
+            <w:r>
+              <w:rPr>
+                <w:noProof/>
+                <w:webHidden/>
+              </w:rPr>
+              <w:fldChar w:fldCharType="begin"/>
+            </w:r>
+            <w:r>
+              <w:rPr>
+                <w:noProof/>
+                <w:webHidden/>
+              </w:rPr>
+              <w:instrText xml:space="preserve"> PAGEREF _Toc180693663 \h </w:instrText>
+            </w:r>
+            <w:r>
+              <w:rPr>
+                <w:noProof/>
+                <w:webHidden/>
+              </w:rPr>
+            </w:r>
+            <w:r>
+              <w:rPr>
+                <w:noProof/>
+                <w:webHidden/>
+              </w:rPr>
+              <w:fldChar w:fldCharType="separate"/>
+            </w:r>
+            <w:r>
+              <w:rPr>
+                <w:noProof/>
+                <w:webHidden/>
+              </w:rPr>
+              <w:t>4</w:t>
+            </w:r>
+            <w:r>
+              <w:rPr>
+                <w:noProof/>
+                <w:webHidden/>
+              </w:rPr>
+              <w:fldChar w:fldCharType="end"/>
+            </w:r>
+          </w:hyperlink>
+        </w:p>
+        <w:p>
+          <w:pPr>
+            <w:pStyle w:val="TOC2"/>
+            <w:tabs>
+              <w:tab w:val="right" w:leader="dot" w:pos="9010"/>
+            </w:tabs>
+            <w:rPr>
+              <w:rFonts w:eastAsiaTheme="minorEastAsia"/>
+              <w:noProof/>
+              <w:kern w:val="2"/>
+              <w:lang w:eastAsia="en-GB"/>
+              <w14:ligatures w14:val="standardContextual"/>
+            </w:rPr>
+          </w:pPr>
+          <w:hyperlink w:anchor="_Toc180693664" w:history="1">
+            <w:r>
+              <w:rPr>
+                <w:rStyle w:val="Hyperlink"/>
+                <w:noProof/>
+              </w:rPr>
+              <w:t>Gantt Chart</w:t>
+            </w:r>
+            <w:r>
+              <w:rPr>
+                <w:noProof/>
+                <w:webHidden/>
+              </w:rPr>
+              <w:tab/>
+            </w:r>
+            <w:r>
+              <w:rPr>
+                <w:noProof/>
+                <w:webHidden/>
+              </w:rPr>
+              <w:fldChar w:fldCharType="begin"/>
+            </w:r>
+            <w:r>
+              <w:rPr>
+                <w:noProof/>
+                <w:webHidden/>
+              </w:rPr>
+              <w:instrText xml:space="preserve"> PAGEREF _Toc180693664 \h </w:instrText>
+            </w:r>
+            <w:r>
+              <w:rPr>
+                <w:noProof/>
+                <w:webHidden/>
+              </w:rPr>
+            </w:r>
+            <w:r>
+              <w:rPr>
+                <w:noProof/>
+                <w:webHidden/>
+              </w:rPr>
+              <w:fldChar w:fldCharType="separate"/>
+            </w:r>
+            <w:r>
+              <w:rPr>
+                <w:noProof/>
+                <w:webHidden/>
+              </w:rPr>
+              <w:t>4</w:t>
+            </w:r>
+            <w:r>
+              <w:rPr>
+                <w:noProof/>
+                <w:webHidden/>
+              </w:rPr>
+              <w:fldChar w:fldCharType="end"/>
+            </w:r>
+          </w:hyperlink>
+        </w:p>
+        <w:p>
+          <w:pPr>
+            <w:pStyle w:val="TOC1"/>
+            <w:tabs>
+              <w:tab w:val="right" w:leader="dot" w:pos="9010"/>
+            </w:tabs>
+            <w:rPr>
+              <w:rFonts w:eastAsiaTheme="minorEastAsia"/>
+              <w:noProof/>
+              <w:kern w:val="2"/>
+              <w:lang w:eastAsia="en-GB"/>
+              <w14:ligatures w14:val="standardContextual"/>
+            </w:rPr>
+          </w:pPr>
+          <w:hyperlink w:anchor="_Toc180693665" w:history="1">
+            <w:r>
+              <w:rPr>
+                <w:rStyle w:val="Hyperlink"/>
+                <w:noProof/>
+              </w:rPr>
+              <w:t>Project Management Tools</w:t>
+            </w:r>
+            <w:r>
+              <w:rPr>
+                <w:noProof/>
+                <w:webHidden/>
+              </w:rPr>
+              <w:tab/>
+            </w:r>
+            <w:r>
+              <w:rPr>
+                <w:noProof/>
+                <w:webHidden/>
+              </w:rPr>
+              <w:fldChar w:fldCharType="begin"/>
+            </w:r>
+            <w:r>
+              <w:rPr>
+                <w:noProof/>
+                <w:webHidden/>
+              </w:rPr>
+              <w:instrText xml:space="preserve"> PAGEREF _Toc180693665 \h </w:instrText>
+            </w:r>
+            <w:r>
+              <w:rPr>
+                <w:noProof/>
+                <w:webHidden/>
+              </w:rPr>
+            </w:r>
+            <w:r>
+              <w:rPr>
+                <w:noProof/>
+                <w:webHidden/>
+              </w:rPr>
+              <w:fldChar w:fldCharType="separate"/>
+            </w:r>
+            <w:r>
+              <w:rPr>
+                <w:noProof/>
+                <w:webHidden/>
+              </w:rPr>
+              <w:t>4</w:t>
+            </w:r>
+            <w:r>
+              <w:rPr>
+                <w:noProof/>
+                <w:webHidden/>
+              </w:rPr>
+              <w:fldChar w:fldCharType="end"/>
+            </w:r>
+          </w:hyperlink>
+        </w:p>
+        <w:p>
+          <w:pPr>
+            <w:pStyle w:val="TOC3"/>
+            <w:tabs>
+              <w:tab w:val="right" w:leader="dot" w:pos="9010"/>
+            </w:tabs>
+            <w:rPr>
+              <w:rFonts w:eastAsiaTheme="minorEastAsia"/>
+              <w:noProof/>
+              <w:kern w:val="2"/>
+              <w:lang w:eastAsia="en-GB"/>
+              <w14:ligatures w14:val="standardContextual"/>
+            </w:rPr>
+          </w:pPr>
+          <w:hyperlink w:anchor="_Toc180693666" w:history="1">
+            <w:r>
+              <w:rPr>
+                <w:rStyle w:val="Hyperlink"/>
+                <w:bCs/>
+                <w:noProof/>
+              </w:rPr>
+              <w:t>Project Vision</w:t>
+            </w:r>
+            <w:r>
+              <w:rPr>
+                <w:noProof/>
+                <w:webHidden/>
+              </w:rPr>
+              <w:tab/>
+            </w:r>
+            <w:r>
+              <w:rPr>
+                <w:noProof/>
+                <w:webHidden/>
+              </w:rPr>
+              <w:fldChar w:fldCharType="begin"/>
+            </w:r>
+            <w:r>
+              <w:rPr>
+                <w:noProof/>
+                <w:webHidden/>
+              </w:rPr>
+              <w:instrText xml:space="preserve"> PAGEREF _Toc180693666 \h </w:instrText>
+            </w:r>
+            <w:r>
+              <w:rPr>
+                <w:noProof/>
+                <w:webHidden/>
+              </w:rPr>
+            </w:r>
+            <w:r>
+              <w:rPr>
+                <w:noProof/>
+                <w:webHidden/>
+              </w:rPr>
+              <w:fldChar w:fldCharType="separate"/>
+            </w:r>
+            <w:r>
+              <w:rPr>
+                <w:noProof/>
+                <w:webHidden/>
+              </w:rPr>
+              <w:t>4</w:t>
+            </w:r>
+            <w:r>
+              <w:rPr>
+                <w:noProof/>
+                <w:webHidden/>
+              </w:rPr>
+              <w:fldChar w:fldCharType="end"/>
+            </w:r>
+          </w:hyperlink>
+        </w:p>
+        <w:p>
+          <w:pPr>
+            <w:pStyle w:val="TOC3"/>
+            <w:tabs>
+              <w:tab w:val="right" w:leader="dot" w:pos="9010"/>
+            </w:tabs>
+            <w:rPr>
+              <w:rFonts w:eastAsiaTheme="minorEastAsia"/>
+              <w:noProof/>
+              <w:kern w:val="2"/>
+              <w:lang w:eastAsia="en-GB"/>
+              <w14:ligatures w14:val="standardContextual"/>
+            </w:rPr>
+          </w:pPr>
+          <w:hyperlink w:anchor="_Toc180693667" w:history="1">
+            <w:r>
+              <w:rPr>
+                <w:rStyle w:val="Hyperlink"/>
+                <w:bCs/>
+                <w:noProof/>
+              </w:rPr>
+              <w:t>Risk Plan</w:t>
+            </w:r>
+            <w:r>
+              <w:rPr>
+                <w:noProof/>
+                <w:webHidden/>
+              </w:rPr>
+              <w:tab/>
+            </w:r>
+            <w:r>
+              <w:rPr>
+                <w:noProof/>
+                <w:webHidden/>
+              </w:rPr>
+              <w:fldChar w:fldCharType="begin"/>
+            </w:r>
+            <w:r>
+              <w:rPr>
+                <w:noProof/>
+                <w:webHidden/>
+              </w:rPr>
+              <w:instrText xml:space="preserve"> PAGEREF _Toc180693667 \h </w:instrText>
+            </w:r>
+            <w:r>
+              <w:rPr>
+                <w:noProof/>
+                <w:webHidden/>
+              </w:rPr>
+            </w:r>
+            <w:r>
+              <w:rPr>
+                <w:noProof/>
+                <w:webHidden/>
+              </w:rPr>
+              <w:fldChar w:fldCharType="separate"/>
+            </w:r>
+            <w:r>
+              <w:rPr>
+                <w:noProof/>
+                <w:webHidden/>
+              </w:rPr>
+              <w:t>5</w:t>
+            </w:r>
+            <w:r>
+              <w:rPr>
+                <w:noProof/>
+                <w:webHidden/>
+              </w:rPr>
+              <w:fldChar w:fldCharType="end"/>
+            </w:r>
+          </w:hyperlink>
+        </w:p>
+        <w:p>
+          <w:pPr>
+            <w:pStyle w:val="TOC3"/>
+            <w:tabs>
+              <w:tab w:val="right" w:leader="dot" w:pos="9010"/>
+            </w:tabs>
+            <w:rPr>
+              <w:rFonts w:eastAsiaTheme="minorEastAsia"/>
+              <w:noProof/>
+              <w:kern w:val="2"/>
+              <w:lang w:eastAsia="en-GB"/>
+              <w14:ligatures w14:val="standardContextual"/>
+            </w:rPr>
+          </w:pPr>
+          <w:hyperlink w:anchor="_Toc180693668" w:history="1">
+            <w:r>
+              <w:rPr>
+                <w:rStyle w:val="Hyperlink"/>
+                <w:bCs/>
+                <w:noProof/>
+              </w:rPr>
+              <w:t>Proposed Gantt chart</w:t>
+            </w:r>
+            <w:r>
+              <w:rPr>
+                <w:noProof/>
+                <w:webHidden/>
+              </w:rPr>
+              <w:tab/>
+            </w:r>
+            <w:r>
+              <w:rPr>
+                <w:noProof/>
+                <w:webHidden/>
+              </w:rPr>
+              <w:fldChar w:fldCharType="begin"/>
+            </w:r>
+            <w:r>
+              <w:rPr>
+                <w:noProof/>
+                <w:webHidden/>
+              </w:rPr>
+              <w:instrText xml:space="preserve"> PAGEREF _Toc180693668 \h </w:instrText>
+            </w:r>
+            <w:r>
+              <w:rPr>
+                <w:noProof/>
+                <w:webHidden/>
+              </w:rPr>
+            </w:r>
+            <w:r>
+              <w:rPr>
+                <w:noProof/>
+                <w:webHidden/>
+              </w:rPr>
+              <w:fldChar w:fldCharType="separate"/>
+            </w:r>
+            <w:r>
+              <w:rPr>
+                <w:noProof/>
+                <w:webHidden/>
+              </w:rPr>
+              <w:t>6</w:t>
+            </w:r>
+            <w:r>
+              <w:rPr>
+                <w:noProof/>
+                <w:webHidden/>
+              </w:rPr>
+              <w:fldChar w:fldCharType="end"/>
+            </w:r>
+          </w:hyperlink>
+        </w:p>
+        <w:p>
+          <w:pPr>
+            <w:pStyle w:val="TOC3"/>
+            <w:tabs>
+              <w:tab w:val="right" w:leader="dot" w:pos="9010"/>
+            </w:tabs>
+            <w:rPr>
+              <w:rFonts w:eastAsiaTheme="minorEastAsia"/>
+              <w:noProof/>
+              <w:kern w:val="2"/>
+              <w:lang w:eastAsia="en-GB"/>
+              <w14:ligatures w14:val="standardContextual"/>
+            </w:rPr>
+          </w:pPr>
+          <w:hyperlink w:anchor="_Toc180693669" w:history="1">
+            <w:r>
+              <w:rPr>
+                <w:rStyle w:val="Hyperlink"/>
+                <w:bCs/>
+                <w:noProof/>
+              </w:rPr>
+              <w:t>Keywords</w:t>
+            </w:r>
+            <w:r>
+              <w:rPr>
+                <w:noProof/>
+                <w:webHidden/>
+              </w:rPr>
+              <w:tab/>
+            </w:r>
+            <w:r>
+              <w:rPr>
+                <w:noProof/>
+                <w:webHidden/>
+              </w:rPr>
+              <w:fldChar w:fldCharType="begin"/>
+            </w:r>
+            <w:r>
+              <w:rPr>
+                <w:noProof/>
+                <w:webHidden/>
+              </w:rPr>
+              <w:instrText xml:space="preserve"> PAGEREF _Toc180693669 \h </w:instrText>
+            </w:r>
+            <w:r>
+              <w:rPr>
+                <w:noProof/>
+                <w:webHidden/>
+              </w:rPr>
+            </w:r>
+            <w:r>
+              <w:rPr>
+                <w:noProof/>
+                <w:webHidden/>
+              </w:rPr>
+              <w:fldChar w:fldCharType="separate"/>
+            </w:r>
+            <w:r>
+              <w:rPr>
+                <w:noProof/>
+                <w:webHidden/>
+              </w:rPr>
+              <w:t>6</w:t>
+            </w:r>
+            <w:r>
+              <w:rPr>
+                <w:noProof/>
+                <w:webHidden/>
+              </w:rPr>
+              <w:fldChar w:fldCharType="end"/>
+            </w:r>
+          </w:hyperlink>
+        </w:p>
+        <w:p>
+          <w:pPr>
+            <w:pStyle w:val="TOC2"/>
+            <w:tabs>
+              <w:tab w:val="right" w:leader="dot" w:pos="9010"/>
+            </w:tabs>
+            <w:rPr>
+              <w:rFonts w:eastAsiaTheme="minorEastAsia"/>
+              <w:noProof/>
+              <w:kern w:val="2"/>
+              <w:lang w:eastAsia="en-GB"/>
+              <w14:ligatures w14:val="standardContextual"/>
+            </w:rPr>
+          </w:pPr>
+          <w:hyperlink w:anchor="_Toc180693670" w:history="1">
+            <w:r>
+              <w:rPr>
+                <w:rStyle w:val="Hyperlink"/>
+                <w:noProof/>
+              </w:rPr>
+              <w:t>References</w:t>
+            </w:r>
+            <w:r>
+              <w:rPr>
+                <w:noProof/>
+                <w:webHidden/>
+              </w:rPr>
+              <w:tab/>
+            </w:r>
+            <w:r>
+              <w:rPr>
+                <w:noProof/>
+                <w:webHidden/>
+              </w:rPr>
+              <w:fldChar w:fldCharType="begin"/>
+            </w:r>
+            <w:r>
+              <w:rPr>
+                <w:noProof/>
+                <w:webHidden/>
+              </w:rPr>
+              <w:instrText xml:space="preserve"> PAGEREF _Toc180693670 \h </w:instrText>
+            </w:r>
+            <w:r>
+              <w:rPr>
+                <w:noProof/>
+                <w:webHidden/>
+              </w:rPr>
+            </w:r>
+            <w:r>
+              <w:rPr>
+                <w:noProof/>
+                <w:webHidden/>
+              </w:rPr>
+              <w:fldChar w:fldCharType="separate"/>
+            </w:r>
+            <w:r>
+              <w:rPr>
+                <w:noProof/>
+                <w:webHidden/>
+              </w:rPr>
+              <w:t>6</w:t>
+            </w:r>
+            <w:r>
+              <w:rPr>
+                <w:noProof/>
+                <w:webHidden/>
+              </w:rPr>
+              <w:fldChar w:fldCharType="end"/>
+            </w:r>
+          </w:hyperlink>
+        </w:p>
+        <w:p>
+          <w:r>
+            <w:rPr>
+              <w:b/>
+              <w:bCs/>
+              <w:noProof/>
+            </w:rPr>
+            <w:fldChar w:fldCharType="end"/>
+          </w:r>
+        </w:p>
+      </w:sdtContent>
+    </w:sdt>
+    <w:p>
+      <w:pPr>
+        <w:pStyle w:val="Heading1"/>
+        <w:jc w:val="left"/>
+      </w:pPr>
+    </w:p>
+    <w:p>
+      <w:pPr>
+        <w:pStyle w:val="Heading1"/>
+        <w:jc w:val="left"/>
+      </w:pPr>
+      <w:bookmarkStart w:id="2" w:name="_Toc180693649"/>
+      <w:r>
+        <w:lastRenderedPageBreak/>
+        <w:t>Project Vision</w:t>
+      </w:r>
+      <w:bookmarkEnd w:id="2"/>
+    </w:p>
+    <w:p>
+      <w:pPr>
+        <w:rPr>
+          <w:color w:val="000000" w:themeColor="text1"/>
+        </w:rPr>
+      </w:pPr>
+      <w:r>
+        <w:rPr>
+          <w:b/>
+          <w:bCs/>
+          <w:sz w:val="28"/>
+          <w:szCs w:val="28"/>
+        </w:rPr>
+        <w:t>FOR</w:t>
+      </w:r>
+      <w:r>
+        <w:rPr>
+          <w:color w:val="000000" w:themeColor="text1"/>
+        </w:rPr>
+        <w:t xml:space="preserve"> </w:t>
+      </w:r>
+      <w:r>
+        <w:rPr>
+          <w:color w:val="000000" w:themeColor="text1"/>
+        </w:rPr>
+        <w:t>those who have an interest in their own emotional wellbeing, journaling and embrace new technologies involving AI. With these core characteristics, the intended clients’ demographics would be largely age 16-25</w:t>
+      </w:r>
+      <w:r>
+        <w:rPr>
+          <w:color w:val="000000" w:themeColor="text1"/>
+        </w:rPr>
+        <w:t xml:space="preserve"> </w:t>
+      </w:r>
+      <w:r>
+        <w:rPr>
+          <w:color w:val="000000" w:themeColor="text1"/>
+        </w:rPr>
+        <w:t>with their increasing usage of AI</w:t>
+      </w:r>
+      <w:r>
+        <w:rPr>
+          <w:color w:val="000000" w:themeColor="text1"/>
+        </w:rPr>
+        <w:t xml:space="preserve">. </w:t>
+      </w:r>
+      <w:r>
+        <w:rPr>
+          <w:color w:val="000000" w:themeColor="text1"/>
+        </w:rPr>
+        <w:t>Additionally,</w:t>
+      </w:r>
+      <w:r>
+        <w:rPr>
+          <w:color w:val="000000" w:themeColor="text1"/>
+        </w:rPr>
+        <w:t xml:space="preserve"> they would be expected to</w:t>
+      </w:r>
+      <w:r>
+        <w:rPr>
+          <w:color w:val="000000" w:themeColor="text1"/>
+        </w:rPr>
+        <w:t xml:space="preserve"> already</w:t>
+      </w:r>
+      <w:r>
+        <w:rPr>
+          <w:color w:val="000000" w:themeColor="text1"/>
+        </w:rPr>
+        <w:t xml:space="preserve"> be</w:t>
+      </w:r>
+      <w:r>
+        <w:rPr>
+          <w:color w:val="000000" w:themeColor="text1"/>
+        </w:rPr>
+        <w:t xml:space="preserve"> existing members of the journaling community, allowing for an easy integration of their current journaling habits to the niche that is voice journalism with mood analysis. </w:t>
+      </w:r>
+      <w:r>
+        <w:rPr>
+          <w:color w:val="000000" w:themeColor="text1"/>
+        </w:rPr>
+        <w:t>Furthermore,</w:t>
+      </w:r>
+      <w:r>
+        <w:rPr>
+          <w:color w:val="000000" w:themeColor="text1"/>
+        </w:rPr>
+        <w:t xml:space="preserve"> the</w:t>
+      </w:r>
+      <w:r>
+        <w:rPr>
+          <w:color w:val="000000" w:themeColor="text1"/>
+        </w:rPr>
+        <w:t xml:space="preserve"> c</w:t>
+      </w:r>
+      <w:r>
+        <w:rPr>
+          <w:color w:val="000000" w:themeColor="text1"/>
+        </w:rPr>
+        <w:t xml:space="preserve">ulture would be English speaking and the same as the one represented in the </w:t>
+      </w:r>
+      <w:r>
+        <w:rPr>
+          <w:color w:val="000000" w:themeColor="text1"/>
+        </w:rPr>
+        <w:t xml:space="preserve">primary </w:t>
+      </w:r>
+      <w:r>
+        <w:rPr>
+          <w:color w:val="000000" w:themeColor="text1"/>
+        </w:rPr>
+        <w:t>dataset(s) used. Other demographics such as gender, economic and social class are intended to not impact the client target audience, but this could be revised later during research and development.</w:t>
+      </w:r>
+    </w:p>
+    <w:p>
+      <w:pPr>
+        <w:rPr>
+          <w:color w:val="000000" w:themeColor="text1"/>
+        </w:rPr>
+      </w:pPr>
+    </w:p>
+    <w:p>
+      <w:pPr>
+        <w:rPr>
+          <w:color w:val="000000" w:themeColor="text1"/>
+        </w:rPr>
+      </w:pPr>
+      <w:r>
+        <w:rPr>
+          <w:b/>
+          <w:bCs/>
+          <w:sz w:val="28"/>
+          <w:szCs w:val="28"/>
+        </w:rPr>
+        <w:t>WHOSE</w:t>
+      </w:r>
+      <w:r>
+        <w:rPr>
+          <w:color w:val="000000" w:themeColor="text1"/>
+          <w:sz w:val="22"/>
+          <w:szCs w:val="22"/>
+        </w:rPr>
+        <w:t xml:space="preserve"> </w:t>
+      </w:r>
+      <w:r>
+        <w:rPr>
+          <w:color w:val="000000" w:themeColor="text1"/>
+        </w:rPr>
+        <w:t>problem</w:t>
+      </w:r>
+      <w:r>
+        <w:rPr>
+          <w:color w:val="000000" w:themeColor="text1"/>
+        </w:rPr>
+        <w:t xml:space="preserve"> is </w:t>
+      </w:r>
+      <w:r>
+        <w:rPr>
+          <w:color w:val="000000" w:themeColor="text1"/>
+        </w:rPr>
+        <w:t xml:space="preserve">addressed </w:t>
+      </w:r>
+      <w:r>
+        <w:rPr>
+          <w:color w:val="000000" w:themeColor="text1"/>
+        </w:rPr>
+        <w:t xml:space="preserve">is an </w:t>
+      </w:r>
+      <w:r>
+        <w:rPr>
+          <w:color w:val="000000" w:themeColor="text1"/>
+        </w:rPr>
+        <w:t xml:space="preserve">individuals’ </w:t>
+      </w:r>
+      <w:r>
+        <w:rPr>
+          <w:color w:val="000000" w:themeColor="text1"/>
+        </w:rPr>
+        <w:t xml:space="preserve">inability to conduct an unbiased reflection of one of their many emotional expressions, in this case, speech. </w:t>
+      </w:r>
+      <w:r>
+        <w:rPr>
+          <w:color w:val="000000" w:themeColor="text1"/>
+        </w:rPr>
+        <w:t xml:space="preserve">According to </w:t>
+      </w:r>
+      <w:r>
+        <w:rPr>
+          <w:color w:val="000000" w:themeColor="text1"/>
+        </w:rPr>
+        <w:t xml:space="preserve">Whilst the common method of reflection for today is writing, these entries can be written over, once, twice or even three times with technology, obscuring a person’s true emotions to how they think they should feel as opposed to what they </w:t>
+      </w:r>
+      <w:proofErr w:type="gramStart"/>
+      <w:r>
+        <w:rPr>
+          <w:color w:val="000000" w:themeColor="text1"/>
+        </w:rPr>
+        <w:t>actually feel</w:t>
+      </w:r>
+      <w:proofErr w:type="gramEnd"/>
+      <w:r>
+        <w:rPr>
+          <w:color w:val="000000" w:themeColor="text1"/>
+        </w:rPr>
+        <w:t xml:space="preserve">. Voice entries help remove this obscurity, as individuals can’t ‘rewrite’ their speaking as easily, providing a raw entry of sorts but likewise adds a significant key benefit of listening to not only what they say but HOW they say it. Whilst humans are able to discern the emotions of speech with minimal effort, such as anger, happiness or fear, this can fall short when they’re the ones analysing themselves. The process can become bias, thrown behind the lens of their own perspective and this is when technology can intervene - providing an unbiased report to aid an individual in their own reflection. </w:t>
+      </w:r>
+    </w:p>
+    <w:p>
+      <w:pPr>
+        <w:rPr>
+          <w:color w:val="000000" w:themeColor="text1"/>
+        </w:rPr>
+      </w:pPr>
+    </w:p>
+    <w:p>
+      <w:pPr>
+        <w:rPr>
+          <w:color w:val="000000" w:themeColor="text1"/>
+        </w:rPr>
+      </w:pPr>
+      <w:r>
+        <w:rPr>
+          <w:b/>
+          <w:bCs/>
+          <w:sz w:val="28"/>
+          <w:szCs w:val="28"/>
+        </w:rPr>
+        <w:t>THE PRODUCT</w:t>
+      </w:r>
+      <w:r>
+        <w:rPr>
+          <w:color w:val="000000" w:themeColor="text1"/>
+        </w:rPr>
+        <w:t xml:space="preserve"> </w:t>
+      </w:r>
+      <w:r>
+        <w:rPr>
+          <w:color w:val="000000" w:themeColor="text1"/>
+        </w:rPr>
+        <w:t>KANO</w:t>
+      </w:r>
+      <w:r>
+        <w:rPr>
+          <w:color w:val="000000" w:themeColor="text1"/>
+        </w:rPr>
+        <w:t xml:space="preserve"> which stands for ‘Keep A New Outlook’ will be</w:t>
+      </w:r>
+      <w:r>
+        <w:rPr>
+          <w:color w:val="000000" w:themeColor="text1"/>
+        </w:rPr>
+        <w:t xml:space="preserve"> a mood analysis voice journal</w:t>
+      </w:r>
+      <w:r>
+        <w:rPr>
+          <w:color w:val="000000" w:themeColor="text1"/>
+        </w:rPr>
+        <w:t xml:space="preserve"> that </w:t>
+      </w:r>
+      <w:r>
+        <w:rPr>
+          <w:color w:val="000000" w:themeColor="text1"/>
+        </w:rPr>
+        <w:t xml:space="preserve">will use AI to discern the emotions of a person’s </w:t>
+      </w:r>
+      <w:r>
+        <w:rPr>
+          <w:color w:val="000000" w:themeColor="text1"/>
+        </w:rPr>
+        <w:t>voice entry.</w:t>
+      </w:r>
+    </w:p>
+    <w:p>
+      <w:pPr>
+        <w:rPr>
+          <w:color w:val="000000" w:themeColor="text1"/>
+        </w:rPr>
+      </w:pPr>
+    </w:p>
+    <w:p>
+      <w:r>
+        <w:rPr>
+          <w:b/>
+          <w:bCs/>
+          <w:sz w:val="28"/>
+          <w:szCs w:val="28"/>
+        </w:rPr>
+        <w:t>IT IS A</w:t>
+      </w:r>
+      <w:r>
+        <w:rPr>
+          <w:rStyle w:val="Heading2Char"/>
+          <w:sz w:val="22"/>
+          <w:szCs w:val="22"/>
+        </w:rPr>
+        <w:t xml:space="preserve"> </w:t>
+      </w:r>
+      <w:r>
+        <w:t>mobile application that</w:t>
+      </w:r>
+      <w:r>
+        <w:t xml:space="preserve"> will initially address android mobiles, but </w:t>
+      </w:r>
+      <w:r>
+        <w:t>compatibility with android and iPhone will be explored</w:t>
+      </w:r>
+      <w:r>
+        <w:t xml:space="preserve"> during development.</w:t>
+      </w:r>
+      <w:r>
+        <w:t xml:space="preserve"> Server-side options will be researched and reviewed further into development, dependant on many factors such as computational power, availability of server technologies and </w:t>
+      </w:r>
+      <w:r>
+        <w:t xml:space="preserve">greatest suitability for </w:t>
+      </w:r>
+      <w:r>
+        <w:t>mobile compatibility.</w:t>
+      </w:r>
+      <w:r>
+        <w:t xml:space="preserve"> </w:t>
+      </w:r>
+    </w:p>
+    <w:p/>
+    <w:p>
+      <w:r>
+        <w:rPr>
+          <w:b/>
+          <w:bCs/>
+          <w:sz w:val="28"/>
+          <w:szCs w:val="28"/>
+        </w:rPr>
+        <w:t xml:space="preserve">THAT </w:t>
+      </w:r>
+      <w:r>
+        <w:t>which</w:t>
+      </w:r>
+      <w:r>
+        <w:t xml:space="preserve"> is the </w:t>
+      </w:r>
+      <w:r>
+        <w:t>fundamental premise is a user will record themselves speaking and the AI will conduct a live analysis after they’ve finished, giving numerical and qualitative feedback on what emotion</w:t>
+      </w:r>
+      <w:r>
+        <w:t>(s)</w:t>
+      </w:r>
+      <w:r>
+        <w:t xml:space="preserve"> the user displayed during the voice entry (see Fig 0.1). </w:t>
+      </w:r>
+      <w:r>
+        <w:t xml:space="preserve">This premise works to achieve the overall goal </w:t>
+      </w:r>
+      <w:r>
+        <w:t xml:space="preserve">of the application </w:t>
+      </w:r>
+      <w:r>
+        <w:t>being</w:t>
+      </w:r>
+      <w:r>
+        <w:t xml:space="preserve"> a tool for a user’s mental wellbeing, as they’re able to reflect on an unbiased and numerical picture of the emotion</w:t>
+      </w:r>
+      <w:r>
+        <w:t>(</w:t>
+      </w:r>
+      <w:r>
+        <w:t>s</w:t>
+      </w:r>
+      <w:r>
+        <w:t>)</w:t>
+      </w:r>
+      <w:r>
+        <w:t xml:space="preserve"> they portray. This will enable them to approach their mental health with a more objective viewpoint and keep a record of the</w:t>
+      </w:r>
+      <w:r>
+        <w:t xml:space="preserve"> frequency and trend</w:t>
+      </w:r>
+      <w:r>
+        <w:t>s</w:t>
+      </w:r>
+      <w:r>
+        <w:t xml:space="preserve"> of their </w:t>
+      </w:r>
+      <w:r>
+        <w:t>emotions over time.</w:t>
+      </w:r>
+    </w:p>
+    <w:p/>
+    <w:p/>
+    <w:p/>
+    <w:p/>
+    <w:p>
+      <w:pPr>
+        <w:pStyle w:val="Heading1"/>
+        <w:jc w:val="left"/>
+      </w:pPr>
+      <w:bookmarkStart w:id="3" w:name="_Toc180693650"/>
+      <w:r>
+        <w:lastRenderedPageBreak/>
+        <w:t>Technological Architecture</w:t>
+      </w:r>
+      <w:bookmarkEnd w:id="3"/>
+    </w:p>
+    <w:p>
+      <w:pPr>
+        <w:pStyle w:val="Heading2"/>
+        <w:jc w:val="left"/>
+      </w:pPr>
+      <w:r>
+        <w:t>Initial Architecture</w:t>
+      </w:r>
+    </w:p>
+    <w:p>
+      <w:r>
+        <w:t xml:space="preserve">The architecture of the KANO project will involve three key </w:t>
+      </w:r>
+      <w:proofErr w:type="spellStart"/>
+      <w:r>
+        <w:t>layers</w:t>
+      </w:r>
+      <w:proofErr w:type="spellEnd"/>
+      <w:r>
+        <w:t xml:space="preserve">: the user interface (UI), the backend server for computational tasks, and AI processing for Speech Emotion Recognition (SER). </w:t>
+      </w:r>
+      <w:r>
+        <w:t xml:space="preserve"> (Ref Fig)</w:t>
+      </w:r>
+    </w:p>
+    <w:p>
+      <w:r>
+        <w:rPr>
+          <w:noProof/>
+        </w:rPr>
+        <w:drawing>
+          <wp:anchor distT="0" distB="0" distL="114300" distR="114300" simplePos="0" relativeHeight="251658240" behindDoc="1" locked="0" layoutInCell="1" allowOverlap="1" wp14:anchorId="7041C49C" wp14:editId="50D877AC">
+            <wp:simplePos x="0" y="0"/>
+            <wp:positionH relativeFrom="column">
+              <wp:posOffset>160020</wp:posOffset>
+            </wp:positionH>
+            <wp:positionV relativeFrom="paragraph">
+              <wp:posOffset>134620</wp:posOffset>
+            </wp:positionV>
+            <wp:extent cx="5600700" cy="993217"/>
+            <wp:effectExtent l="0" t="0" r="0" b="0"/>
+            <wp:wrapTight wrapText="bothSides">
+              <wp:wrapPolygon edited="0">
+                <wp:start x="220" y="1243"/>
+                <wp:lineTo x="147" y="3729"/>
+                <wp:lineTo x="441" y="15330"/>
+                <wp:lineTo x="441" y="21130"/>
+                <wp:lineTo x="20792" y="21130"/>
+                <wp:lineTo x="20792" y="8701"/>
+                <wp:lineTo x="21527" y="4558"/>
+                <wp:lineTo x="21527" y="1243"/>
+                <wp:lineTo x="220" y="1243"/>
+              </wp:wrapPolygon>
+            </wp:wrapTight>
+            <wp:docPr id="601490641" name="Picture 1"/>
+            <wp:cNvGraphicFramePr>
+              <a:graphicFrameLocks xmlns:a="http://schemas.openxmlformats.org/drawingml/2006/main" noChangeAspect="1"/>
+            </wp:cNvGraphicFramePr>
+            <a:graphic xmlns:a="http://schemas.openxmlformats.org/drawingml/2006/main">
+              <a:graphicData uri="http://schemas.openxmlformats.org/drawingml/2006/picture">
+                <pic:pic xmlns:pic="http://schemas.openxmlformats.org/drawingml/2006/picture">
+                  <pic:nvPicPr>
+                    <pic:cNvPr id="0" name="Picture 1"/>
+                    <pic:cNvPicPr>
+                      <a:picLocks noChangeAspect="1" noChangeArrowheads="1"/>
+                    </pic:cNvPicPr>
+                  </pic:nvPicPr>
+                  <pic:blipFill>
+                    <a:blip r:embed="rId7">
+                      <a:extLst>
+                        <a:ext uri="{28A0092B-C50C-407E-A947-70E740481C1C}">
+                          <a14:useLocalDpi xmlns:a14="http://schemas.microsoft.com/office/drawing/2010/main" val="0"/>
+                        </a:ext>
+                      </a:extLst>
+                    </a:blip>
+                    <a:srcRect/>
+                    <a:stretch>
+                      <a:fillRect/>
+                    </a:stretch>
+                  </pic:blipFill>
+                  <pic:spPr bwMode="auto">
+                    <a:xfrm>
+                      <a:off x="0" y="0"/>
+                      <a:ext cx="5600700" cy="993217"/>
+                    </a:xfrm>
+                    <a:prstGeom prst="rect">
+                      <a:avLst/>
+                    </a:prstGeom>
+                    <a:noFill/>
+                    <a:ln>
+                      <a:noFill/>
+                    </a:ln>
+                  </pic:spPr>
+                </pic:pic>
+              </a:graphicData>
+            </a:graphic>
+          </wp:anchor>
+        </w:drawing>
+      </w:r>
+    </w:p>
+    <w:p>
+      <w:pPr>
+        <w:pStyle w:val="Heading3"/>
+      </w:pPr>
+      <w:bookmarkStart w:id="4" w:name="_Toc180693651"/>
+      <w:r>
+        <w:t>Mobile Application UI</w:t>
+      </w:r>
+      <w:bookmarkEnd w:id="4"/>
+    </w:p>
+    <w:p>
+      <w:r>
+        <w:t>The mobile application will act as the front end, allowing users to record voice entries</w:t>
+      </w:r>
+      <w:r>
+        <w:t>.</w:t>
+      </w:r>
+      <w:r>
+        <w:t xml:space="preserve"> These entries will then be sent to the backend for processing </w:t>
+      </w:r>
+      <w:r>
+        <w:t xml:space="preserve">with </w:t>
+      </w:r>
+      <w:r>
+        <w:t>an SER model</w:t>
+      </w:r>
+      <w:r>
+        <w:t xml:space="preserve"> (AI)</w:t>
+      </w:r>
+      <w:r>
+        <w:t>.</w:t>
+      </w:r>
+    </w:p>
+    <w:p/>
+    <w:p>
+      <w:pPr>
+        <w:pStyle w:val="Heading3"/>
+      </w:pPr>
+      <w:bookmarkStart w:id="5" w:name="_Toc180693652"/>
+      <w:r>
+        <w:t>Back-End Server</w:t>
+      </w:r>
+      <w:bookmarkEnd w:id="5"/>
+    </w:p>
+    <w:p>
+      <w:r>
+        <w:t>The backend server will primarily be responsible for</w:t>
+      </w:r>
+      <w:r>
+        <w:t xml:space="preserve"> interacting with the UI, storing user data and</w:t>
+      </w:r>
+      <w:r>
+        <w:t xml:space="preserve"> </w:t>
+      </w:r>
+      <w:r>
+        <w:t xml:space="preserve">sending the </w:t>
+      </w:r>
+      <w:r>
+        <w:t xml:space="preserve">AI </w:t>
+      </w:r>
+      <w:r>
+        <w:t>voice data</w:t>
+      </w:r>
+      <w:r>
+        <w:t xml:space="preserve"> to</w:t>
+      </w:r>
+      <w:r>
+        <w:t xml:space="preserve"> return </w:t>
+      </w:r>
+      <w:r>
+        <w:t>a</w:t>
+      </w:r>
+      <w:r>
+        <w:t xml:space="preserve"> qualitative and quantitative</w:t>
+      </w:r>
+      <w:r>
+        <w:t xml:space="preserve"> </w:t>
+      </w:r>
+      <w:r>
+        <w:t>analysis</w:t>
+      </w:r>
+      <w:r>
+        <w:t xml:space="preserve"> to then send to the UI.</w:t>
+      </w:r>
+    </w:p>
+    <w:p/>
+    <w:p>
+      <w:pPr>
+        <w:pStyle w:val="Heading3"/>
+      </w:pPr>
+      <w:bookmarkStart w:id="6" w:name="_Toc180693653"/>
+      <w:r>
+        <w:t>AI Processing</w:t>
+      </w:r>
+      <w:bookmarkEnd w:id="6"/>
+    </w:p>
+    <w:p>
+      <w:r>
+        <w:t>Research and development within the project will reveal how the AI processing will interact with the back-end server to the point they may either be completely independent or merged entities. Treating AI processing as a separate entity for now</w:t>
+      </w:r>
+      <w:r>
+        <w:t xml:space="preserve">, this will be where the </w:t>
+      </w:r>
+      <w:r>
+        <w:t>voice data is processed on a pre-trained SER model</w:t>
+      </w:r>
+      <w:r>
+        <w:t xml:space="preserve"> to gather a mood analysis</w:t>
+      </w:r>
+      <w:r>
+        <w:t xml:space="preserve"> </w:t>
+      </w:r>
+      <w:r>
+        <w:t xml:space="preserve">and </w:t>
+      </w:r>
+      <w:r>
+        <w:t xml:space="preserve">is then </w:t>
+      </w:r>
+      <w:r>
+        <w:t>sent back to the UI.</w:t>
+      </w:r>
+    </w:p>
+    <w:p/>
+    <w:p>
+      <w:pPr>
+        <w:pStyle w:val="Heading2"/>
+        <w:jc w:val="left"/>
+      </w:pPr>
+      <w:bookmarkStart w:id="7" w:name="_Toc180693654"/>
+      <w:r>
+        <w:t xml:space="preserve">Languages </w:t>
+      </w:r>
+      <w:r>
+        <w:t>and</w:t>
+      </w:r>
+      <w:r>
+        <w:t xml:space="preserve"> Technologies</w:t>
+      </w:r>
+      <w:bookmarkEnd w:id="7"/>
+    </w:p>
+    <w:p>
+      <w:pPr>
+        <w:rPr>
+          <w:b/>
+          <w:bCs/>
+        </w:rPr>
+      </w:pPr>
+      <w:r>
+        <w:rPr>
+          <w:b/>
+          <w:bCs/>
+        </w:rPr>
+        <w:t>AI and Machine Learning</w:t>
+      </w:r>
+    </w:p>
+    <w:p>
+      <w:r>
+        <w:t xml:space="preserve">Python will be used for the SER (Speech Emotion Recognition) model development, </w:t>
+      </w:r>
+      <w:r>
+        <w:t>likely utilising libraries</w:t>
+      </w:r>
+      <w:r>
+        <w:t xml:space="preserve"> like TensorFlow</w:t>
+      </w:r>
+      <w:r>
+        <w:t xml:space="preserve"> and</w:t>
+      </w:r>
+      <w:r>
+        <w:t xml:space="preserve"> PyTorch for deep learning and machine learning tasks.</w:t>
+      </w:r>
+    </w:p>
+    <w:p>
+      <w:pPr>
+        <w:rPr>
+          <w:b/>
+          <w:bCs/>
+        </w:rPr>
+      </w:pPr>
+      <w:r>
+        <w:rPr>
+          <w:b/>
+          <w:bCs/>
+        </w:rPr>
+        <w:t>Mobile Application</w:t>
+      </w:r>
+    </w:p>
+    <w:p>
+      <w:r>
+        <w:t>JavaScript</w:t>
+      </w:r>
+      <w:r>
+        <w:t xml:space="preserve">, which </w:t>
+      </w:r>
+      <w:r>
+        <w:t xml:space="preserve">may be </w:t>
+      </w:r>
+      <w:r>
+        <w:t xml:space="preserve">subject to change, </w:t>
+      </w:r>
+      <w:r>
+        <w:t>will</w:t>
+      </w:r>
+      <w:r>
+        <w:t xml:space="preserve"> likely</w:t>
+      </w:r>
+      <w:r>
+        <w:t xml:space="preserve"> be used within the Android Studio environment for front-end development. The app will be initially developed for Android, with a possible future expansion to iOS</w:t>
+      </w:r>
+      <w:r>
+        <w:t xml:space="preserve"> if project management goes as planned</w:t>
+      </w:r>
+      <w:r>
+        <w:t>.</w:t>
+      </w:r>
+    </w:p>
+    <w:p>
+      <w:r>
+        <w:rPr>
+          <w:b/>
+          <w:bCs/>
+        </w:rPr>
+        <w:t>Backend</w:t>
+      </w:r>
+    </w:p>
+    <w:p>
+      <w:r>
+        <w:t>Python will be used on the server side to handle the AI processing.</w:t>
+      </w:r>
+    </w:p>
+    <w:p>
+      <w:r>
+        <w:rPr>
+          <w:b/>
+          <w:bCs/>
+        </w:rPr>
+        <w:t>Data Storage</w:t>
+      </w:r>
+      <w:r>
+        <w:t xml:space="preserve"> </w:t>
+      </w:r>
+    </w:p>
+    <w:p>
+      <w:r>
+        <w:t xml:space="preserve">This is largely undecided as it is heavily dependent on the outcomes of development, although options that may be explored is a </w:t>
+      </w:r>
+      <w:r>
+        <w:t>one option could be</w:t>
+      </w:r>
+      <w:r>
+        <w:t xml:space="preserve"> </w:t>
+      </w:r>
+      <w:r>
+        <w:t>SQL Query for SQL</w:t>
+      </w:r>
+      <w:r>
+        <w:t xml:space="preserve"> databases</w:t>
+      </w:r>
+      <w:r>
+        <w:t xml:space="preserve">, whilst technologies may include cloud-based storage. </w:t>
+      </w:r>
+    </w:p>
+    <w:p>
+      <w:pPr>
+        <w:rPr>
+          <w:b/>
+          <w:bCs/>
+        </w:rPr>
+      </w:pPr>
+      <w:r>
+        <w:rPr>
+          <w:b/>
+          <w:bCs/>
+        </w:rPr>
+        <w:t>Dataset</w:t>
+      </w:r>
+    </w:p>
+    <w:p>
+      <w:r>
+        <w:lastRenderedPageBreak/>
+        <w:t xml:space="preserve">Kaggle datasets </w:t>
+      </w:r>
+      <w:r>
+        <w:t xml:space="preserve">have been and </w:t>
+      </w:r>
+      <w:r>
+        <w:t>will be used for initial training and model evaluation,</w:t>
+      </w:r>
+      <w:r>
+        <w:t xml:space="preserve"> allowing myself as a developer to familiarise myself with key concepts of SER with smaller datasets such as </w:t>
+      </w:r>
+      <w:r>
+        <w:t>CREMA-D</w:t>
+      </w:r>
+      <w:r>
+        <w:t>, RAVDESS, SAVEE and TESS. The actual dataset(s) used will be explored with the help of my tutor to establish a suitable set to train a SER model.</w:t>
+      </w:r>
+    </w:p>
+    <w:p>
+      <w:pPr>
+        <w:pStyle w:val="Heading2"/>
+        <w:jc w:val="left"/>
+      </w:pPr>
+      <w:bookmarkStart w:id="8" w:name="_Toc180693655"/>
+      <w:r>
+        <w:t>Development Environment</w:t>
+      </w:r>
+      <w:bookmarkEnd w:id="8"/>
+    </w:p>
+    <w:p>
+      <w:pPr>
+        <w:pStyle w:val="Heading2"/>
+        <w:jc w:val="left"/>
+      </w:pPr>
+      <w:bookmarkStart w:id="9" w:name="_Toc180693656"/>
+      <w:r>
+        <w:t xml:space="preserve">Repository </w:t>
+      </w:r>
+      <w:r>
+        <w:t>Layout</w:t>
+      </w:r>
+      <w:bookmarkEnd w:id="9"/>
+    </w:p>
+    <w:p>
+      <w:pPr>
+        <w:rPr>
+          <w:bCs/>
+          <w:i/>
+          <w:iCs/>
+          <w:color w:val="767171" w:themeColor="background2" w:themeShade="80"/>
+          <w:lang w:val="en"/>
+        </w:rPr>
+      </w:pPr>
+      <w:r>
+        <w:rPr>
+          <w:bCs/>
+          <w:i/>
+          <w:iCs/>
+          <w:color w:val="767171" w:themeColor="background2" w:themeShade="80"/>
+          <w:lang w:val="en"/>
+        </w:rPr>
+        <w:t>Students need to use GitHub. Ensure you add your supervisor to your repository and edit the readme.md file so that your project title, vision and allocated supervisor are clearly noted. Make sure the name of the repository reflects your name.</w:t>
+      </w:r>
+    </w:p>
+    <w:p/>
+    <w:p>
+      <w:pPr>
+        <w:pStyle w:val="Heading2"/>
+        <w:jc w:val="left"/>
+      </w:pPr>
+      <w:bookmarkStart w:id="10" w:name="_Toc180693657"/>
+      <w:r>
+        <w:t>Test Environment</w:t>
+      </w:r>
+      <w:bookmarkEnd w:id="10"/>
+    </w:p>
+    <w:p>
+      <w:pPr>
+        <w:pStyle w:val="Heading2"/>
+        <w:jc w:val="left"/>
+      </w:pPr>
+      <w:bookmarkStart w:id="11" w:name="_Toc180693658"/>
+      <w:r>
+        <w:t xml:space="preserve">Risk </w:t>
+      </w:r>
+      <w:r>
+        <w:t>Management</w:t>
+      </w:r>
+      <w:bookmarkEnd w:id="11"/>
+    </w:p>
+    <w:p>
+      <w:pPr>
+        <w:pStyle w:val="Heading3"/>
+      </w:pPr>
+      <w:bookmarkStart w:id="12" w:name="_Toc180693659"/>
+      <w:r>
+        <w:t>Assessment and Mitigation</w:t>
+      </w:r>
+      <w:bookmarkEnd w:id="12"/>
+    </w:p>
+    <w:p>
+      <w:pPr>
+        <w:rPr>
+          <w:bCs/>
+          <w:i/>
+          <w:iCs/>
+          <w:color w:val="767171" w:themeColor="background2" w:themeShade="80"/>
+          <w:lang w:val="en"/>
+        </w:rPr>
+      </w:pPr>
+      <w:r>
+        <w:rPr>
+          <w:bCs/>
+          <w:i/>
+          <w:iCs/>
+          <w:color w:val="767171" w:themeColor="background2" w:themeShade="80"/>
+          <w:lang w:val="en"/>
+        </w:rPr>
+        <w:t>This is the stage where you must also give some consideration as to the potential for things to go wrong. Please read around the topic matter and identify what pertinent risks there might be to your project. Once you have identified what could go wrong, you need to consider the likelihood of that happening and what you will do about it. Any risks that have a high likelihood and a high impact MUST have actions identified to prevent them should the events happen.</w:t>
+      </w:r>
+    </w:p>
+    <w:p/>
+    <w:p>
+      <w:pPr>
+        <w:pStyle w:val="Heading3"/>
+      </w:pPr>
+      <w:bookmarkStart w:id="13" w:name="_Toc180693660"/>
+      <w:r>
+        <w:t>Risk Matrix</w:t>
+      </w:r>
+      <w:bookmarkEnd w:id="13"/>
+    </w:p>
+    <w:p>
+      <w:pPr>
+        <w:pStyle w:val="Heading1"/>
+        <w:jc w:val="left"/>
+      </w:pPr>
+      <w:bookmarkStart w:id="14" w:name="_Toc180693661"/>
+      <w:r>
+        <w:t>Initial Product Backlog</w:t>
+      </w:r>
+      <w:bookmarkEnd w:id="14"/>
+    </w:p>
+    <w:p>
+      <w:pPr>
+        <w:pStyle w:val="Heading1"/>
+        <w:jc w:val="left"/>
+      </w:pPr>
+      <w:bookmarkStart w:id="15" w:name="_Toc180693662"/>
+      <w:r>
+        <w:t>High Level Plan</w:t>
+      </w:r>
+      <w:bookmarkEnd w:id="15"/>
+    </w:p>
+    <w:p>
+      <w:pPr>
+        <w:pStyle w:val="Heading2"/>
+        <w:jc w:val="left"/>
+      </w:pPr>
+      <w:bookmarkStart w:id="16" w:name="_Toc180693663"/>
+      <w:r>
+        <w:t>WBS Diagram</w:t>
+      </w:r>
+      <w:bookmarkEnd w:id="16"/>
+    </w:p>
+    <w:p>
+      <w:pPr>
+        <w:pStyle w:val="Heading2"/>
+        <w:jc w:val="left"/>
+      </w:pPr>
+      <w:bookmarkStart w:id="17" w:name="_Toc180693664"/>
+      <w:r>
+        <w:t>Gantt Chart</w:t>
+      </w:r>
+      <w:bookmarkEnd w:id="17"/>
+    </w:p>
+    <w:p>
+      <w:pPr>
+        <w:pStyle w:val="Heading1"/>
+        <w:jc w:val="left"/>
+      </w:pPr>
+      <w:bookmarkStart w:id="18" w:name="_Toc180693665"/>
+      <w:r>
+        <w:t>Project Management Tools</w:t>
+      </w:r>
+      <w:bookmarkEnd w:id="18"/>
+    </w:p>
+    <w:p>
+      <w:pPr>
+        <w:rPr>
+          <w:bCs/>
+          <w:i/>
+          <w:iCs/>
+          <w:color w:val="767171" w:themeColor="background2" w:themeShade="80"/>
+          <w:lang w:val="en"/>
+        </w:rPr>
+      </w:pPr>
+    </w:p>
+    <w:p>
+      <w:pPr>
+        <w:rPr>
+          <w:bCs/>
+          <w:i/>
+          <w:iCs/>
+          <w:color w:val="767171" w:themeColor="background2" w:themeShade="80"/>
+          <w:lang w:val="en"/>
+        </w:rPr>
+      </w:pPr>
+      <w:r>
+        <w:rPr>
+          <w:bCs/>
+          <w:i/>
+          <w:iCs/>
+          <w:color w:val="767171" w:themeColor="background2" w:themeShade="80"/>
+          <w:lang w:val="en"/>
+        </w:rPr>
+        <w:t>You should use appropriate project management tools such as a planner and a diary. Being able to use a diary and control your time is an essential part of being a professional.</w:t>
+      </w:r>
+    </w:p>
+    <w:p/>
+    <w:p>
+      <w:pPr>
+        <w:rPr>
+          <w:b/>
+          <w:bCs/>
+          <w:i/>
+          <w:iCs/>
+          <w:color w:val="767171" w:themeColor="background2" w:themeShade="80"/>
+          <w:lang w:val="en"/>
+        </w:rPr>
+      </w:pPr>
+      <w:r>
+        <w:rPr>
+          <w:b/>
+          <w:bCs/>
+          <w:i/>
+          <w:iCs/>
+          <w:color w:val="767171" w:themeColor="background2" w:themeShade="80"/>
+          <w:lang w:val="en"/>
+        </w:rPr>
+        <w:t>02 Project Initiation</w:t>
+      </w:r>
+    </w:p>
+    <w:p>
+      <w:pPr>
+        <w:rPr>
+          <w:bCs/>
+          <w:i/>
+          <w:iCs/>
+          <w:color w:val="767171" w:themeColor="background2" w:themeShade="80"/>
+          <w:lang w:val="en"/>
+        </w:rPr>
+      </w:pPr>
+      <w:r>
+        <w:rPr>
+          <w:bCs/>
+          <w:i/>
+          <w:iCs/>
+          <w:color w:val="767171" w:themeColor="background2" w:themeShade="80"/>
+          <w:lang w:val="en"/>
+        </w:rPr>
+        <w:t xml:space="preserve">This deliverable is the output from the culmination of your sprint zero. Sprint zero should be spent getting yourself ready for delivering the project. You should identify the point and purpose of your project. This will require you to think of a title and work up a project Vision. Please do not consider that your project title and project vision are immutable – they can change as you develop your ideas. However, you need to know at the </w:t>
+      </w:r>
+      <w:proofErr w:type="gramStart"/>
+      <w:r>
+        <w:rPr>
+          <w:bCs/>
+          <w:i/>
+          <w:iCs/>
+          <w:color w:val="767171" w:themeColor="background2" w:themeShade="80"/>
+          <w:lang w:val="en"/>
+        </w:rPr>
+        <w:t>start roughly</w:t>
+      </w:r>
+      <w:proofErr w:type="gramEnd"/>
+      <w:r>
+        <w:rPr>
+          <w:bCs/>
+          <w:i/>
+          <w:iCs/>
+          <w:color w:val="767171" w:themeColor="background2" w:themeShade="80"/>
+          <w:lang w:val="en"/>
+        </w:rPr>
+        <w:t xml:space="preserve"> where </w:t>
+      </w:r>
+      <w:r>
+        <w:rPr>
+          <w:bCs/>
+          <w:i/>
+          <w:iCs/>
+          <w:color w:val="767171" w:themeColor="background2" w:themeShade="80"/>
+          <w:lang w:val="en"/>
+        </w:rPr>
+        <w:lastRenderedPageBreak/>
+        <w:t xml:space="preserve">you want to develop your ideas. By ensuring you start with a coherent project title and project vision, you can ensure you start in an </w:t>
+      </w:r>
+      <w:proofErr w:type="spellStart"/>
+      <w:r>
+        <w:rPr>
+          <w:bCs/>
+          <w:i/>
+          <w:iCs/>
+          <w:color w:val="767171" w:themeColor="background2" w:themeShade="80"/>
+          <w:lang w:val="en"/>
+        </w:rPr>
+        <w:t>organised</w:t>
+      </w:r>
+      <w:proofErr w:type="spellEnd"/>
+      <w:r>
+        <w:rPr>
+          <w:bCs/>
+          <w:i/>
+          <w:iCs/>
+          <w:color w:val="767171" w:themeColor="background2" w:themeShade="80"/>
+          <w:lang w:val="en"/>
+        </w:rPr>
+        <w:t xml:space="preserve"> fashion.</w:t>
+      </w:r>
+    </w:p>
+    <w:p>
+      <w:pPr>
+        <w:rPr>
+          <w:bCs/>
+          <w:i/>
+          <w:iCs/>
+          <w:color w:val="767171" w:themeColor="background2" w:themeShade="80"/>
+          <w:lang w:val="en"/>
+        </w:rPr>
+      </w:pPr>
+    </w:p>
+    <w:p>
+      <w:pPr>
+        <w:rPr>
+          <w:bCs/>
+          <w:i/>
+          <w:iCs/>
+          <w:color w:val="767171" w:themeColor="background2" w:themeShade="80"/>
+          <w:lang w:val="en"/>
+        </w:rPr>
+      </w:pPr>
+      <w:r>
+        <w:rPr>
+          <w:bCs/>
+          <w:i/>
+          <w:iCs/>
+          <w:color w:val="767171" w:themeColor="background2" w:themeShade="80"/>
+          <w:lang w:val="en"/>
+        </w:rPr>
+        <w:t>Sprint zero should also be about deciding which languages and technologies to use, setting up your development environment, sorting out your version-controlled repository, identifying your test environment, identifying the things that could go wrong and creating your initial product backlog.  The product backlog will be an evolving, living item that changes and evolves as the project progresses. However, you need to ensure that there is enough in the product backlog to begin with. You should also include a high-level plan to show roughly when you intend to complete certain things – a recommended format would be a Gantt chart. Please refer to the documentation on the DLE around project management to help you with this.</w:t>
+      </w:r>
+    </w:p>
+    <w:p>
+      <w:pPr>
+        <w:rPr>
+          <w:bCs/>
+          <w:i/>
+          <w:iCs/>
+          <w:color w:val="767171" w:themeColor="background2" w:themeShade="80"/>
+          <w:lang w:val="en"/>
+        </w:rPr>
+      </w:pPr>
+    </w:p>
+    <w:p>
+      <w:pPr>
+        <w:rPr>
+          <w:b/>
+          <w:bCs/>
+          <w:i/>
+          <w:iCs/>
+          <w:color w:val="767171" w:themeColor="background2" w:themeShade="80"/>
+          <w:lang w:val="en"/>
+        </w:rPr>
+      </w:pPr>
+      <w:r>
+        <w:rPr>
+          <w:b/>
+          <w:bCs/>
+          <w:i/>
+          <w:iCs/>
+          <w:color w:val="767171" w:themeColor="background2" w:themeShade="80"/>
+          <w:lang w:val="en"/>
+        </w:rPr>
+        <w:t>02 Submission details</w:t>
+      </w:r>
+    </w:p>
+    <w:p>
+      <w:pPr>
+        <w:rPr>
+          <w:bCs/>
+          <w:i/>
+          <w:iCs/>
+          <w:color w:val="767171" w:themeColor="background2" w:themeShade="80"/>
+          <w:lang w:val="en"/>
+        </w:rPr>
+      </w:pPr>
+      <w:r>
+        <w:rPr>
+          <w:bCs/>
+          <w:i/>
+          <w:iCs/>
+          <w:color w:val="767171" w:themeColor="background2" w:themeShade="80"/>
+          <w:lang w:val="en"/>
+        </w:rPr>
+        <w:t xml:space="preserve">Use the 02.1 P1 template for your initial </w:t>
+      </w:r>
+      <w:proofErr w:type="gramStart"/>
+      <w:r>
+        <w:rPr>
+          <w:bCs/>
+          <w:i/>
+          <w:iCs/>
+          <w:color w:val="767171" w:themeColor="background2" w:themeShade="80"/>
+          <w:lang w:val="en"/>
+        </w:rPr>
+        <w:t>deliverable</w:t>
+      </w:r>
+      <w:proofErr w:type="gramEnd"/>
+      <w:r>
+        <w:rPr>
+          <w:bCs/>
+          <w:i/>
+          <w:iCs/>
+          <w:color w:val="767171" w:themeColor="background2" w:themeShade="80"/>
+          <w:lang w:val="en"/>
+        </w:rPr>
+        <w:t>. Remember to delete the grey text and replace it with your own words. The grey text is there for guidance, not for submission. Save your document as a PDF prior to uploading. No other document format is accepted.</w:t>
+      </w:r>
+    </w:p>
     <w:p>
       <w:pPr>
         <w:rPr>
@@ -265,6 +3281,7 @@
           <w:szCs w:val="40"/>
         </w:rPr>
       </w:pPr>
+      <w:bookmarkStart w:id="19" w:name="_Toc180693666"/>
       <w:r>
         <w:rPr>
           <w:rStyle w:val="IntenseReference"/>
@@ -275,1201 +3292,7 @@
         </w:rPr>
         <w:t>Project Vision</w:t>
       </w:r>
-    </w:p>
-    <w:p>
-      <w:pPr>
-        <w:rPr>
-          <w:color w:val="000000" w:themeColor="text1"/>
-        </w:rPr>
-      </w:pPr>
-      <w:r>
-        <w:rPr>
-          <w:color w:val="000000" w:themeColor="text1"/>
-        </w:rPr>
-        <w:t xml:space="preserve">The clients </w:t>
-      </w:r>
-      <w:r>
-        <w:rPr>
-          <w:color w:val="000000" w:themeColor="text1"/>
-        </w:rPr>
-        <w:t>are f</w:t>
-      </w:r>
-      <w:r>
-        <w:rPr>
-          <w:color w:val="000000" w:themeColor="text1"/>
-        </w:rPr>
-        <w:t xml:space="preserve">or those </w:t>
-      </w:r>
-      <w:r>
-        <w:rPr>
-          <w:color w:val="000000" w:themeColor="text1"/>
-        </w:rPr>
-        <w:t>who have an interest in their own</w:t>
-      </w:r>
-      <w:r>
-        <w:rPr>
-          <w:color w:val="000000" w:themeColor="text1"/>
-        </w:rPr>
-        <w:t xml:space="preserve"> emotional wellbeing</w:t>
-      </w:r>
-      <w:r>
-        <w:rPr>
-          <w:color w:val="000000" w:themeColor="text1"/>
-        </w:rPr>
-        <w:t>, journal</w:t>
-      </w:r>
-      <w:r>
-        <w:rPr>
-          <w:color w:val="000000" w:themeColor="text1"/>
-        </w:rPr>
-        <w:t xml:space="preserve">ing </w:t>
-      </w:r>
-      <w:r>
-        <w:rPr>
-          <w:color w:val="000000" w:themeColor="text1"/>
-        </w:rPr>
-        <w:t xml:space="preserve">and embrace new technologies involving AI. </w:t>
-      </w:r>
-      <w:r>
-        <w:rPr>
-          <w:color w:val="000000" w:themeColor="text1"/>
-        </w:rPr>
-        <w:t>With these core</w:t>
-      </w:r>
-      <w:r>
-        <w:rPr>
-          <w:color w:val="000000" w:themeColor="text1"/>
-        </w:rPr>
-        <w:t xml:space="preserve"> characteristics</w:t>
-      </w:r>
-      <w:r>
-        <w:rPr>
-          <w:color w:val="000000" w:themeColor="text1"/>
-        </w:rPr>
-        <w:t xml:space="preserve">, the intended </w:t>
-      </w:r>
-      <w:r>
-        <w:rPr>
-          <w:color w:val="000000" w:themeColor="text1"/>
-        </w:rPr>
-        <w:t>clients’</w:t>
-      </w:r>
-      <w:r>
-        <w:rPr>
-          <w:color w:val="000000" w:themeColor="text1"/>
-        </w:rPr>
-        <w:t xml:space="preserve"> </w:t>
-      </w:r>
-      <w:r>
-        <w:rPr>
-          <w:color w:val="000000" w:themeColor="text1"/>
-        </w:rPr>
-        <w:t xml:space="preserve">demographics </w:t>
-      </w:r>
-      <w:r>
-        <w:rPr>
-          <w:color w:val="000000" w:themeColor="text1"/>
-        </w:rPr>
-        <w:t>would</w:t>
-      </w:r>
-      <w:r>
-        <w:rPr>
-          <w:color w:val="000000" w:themeColor="text1"/>
-        </w:rPr>
-        <w:t xml:space="preserve"> </w:t>
-      </w:r>
-      <w:r>
-        <w:rPr>
-          <w:color w:val="000000" w:themeColor="text1"/>
-        </w:rPr>
-        <w:t>be</w:t>
-      </w:r>
-      <w:r>
-        <w:rPr>
-          <w:color w:val="000000" w:themeColor="text1"/>
-        </w:rPr>
-        <w:t xml:space="preserve"> largely</w:t>
-      </w:r>
-      <w:r>
-        <w:rPr>
-          <w:color w:val="000000" w:themeColor="text1"/>
-        </w:rPr>
-        <w:t xml:space="preserve"> </w:t>
-      </w:r>
-      <w:r>
-        <w:rPr>
-          <w:color w:val="000000" w:themeColor="text1"/>
-        </w:rPr>
-        <w:t>age 16-25</w:t>
-      </w:r>
-      <w:r>
-        <w:rPr>
-          <w:color w:val="000000" w:themeColor="text1"/>
-        </w:rPr>
-        <w:t xml:space="preserve">, with their increasing usage of AI technologies, </w:t>
-      </w:r>
-      <w:r>
-        <w:rPr>
-          <w:color w:val="000000" w:themeColor="text1"/>
-        </w:rPr>
-        <w:t>and</w:t>
-      </w:r>
-      <w:r>
-        <w:rPr>
-          <w:color w:val="000000" w:themeColor="text1"/>
-        </w:rPr>
-        <w:t xml:space="preserve"> </w:t>
-      </w:r>
-      <w:r>
-        <w:rPr>
-          <w:color w:val="000000" w:themeColor="text1"/>
-        </w:rPr>
-        <w:t xml:space="preserve">existing </w:t>
-      </w:r>
-      <w:r>
-        <w:rPr>
-          <w:color w:val="000000" w:themeColor="text1"/>
-        </w:rPr>
-        <w:t xml:space="preserve">members </w:t>
-      </w:r>
-      <w:r>
-        <w:rPr>
-          <w:color w:val="000000" w:themeColor="text1"/>
-        </w:rPr>
-        <w:t>of the journaling community</w:t>
-      </w:r>
-      <w:r>
-        <w:rPr>
-          <w:color w:val="000000" w:themeColor="text1"/>
-        </w:rPr>
-        <w:t xml:space="preserve">, </w:t>
-      </w:r>
-      <w:r>
-        <w:rPr>
-          <w:color w:val="000000" w:themeColor="text1"/>
-        </w:rPr>
-        <w:t xml:space="preserve">allowing for an </w:t>
-      </w:r>
-      <w:r>
-        <w:rPr>
-          <w:color w:val="000000" w:themeColor="text1"/>
-        </w:rPr>
-        <w:t xml:space="preserve">easy integration of their current journaling habits </w:t>
-      </w:r>
-      <w:r>
-        <w:rPr>
-          <w:color w:val="000000" w:themeColor="text1"/>
-        </w:rPr>
-        <w:t>to the</w:t>
-      </w:r>
-      <w:r>
-        <w:rPr>
-          <w:color w:val="000000" w:themeColor="text1"/>
-        </w:rPr>
-        <w:t xml:space="preserve"> niche that is </w:t>
-      </w:r>
-      <w:r>
-        <w:rPr>
-          <w:color w:val="000000" w:themeColor="text1"/>
-        </w:rPr>
-        <w:t xml:space="preserve">voice </w:t>
-      </w:r>
-      <w:r>
-        <w:rPr>
-          <w:color w:val="000000" w:themeColor="text1"/>
-        </w:rPr>
-        <w:t xml:space="preserve">journalism </w:t>
-      </w:r>
-      <w:r>
-        <w:rPr>
-          <w:color w:val="000000" w:themeColor="text1"/>
-        </w:rPr>
-        <w:t>wit</w:t>
-      </w:r>
-      <w:r>
-        <w:rPr>
-          <w:color w:val="000000" w:themeColor="text1"/>
-        </w:rPr>
-        <w:t>h mood analysis.</w:t>
-      </w:r>
-      <w:r>
-        <w:rPr>
-          <w:color w:val="000000" w:themeColor="text1"/>
-        </w:rPr>
-        <w:t xml:space="preserve"> </w:t>
-      </w:r>
-      <w:r>
-        <w:rPr>
-          <w:color w:val="000000" w:themeColor="text1"/>
-        </w:rPr>
-        <w:t>C</w:t>
-      </w:r>
-      <w:r>
-        <w:rPr>
-          <w:color w:val="000000" w:themeColor="text1"/>
-        </w:rPr>
-        <w:t xml:space="preserve">ulture would </w:t>
-      </w:r>
-      <w:r>
-        <w:rPr>
-          <w:color w:val="000000" w:themeColor="text1"/>
-        </w:rPr>
-        <w:t xml:space="preserve">likewise </w:t>
-      </w:r>
-      <w:r>
-        <w:rPr>
-          <w:color w:val="000000" w:themeColor="text1"/>
-        </w:rPr>
-        <w:t>be English speaking and the same as the one represented in the dataset</w:t>
-      </w:r>
-      <w:r>
-        <w:rPr>
-          <w:color w:val="000000" w:themeColor="text1"/>
-        </w:rPr>
-        <w:t>(</w:t>
-      </w:r>
-      <w:r>
-        <w:rPr>
-          <w:color w:val="000000" w:themeColor="text1"/>
-        </w:rPr>
-        <w:t>s</w:t>
-      </w:r>
-      <w:r>
-        <w:rPr>
-          <w:color w:val="000000" w:themeColor="text1"/>
-        </w:rPr>
-        <w:t>)</w:t>
-      </w:r>
-      <w:r>
-        <w:rPr>
-          <w:color w:val="000000" w:themeColor="text1"/>
-        </w:rPr>
-        <w:t xml:space="preserve"> used.</w:t>
-      </w:r>
-      <w:r>
-        <w:rPr>
-          <w:color w:val="000000" w:themeColor="text1"/>
-        </w:rPr>
-        <w:t xml:space="preserve"> </w:t>
-      </w:r>
-      <w:r>
-        <w:rPr>
-          <w:color w:val="000000" w:themeColor="text1"/>
-        </w:rPr>
-        <w:t>Other demographics such as gender, economic</w:t>
-      </w:r>
-      <w:r>
-        <w:rPr>
-          <w:color w:val="000000" w:themeColor="text1"/>
-        </w:rPr>
-        <w:t xml:space="preserve"> and </w:t>
-      </w:r>
-      <w:r>
-        <w:rPr>
-          <w:color w:val="000000" w:themeColor="text1"/>
-        </w:rPr>
-        <w:t xml:space="preserve">social </w:t>
-      </w:r>
-      <w:r>
-        <w:rPr>
-          <w:color w:val="000000" w:themeColor="text1"/>
-        </w:rPr>
-        <w:t xml:space="preserve">class </w:t>
-      </w:r>
-      <w:r>
-        <w:rPr>
-          <w:color w:val="000000" w:themeColor="text1"/>
-        </w:rPr>
-        <w:t xml:space="preserve">are intended to not impact the </w:t>
-      </w:r>
-      <w:r>
-        <w:rPr>
-          <w:color w:val="000000" w:themeColor="text1"/>
-        </w:rPr>
-        <w:t xml:space="preserve">client </w:t>
-      </w:r>
-      <w:r>
-        <w:rPr>
-          <w:color w:val="000000" w:themeColor="text1"/>
-        </w:rPr>
-        <w:t>target audience</w:t>
-      </w:r>
-      <w:r>
-        <w:rPr>
-          <w:color w:val="000000" w:themeColor="text1"/>
-        </w:rPr>
-        <w:t xml:space="preserve">, but this could be revised </w:t>
-      </w:r>
-      <w:r>
-        <w:rPr>
-          <w:color w:val="000000" w:themeColor="text1"/>
-        </w:rPr>
-        <w:t>later</w:t>
-      </w:r>
-      <w:r>
-        <w:rPr>
-          <w:color w:val="000000" w:themeColor="text1"/>
-        </w:rPr>
-        <w:t xml:space="preserve"> during </w:t>
-      </w:r>
-      <w:r>
-        <w:rPr>
-          <w:color w:val="000000" w:themeColor="text1"/>
-        </w:rPr>
-        <w:t>research and development</w:t>
-      </w:r>
-      <w:r>
-        <w:rPr>
-          <w:color w:val="000000" w:themeColor="text1"/>
-        </w:rPr>
-        <w:t>.</w:t>
-      </w:r>
-    </w:p>
-    <w:p>
-      <w:pPr>
-        <w:rPr>
-          <w:color w:val="000000" w:themeColor="text1"/>
-        </w:rPr>
-      </w:pPr>
-    </w:p>
-    <w:p>
-      <w:pPr>
-        <w:rPr>
-          <w:color w:val="000000" w:themeColor="text1"/>
-        </w:rPr>
-      </w:pPr>
-      <w:r>
-        <w:rPr>
-          <w:color w:val="000000" w:themeColor="text1"/>
-        </w:rPr>
-        <w:t>The problem addressed</w:t>
-      </w:r>
-      <w:r>
-        <w:rPr>
-          <w:color w:val="000000" w:themeColor="text1"/>
-        </w:rPr>
-        <w:t xml:space="preserve"> is </w:t>
-      </w:r>
-      <w:r>
-        <w:rPr>
-          <w:color w:val="000000" w:themeColor="text1"/>
-        </w:rPr>
-        <w:t xml:space="preserve">an individual’s </w:t>
-      </w:r>
-      <w:r>
-        <w:rPr>
-          <w:color w:val="000000" w:themeColor="text1"/>
-        </w:rPr>
-        <w:t xml:space="preserve">inability to conduct an unbiased </w:t>
-      </w:r>
-      <w:r>
-        <w:rPr>
-          <w:color w:val="000000" w:themeColor="text1"/>
-        </w:rPr>
-        <w:t xml:space="preserve">reflection </w:t>
-      </w:r>
-      <w:r>
-        <w:rPr>
-          <w:color w:val="000000" w:themeColor="text1"/>
-        </w:rPr>
-        <w:t>of</w:t>
-      </w:r>
-      <w:r>
-        <w:rPr>
-          <w:color w:val="000000" w:themeColor="text1"/>
-        </w:rPr>
-        <w:t xml:space="preserve"> one of their</w:t>
-      </w:r>
-      <w:r>
-        <w:rPr>
-          <w:color w:val="000000" w:themeColor="text1"/>
-        </w:rPr>
-        <w:t xml:space="preserve"> many emotional expression</w:t>
-      </w:r>
-      <w:r>
-        <w:rPr>
-          <w:color w:val="000000" w:themeColor="text1"/>
-        </w:rPr>
-        <w:t>s,</w:t>
-      </w:r>
-      <w:r>
-        <w:rPr>
-          <w:color w:val="000000" w:themeColor="text1"/>
-        </w:rPr>
-        <w:t xml:space="preserve"> in this case</w:t>
-      </w:r>
-      <w:r>
-        <w:rPr>
-          <w:color w:val="000000" w:themeColor="text1"/>
-        </w:rPr>
-        <w:t>,</w:t>
-      </w:r>
-      <w:r>
-        <w:rPr>
-          <w:color w:val="000000" w:themeColor="text1"/>
-        </w:rPr>
-        <w:t xml:space="preserve"> speec</w:t>
-      </w:r>
-      <w:r>
-        <w:rPr>
-          <w:color w:val="000000" w:themeColor="text1"/>
-        </w:rPr>
-        <w:t>h</w:t>
-      </w:r>
-      <w:r>
-        <w:rPr>
-          <w:color w:val="000000" w:themeColor="text1"/>
-        </w:rPr>
-        <w:t>.</w:t>
-      </w:r>
-      <w:r>
-        <w:rPr>
-          <w:color w:val="000000" w:themeColor="text1"/>
-        </w:rPr>
-        <w:t xml:space="preserve"> Whilst the common </w:t>
-      </w:r>
-      <w:r>
-        <w:rPr>
-          <w:color w:val="000000" w:themeColor="text1"/>
-        </w:rPr>
-        <w:t>method of reflection for</w:t>
-      </w:r>
-      <w:r>
-        <w:rPr>
-          <w:color w:val="000000" w:themeColor="text1"/>
-        </w:rPr>
-        <w:t xml:space="preserve"> today is </w:t>
-      </w:r>
-      <w:r>
-        <w:rPr>
-          <w:color w:val="000000" w:themeColor="text1"/>
-        </w:rPr>
-        <w:t>wri</w:t>
-      </w:r>
-      <w:r>
-        <w:rPr>
-          <w:color w:val="000000" w:themeColor="text1"/>
-        </w:rPr>
-        <w:t>ting</w:t>
-      </w:r>
-      <w:r>
-        <w:rPr>
-          <w:color w:val="000000" w:themeColor="text1"/>
-        </w:rPr>
-        <w:t xml:space="preserve">, </w:t>
-      </w:r>
-      <w:r>
-        <w:rPr>
-          <w:color w:val="000000" w:themeColor="text1"/>
-        </w:rPr>
-        <w:t xml:space="preserve">these </w:t>
-      </w:r>
-      <w:r>
-        <w:rPr>
-          <w:color w:val="000000" w:themeColor="text1"/>
-        </w:rPr>
-        <w:t>entries can be written over, once, twice or even three times</w:t>
-      </w:r>
-      <w:r>
-        <w:rPr>
-          <w:color w:val="000000" w:themeColor="text1"/>
-        </w:rPr>
-        <w:t xml:space="preserve"> with technology</w:t>
-      </w:r>
-      <w:r>
-        <w:rPr>
-          <w:color w:val="000000" w:themeColor="text1"/>
-        </w:rPr>
-        <w:t>, obscuring a person’s true emotions</w:t>
-      </w:r>
-      <w:r>
-        <w:rPr>
-          <w:color w:val="000000" w:themeColor="text1"/>
-        </w:rPr>
-        <w:t xml:space="preserve"> t</w:t>
-      </w:r>
-      <w:r>
-        <w:rPr>
-          <w:color w:val="000000" w:themeColor="text1"/>
-        </w:rPr>
-        <w:t>o how they think they should feel as opposed to what they</w:t>
-      </w:r>
-      <w:r>
-        <w:rPr>
-          <w:color w:val="000000" w:themeColor="text1"/>
-        </w:rPr>
-        <w:t xml:space="preserve"> </w:t>
-      </w:r>
-      <w:proofErr w:type="gramStart"/>
-      <w:r>
-        <w:rPr>
-          <w:color w:val="000000" w:themeColor="text1"/>
-        </w:rPr>
-        <w:t>actually</w:t>
-      </w:r>
-      <w:r>
-        <w:rPr>
-          <w:color w:val="000000" w:themeColor="text1"/>
-        </w:rPr>
-        <w:t xml:space="preserve"> </w:t>
-      </w:r>
-      <w:r>
-        <w:rPr>
-          <w:color w:val="000000" w:themeColor="text1"/>
-        </w:rPr>
-        <w:t>feel</w:t>
-      </w:r>
-      <w:proofErr w:type="gramEnd"/>
-      <w:r>
-        <w:rPr>
-          <w:color w:val="000000" w:themeColor="text1"/>
-        </w:rPr>
-        <w:t xml:space="preserve">. </w:t>
-      </w:r>
-      <w:r>
-        <w:rPr>
-          <w:color w:val="000000" w:themeColor="text1"/>
-        </w:rPr>
-        <w:t>V</w:t>
-      </w:r>
-      <w:r>
-        <w:rPr>
-          <w:color w:val="000000" w:themeColor="text1"/>
-        </w:rPr>
-        <w:t xml:space="preserve">oice </w:t>
-      </w:r>
-      <w:r>
-        <w:rPr>
-          <w:color w:val="000000" w:themeColor="text1"/>
-        </w:rPr>
-        <w:t xml:space="preserve">entries </w:t>
-      </w:r>
-      <w:r>
-        <w:rPr>
-          <w:color w:val="000000" w:themeColor="text1"/>
-        </w:rPr>
-        <w:t>help remove this obscurity,</w:t>
-      </w:r>
-      <w:r>
-        <w:rPr>
-          <w:color w:val="000000" w:themeColor="text1"/>
-        </w:rPr>
-        <w:t xml:space="preserve"> </w:t>
-      </w:r>
-      <w:r>
-        <w:rPr>
-          <w:color w:val="000000" w:themeColor="text1"/>
-        </w:rPr>
-        <w:t>as individuals can’t ‘rewrite’ their speaking</w:t>
-      </w:r>
-      <w:r>
-        <w:rPr>
-          <w:color w:val="000000" w:themeColor="text1"/>
-        </w:rPr>
-        <w:t xml:space="preserve"> as easily</w:t>
-      </w:r>
-      <w:r>
-        <w:rPr>
-          <w:color w:val="000000" w:themeColor="text1"/>
-        </w:rPr>
-        <w:t>, providing</w:t>
-      </w:r>
-      <w:r>
-        <w:rPr>
-          <w:color w:val="000000" w:themeColor="text1"/>
-        </w:rPr>
-        <w:t xml:space="preserve"> a raw entry of sorts</w:t>
-      </w:r>
-      <w:r>
-        <w:rPr>
-          <w:color w:val="000000" w:themeColor="text1"/>
-        </w:rPr>
-        <w:t xml:space="preserve"> </w:t>
-      </w:r>
-      <w:r>
-        <w:rPr>
-          <w:color w:val="000000" w:themeColor="text1"/>
-        </w:rPr>
-        <w:t>but</w:t>
-      </w:r>
-      <w:r>
-        <w:rPr>
-          <w:color w:val="000000" w:themeColor="text1"/>
-        </w:rPr>
-        <w:t xml:space="preserve"> </w:t>
-      </w:r>
-      <w:r>
-        <w:rPr>
-          <w:color w:val="000000" w:themeColor="text1"/>
-        </w:rPr>
-        <w:t xml:space="preserve">likewise </w:t>
-      </w:r>
-      <w:r>
-        <w:rPr>
-          <w:color w:val="000000" w:themeColor="text1"/>
-        </w:rPr>
-        <w:t>adds</w:t>
-      </w:r>
-      <w:r>
-        <w:rPr>
-          <w:color w:val="000000" w:themeColor="text1"/>
-        </w:rPr>
-        <w:t xml:space="preserve"> a significant</w:t>
-      </w:r>
-      <w:r>
-        <w:rPr>
-          <w:color w:val="000000" w:themeColor="text1"/>
-        </w:rPr>
-        <w:t xml:space="preserve"> </w:t>
-      </w:r>
-      <w:r>
-        <w:rPr>
-          <w:color w:val="000000" w:themeColor="text1"/>
-        </w:rPr>
-        <w:t>key benefit</w:t>
-      </w:r>
-      <w:r>
-        <w:rPr>
-          <w:color w:val="000000" w:themeColor="text1"/>
-        </w:rPr>
-        <w:t xml:space="preserve"> </w:t>
-      </w:r>
-      <w:r>
-        <w:rPr>
-          <w:color w:val="000000" w:themeColor="text1"/>
-        </w:rPr>
-        <w:t xml:space="preserve">of </w:t>
-      </w:r>
-      <w:r>
-        <w:rPr>
-          <w:color w:val="000000" w:themeColor="text1"/>
-        </w:rPr>
-        <w:t>listening to</w:t>
-      </w:r>
-      <w:r>
-        <w:rPr>
-          <w:color w:val="000000" w:themeColor="text1"/>
-        </w:rPr>
-        <w:t xml:space="preserve"> </w:t>
-      </w:r>
-      <w:r>
-        <w:rPr>
-          <w:color w:val="000000" w:themeColor="text1"/>
-        </w:rPr>
-        <w:t>not only what they say but HOW they say it</w:t>
-      </w:r>
-      <w:r>
-        <w:rPr>
-          <w:color w:val="000000" w:themeColor="text1"/>
-        </w:rPr>
-        <w:t>.</w:t>
-      </w:r>
-      <w:r>
-        <w:rPr>
-          <w:color w:val="000000" w:themeColor="text1"/>
-        </w:rPr>
-        <w:t xml:space="preserve"> Whilst humans are able to discern the emotions of </w:t>
-      </w:r>
-      <w:r>
-        <w:rPr>
-          <w:color w:val="000000" w:themeColor="text1"/>
-        </w:rPr>
-        <w:t>speech with minimal effort, such as anger, happiness or fear,</w:t>
-      </w:r>
-      <w:r>
-        <w:rPr>
-          <w:color w:val="000000" w:themeColor="text1"/>
-        </w:rPr>
-        <w:t xml:space="preserve"> this can fall short</w:t>
-      </w:r>
-      <w:r>
-        <w:rPr>
-          <w:color w:val="000000" w:themeColor="text1"/>
-        </w:rPr>
-        <w:t xml:space="preserve"> when they’re the ones analysing themselves</w:t>
-      </w:r>
-      <w:r>
-        <w:rPr>
-          <w:color w:val="000000" w:themeColor="text1"/>
-        </w:rPr>
-        <w:t>.</w:t>
-      </w:r>
-      <w:r>
-        <w:rPr>
-          <w:color w:val="000000" w:themeColor="text1"/>
-        </w:rPr>
-        <w:t xml:space="preserve"> </w:t>
-      </w:r>
-      <w:r>
-        <w:rPr>
-          <w:color w:val="000000" w:themeColor="text1"/>
-        </w:rPr>
-        <w:t>T</w:t>
-      </w:r>
-      <w:r>
-        <w:rPr>
-          <w:color w:val="000000" w:themeColor="text1"/>
-        </w:rPr>
-        <w:t xml:space="preserve">he process can become </w:t>
-      </w:r>
-      <w:r>
-        <w:rPr>
-          <w:color w:val="000000" w:themeColor="text1"/>
-        </w:rPr>
-        <w:t>bia</w:t>
-      </w:r>
-      <w:r>
-        <w:rPr>
-          <w:color w:val="000000" w:themeColor="text1"/>
-        </w:rPr>
-        <w:t>s,</w:t>
-      </w:r>
-      <w:r>
-        <w:rPr>
-          <w:color w:val="000000" w:themeColor="text1"/>
-        </w:rPr>
-        <w:t xml:space="preserve"> thrown behind </w:t>
-      </w:r>
-      <w:r>
-        <w:rPr>
-          <w:color w:val="000000" w:themeColor="text1"/>
-        </w:rPr>
-        <w:t>the lens of their own perspectiv</w:t>
-      </w:r>
-      <w:r>
-        <w:rPr>
-          <w:color w:val="000000" w:themeColor="text1"/>
-        </w:rPr>
-        <w:t>e and this is when technology c</w:t>
-      </w:r>
-      <w:r>
-        <w:rPr>
-          <w:color w:val="000000" w:themeColor="text1"/>
-        </w:rPr>
-        <w:t>a</w:t>
-      </w:r>
-      <w:r>
-        <w:rPr>
-          <w:color w:val="000000" w:themeColor="text1"/>
-        </w:rPr>
-        <w:t>n</w:t>
-      </w:r>
-      <w:r>
-        <w:rPr>
-          <w:color w:val="000000" w:themeColor="text1"/>
-        </w:rPr>
-        <w:t xml:space="preserve"> intervene</w:t>
-      </w:r>
-      <w:r>
-        <w:rPr>
-          <w:color w:val="000000" w:themeColor="text1"/>
-        </w:rPr>
-        <w:t xml:space="preserve"> </w:t>
-      </w:r>
-      <w:r>
-        <w:rPr>
-          <w:color w:val="000000" w:themeColor="text1"/>
-        </w:rPr>
-        <w:t>-</w:t>
-      </w:r>
-      <w:r>
-        <w:rPr>
-          <w:color w:val="000000" w:themeColor="text1"/>
-        </w:rPr>
-        <w:t xml:space="preserve"> provid</w:t>
-      </w:r>
-      <w:r>
-        <w:rPr>
-          <w:color w:val="000000" w:themeColor="text1"/>
-        </w:rPr>
-        <w:t>ing</w:t>
-      </w:r>
-      <w:r>
-        <w:rPr>
-          <w:color w:val="000000" w:themeColor="text1"/>
-        </w:rPr>
-        <w:t xml:space="preserve"> an </w:t>
-      </w:r>
-      <w:r>
-        <w:rPr>
-          <w:color w:val="000000" w:themeColor="text1"/>
-        </w:rPr>
-        <w:t>unbiased report to aid an individual in their own reflection</w:t>
-      </w:r>
-      <w:r>
-        <w:rPr>
-          <w:color w:val="000000" w:themeColor="text1"/>
-        </w:rPr>
-        <w:t>.</w:t>
-      </w:r>
-      <w:r>
-        <w:rPr>
-          <w:color w:val="000000" w:themeColor="text1"/>
-        </w:rPr>
-        <w:t xml:space="preserve"> </w:t>
-      </w:r>
-    </w:p>
-    <w:p>
-      <w:pPr>
-        <w:rPr>
-          <w:color w:val="000000" w:themeColor="text1"/>
-        </w:rPr>
-      </w:pPr>
-    </w:p>
-    <w:p>
-      <w:pPr>
-        <w:rPr>
-          <w:color w:val="000000" w:themeColor="text1"/>
-        </w:rPr>
-      </w:pPr>
-      <w:r>
-        <w:rPr>
-          <w:color w:val="000000" w:themeColor="text1"/>
-        </w:rPr>
-        <w:t>KANO</w:t>
-      </w:r>
-      <w:r>
-        <w:rPr>
-          <w:color w:val="000000" w:themeColor="text1"/>
-        </w:rPr>
-        <w:t>,</w:t>
-      </w:r>
-      <w:r>
-        <w:rPr>
-          <w:color w:val="000000" w:themeColor="text1"/>
-        </w:rPr>
-        <w:t xml:space="preserve"> a mood analysis voice journal</w:t>
-      </w:r>
-      <w:r>
-        <w:rPr>
-          <w:color w:val="000000" w:themeColor="text1"/>
-        </w:rPr>
-        <w:t>,</w:t>
-      </w:r>
-      <w:r>
-        <w:rPr>
-          <w:color w:val="000000" w:themeColor="text1"/>
-        </w:rPr>
-        <w:t xml:space="preserve"> will be a</w:t>
-      </w:r>
-      <w:r>
-        <w:rPr>
-          <w:color w:val="000000" w:themeColor="text1"/>
-        </w:rPr>
-        <w:t xml:space="preserve"> mobile app</w:t>
-      </w:r>
-      <w:r>
-        <w:rPr>
-          <w:color w:val="000000" w:themeColor="text1"/>
-        </w:rPr>
-        <w:t xml:space="preserve">lication that </w:t>
-      </w:r>
-      <w:r>
-        <w:rPr>
-          <w:color w:val="000000" w:themeColor="text1"/>
-        </w:rPr>
-        <w:t xml:space="preserve">uses </w:t>
-      </w:r>
-      <w:r>
-        <w:rPr>
-          <w:color w:val="000000" w:themeColor="text1"/>
-        </w:rPr>
-        <w:t xml:space="preserve">AI </w:t>
-      </w:r>
-      <w:r>
-        <w:rPr>
-          <w:color w:val="000000" w:themeColor="text1"/>
-        </w:rPr>
-        <w:t xml:space="preserve">to </w:t>
-      </w:r>
-      <w:r>
-        <w:rPr>
-          <w:color w:val="000000" w:themeColor="text1"/>
-        </w:rPr>
-        <w:t>discern the emotions of a person’s voice</w:t>
-      </w:r>
-      <w:r>
-        <w:rPr>
-          <w:color w:val="000000" w:themeColor="text1"/>
-        </w:rPr>
-        <w:t xml:space="preserve">. </w:t>
-      </w:r>
-      <w:r>
-        <w:rPr>
-          <w:color w:val="000000" w:themeColor="text1"/>
-        </w:rPr>
-        <w:t xml:space="preserve">A </w:t>
-      </w:r>
-      <w:r>
-        <w:rPr>
-          <w:color w:val="000000" w:themeColor="text1"/>
-        </w:rPr>
-        <w:t xml:space="preserve">user </w:t>
-      </w:r>
-      <w:r>
-        <w:rPr>
-          <w:color w:val="000000" w:themeColor="text1"/>
-        </w:rPr>
-        <w:t xml:space="preserve">will </w:t>
-      </w:r>
-      <w:r>
-        <w:rPr>
-          <w:color w:val="000000" w:themeColor="text1"/>
-        </w:rPr>
-        <w:t>r</w:t>
-      </w:r>
-      <w:r>
-        <w:rPr>
-          <w:color w:val="000000" w:themeColor="text1"/>
-        </w:rPr>
-        <w:t>ecord themselves speaking</w:t>
-      </w:r>
-      <w:r>
-        <w:rPr>
-          <w:color w:val="000000" w:themeColor="text1"/>
-        </w:rPr>
-        <w:t xml:space="preserve"> </w:t>
-      </w:r>
-      <w:r>
-        <w:rPr>
-          <w:color w:val="000000" w:themeColor="text1"/>
-        </w:rPr>
-        <w:t xml:space="preserve">and the </w:t>
-      </w:r>
-      <w:r>
-        <w:rPr>
-          <w:color w:val="000000" w:themeColor="text1"/>
-        </w:rPr>
-        <w:t>AI will conduct a live analysis</w:t>
-      </w:r>
-      <w:r>
-        <w:rPr>
-          <w:color w:val="000000" w:themeColor="text1"/>
-        </w:rPr>
-        <w:t xml:space="preserve"> after they’ve finished</w:t>
-      </w:r>
-      <w:r>
-        <w:rPr>
-          <w:color w:val="000000" w:themeColor="text1"/>
-        </w:rPr>
-        <w:t>, giving</w:t>
-      </w:r>
-      <w:r>
-        <w:rPr>
-          <w:color w:val="000000" w:themeColor="text1"/>
-        </w:rPr>
-        <w:t xml:space="preserve"> numerical</w:t>
-      </w:r>
-      <w:r>
-        <w:rPr>
-          <w:color w:val="000000" w:themeColor="text1"/>
-        </w:rPr>
-        <w:t xml:space="preserve"> and qualitative feedback on </w:t>
-      </w:r>
-      <w:r>
-        <w:rPr>
-          <w:color w:val="000000" w:themeColor="text1"/>
-        </w:rPr>
-        <w:t xml:space="preserve">what emotions the user displayed during the voice entry. </w:t>
-      </w:r>
-      <w:r>
-        <w:rPr>
-          <w:color w:val="000000" w:themeColor="text1"/>
-        </w:rPr>
-        <w:t xml:space="preserve">The AI will be produced </w:t>
-      </w:r>
-      <w:r>
-        <w:rPr>
-          <w:color w:val="000000" w:themeColor="text1"/>
-        </w:rPr>
-        <w:t xml:space="preserve">with an agile development framework </w:t>
-      </w:r>
-      <w:r>
-        <w:rPr>
-          <w:color w:val="000000" w:themeColor="text1"/>
-        </w:rPr>
-        <w:t xml:space="preserve">under the research field of SER (Speech Emotion Recognition) </w:t>
-      </w:r>
-      <w:r>
-        <w:rPr>
-          <w:color w:val="000000" w:themeColor="text1"/>
-        </w:rPr>
-        <w:t>with machine learning</w:t>
-      </w:r>
-      <w:r>
-        <w:rPr>
-          <w:color w:val="000000" w:themeColor="text1"/>
-        </w:rPr>
-        <w:t xml:space="preserve"> and</w:t>
-      </w:r>
-      <w:r>
-        <w:rPr>
-          <w:color w:val="000000" w:themeColor="text1"/>
-        </w:rPr>
-        <w:t xml:space="preserve"> deep learning</w:t>
-      </w:r>
-      <w:r>
-        <w:rPr>
-          <w:color w:val="000000" w:themeColor="text1"/>
-        </w:rPr>
-        <w:t xml:space="preserve">. Whilst </w:t>
-      </w:r>
-      <w:r>
-        <w:rPr>
-          <w:color w:val="000000" w:themeColor="text1"/>
-        </w:rPr>
-        <w:t>the client-side application will be done with android studio</w:t>
-      </w:r>
-      <w:r>
-        <w:rPr>
-          <w:color w:val="000000" w:themeColor="text1"/>
-        </w:rPr>
-        <w:t xml:space="preserve"> </w:t>
-      </w:r>
-      <w:r>
-        <w:rPr>
-          <w:color w:val="000000" w:themeColor="text1"/>
-        </w:rPr>
-        <w:t>and compatibility with android and iPhone will be explored</w:t>
-      </w:r>
-      <w:r>
-        <w:rPr>
-          <w:color w:val="000000" w:themeColor="text1"/>
-        </w:rPr>
-        <w:t>.</w:t>
-      </w:r>
-      <w:r>
-        <w:rPr>
-          <w:color w:val="000000" w:themeColor="text1"/>
-        </w:rPr>
-        <w:t xml:space="preserve"> </w:t>
-      </w:r>
-      <w:r>
-        <w:rPr>
-          <w:color w:val="000000" w:themeColor="text1"/>
-        </w:rPr>
-        <w:t xml:space="preserve">The main purpose of the application is </w:t>
-      </w:r>
-      <w:r>
-        <w:rPr>
-          <w:color w:val="000000" w:themeColor="text1"/>
-        </w:rPr>
-        <w:t xml:space="preserve">to be a tool </w:t>
-      </w:r>
-      <w:r>
-        <w:rPr>
-          <w:color w:val="000000" w:themeColor="text1"/>
-        </w:rPr>
-        <w:t>for a user’s mental wellbeing, as they</w:t>
-      </w:r>
-      <w:r>
-        <w:rPr>
-          <w:color w:val="000000" w:themeColor="text1"/>
-        </w:rPr>
-        <w:t xml:space="preserve">’re able to reflect on an unbiased </w:t>
-      </w:r>
-      <w:r>
-        <w:rPr>
-          <w:color w:val="000000" w:themeColor="text1"/>
-        </w:rPr>
-        <w:t xml:space="preserve">and numerical </w:t>
-      </w:r>
-      <w:r>
-        <w:rPr>
-          <w:color w:val="000000" w:themeColor="text1"/>
-        </w:rPr>
-        <w:t xml:space="preserve">picture </w:t>
-      </w:r>
-      <w:r>
-        <w:rPr>
-          <w:color w:val="000000" w:themeColor="text1"/>
-        </w:rPr>
-        <w:t>of the emotions they portray</w:t>
-      </w:r>
-      <w:r>
-        <w:rPr>
-          <w:color w:val="000000" w:themeColor="text1"/>
-        </w:rPr>
-        <w:t>. This will</w:t>
-      </w:r>
-      <w:r>
-        <w:rPr>
-          <w:color w:val="000000" w:themeColor="text1"/>
-        </w:rPr>
-        <w:t xml:space="preserve"> enab</w:t>
-      </w:r>
-      <w:r>
-        <w:rPr>
-          <w:color w:val="000000" w:themeColor="text1"/>
-        </w:rPr>
-        <w:t>le</w:t>
-      </w:r>
-      <w:r>
-        <w:rPr>
-          <w:color w:val="000000" w:themeColor="text1"/>
-        </w:rPr>
-        <w:t xml:space="preserve"> them to </w:t>
-      </w:r>
-      <w:r>
-        <w:rPr>
-          <w:color w:val="000000" w:themeColor="text1"/>
-        </w:rPr>
-        <w:t xml:space="preserve">approach their </w:t>
-      </w:r>
-      <w:r>
-        <w:rPr>
-          <w:color w:val="000000" w:themeColor="text1"/>
-        </w:rPr>
-        <w:t>mental health</w:t>
-      </w:r>
-      <w:r>
-        <w:rPr>
-          <w:color w:val="000000" w:themeColor="text1"/>
-        </w:rPr>
-        <w:t xml:space="preserve"> with </w:t>
-      </w:r>
-      <w:r>
-        <w:rPr>
-          <w:color w:val="000000" w:themeColor="text1"/>
-        </w:rPr>
-        <w:t>a more</w:t>
-      </w:r>
-      <w:r>
-        <w:rPr>
-          <w:color w:val="000000" w:themeColor="text1"/>
-        </w:rPr>
-        <w:t xml:space="preserve"> objective viewpoint</w:t>
-      </w:r>
-      <w:r>
-        <w:rPr>
-          <w:color w:val="000000" w:themeColor="text1"/>
-        </w:rPr>
-        <w:t xml:space="preserve"> and keep </w:t>
-      </w:r>
-      <w:r>
-        <w:rPr>
-          <w:color w:val="000000" w:themeColor="text1"/>
-        </w:rPr>
-        <w:t xml:space="preserve">a record </w:t>
-      </w:r>
-      <w:r>
-        <w:rPr>
-          <w:color w:val="000000" w:themeColor="text1"/>
-        </w:rPr>
-        <w:t xml:space="preserve">of their </w:t>
-      </w:r>
-      <w:r>
-        <w:rPr>
-          <w:color w:val="000000" w:themeColor="text1"/>
-        </w:rPr>
-        <w:t xml:space="preserve">complex </w:t>
-      </w:r>
-      <w:r>
-        <w:rPr>
-          <w:color w:val="000000" w:themeColor="text1"/>
-        </w:rPr>
-        <w:t xml:space="preserve">emotions over time. </w:t>
-      </w:r>
+      <w:bookmarkEnd w:id="19"/>
     </w:p>
     <w:p>
       <w:pPr>
@@ -1491,6 +3314,7 @@
           <w:bCs/>
         </w:rPr>
       </w:pPr>
+      <w:bookmarkStart w:id="20" w:name="_Toc180693667"/>
       <w:r>
         <w:rPr>
           <w:rStyle w:val="IntenseReference"/>
@@ -1499,9 +3323,9 @@
           <w:sz w:val="40"/>
           <w:szCs w:val="40"/>
         </w:rPr>
-        <w:lastRenderedPageBreak/>
         <w:t>Risk Plan</w:t>
       </w:r>
+      <w:bookmarkEnd w:id="20"/>
     </w:p>
     <w:tbl>
       <w:tblPr>
@@ -1823,6 +3647,7 @@
           </w:tcPr>
           <w:p>
             <w:r>
+              <w:lastRenderedPageBreak/>
               <w:t>R</w:t>
             </w:r>
             <w:r>
@@ -2403,7 +4228,6 @@
               <w:jc w:val="center"/>
             </w:pPr>
             <w:r>
-              <w:lastRenderedPageBreak/>
               <w:t>Risk Assessment Matrix</w:t>
             </w:r>
           </w:p>
@@ -2961,6 +4785,7 @@
           <w:szCs w:val="40"/>
         </w:rPr>
       </w:pPr>
+      <w:bookmarkStart w:id="21" w:name="_Toc180693668"/>
       <w:r>
         <w:rPr>
           <w:rStyle w:val="IntenseReference"/>
@@ -2981,6 +4806,7 @@
         </w:rPr>
         <w:t>Gantt chart</w:t>
       </w:r>
+      <w:bookmarkEnd w:id="21"/>
     </w:p>
     <w:p>
       <w:pPr>
@@ -3052,6 +4878,7 @@
           <w:szCs w:val="40"/>
         </w:rPr>
       </w:pPr>
+      <w:bookmarkStart w:id="22" w:name="_Toc180693669"/>
       <w:r>
         <w:rPr>
           <w:rStyle w:val="IntenseReference"/>
@@ -3062,12 +4889,18 @@
         </w:rPr>
         <w:t>Keywords</w:t>
       </w:r>
-    </w:p>
-    <w:p>
-      <w:r>
+      <w:bookmarkEnd w:id="22"/>
+    </w:p>
+    <w:p>
+      <w:pPr>
         <w:rPr>
           <w:color w:val="000000" w:themeColor="text1"/>
         </w:rPr>
+      </w:pPr>
+      <w:r>
+        <w:rPr>
+          <w:color w:val="000000" w:themeColor="text1"/>
+        </w:rPr>
         <w:t xml:space="preserve">voice, </w:t>
       </w:r>
       <w:r>
@@ -3099,6 +4932,36 @@
           <w:color w:val="000000" w:themeColor="text1"/>
         </w:rPr>
         <w:t>pattern recognition, mobile application, android</w:t>
+      </w:r>
+    </w:p>
+    <w:p>
+      <w:pPr>
+        <w:rPr>
+          <w:color w:val="000000" w:themeColor="text1"/>
+        </w:rPr>
+      </w:pPr>
+    </w:p>
+    <w:p>
+      <w:pPr>
+        <w:pStyle w:val="Heading2"/>
+        <w:jc w:val="left"/>
+      </w:pPr>
+      <w:bookmarkStart w:id="23" w:name="_Toc180693670"/>
+      <w:r>
+        <w:lastRenderedPageBreak/>
+        <w:t>References</w:t>
+      </w:r>
+      <w:bookmarkEnd w:id="23"/>
+    </w:p>
+    <w:p>
+      <w:r>
+        <w:rPr>
+          <w:vertAlign w:val="superscript"/>
+        </w:rPr>
+        <w:t>1</w:t>
+      </w:r>
+      <w:r>
+        <w:t xml:space="preserve"> </w:t>
       </w:r>
     </w:p>
     <w:sectPr>
@@ -3109,6 +4972,103 @@
     </w:sectPr>
   </w:body>
 </w:document>
+</file>
+
+<file path=word/numbering.xml><?xml version="1.0" encoding="utf-8"?>
+<w:numbering xmlns:wpc="http://schemas.microsoft.com/office/word/2010/wordprocessingCanvas" xmlns:cx="http://schemas.microsoft.com/office/drawing/2014/chartex" xmlns:cx1="http://schemas.microsoft.com/office/drawing/2015/9/8/chartex" xmlns:cx2="http://schemas.microsoft.com/office/drawing/2015/10/21/chartex" xmlns:cx3="http://schemas.microsoft.com/office/drawing/2016/5/9/chartex" xmlns:cx4="http://schemas.microsoft.com/office/drawing/2016/5/10/chartex" xmlns:cx5="http://schemas.microsoft.com/office/drawing/2016/5/11/chartex" xmlns:cx6="http://schemas.microsoft.com/office/drawing/2016/5/12/chartex" xmlns:cx7="http://schemas.microsoft.com/office/drawing/2016/5/13/chartex" xmlns:cx8="http://schemas.microsoft.com/office/drawing/2016/5/14/chartex" xmlns:mc="http://schemas.openxmlformats.org/markup-compatibility/2006" xmlns:aink="http://schemas.microsoft.com/office/drawing/2016/ink" xmlns:am3d="http://schemas.microsoft.com/office/drawing/2017/model3d" xmlns:o="urn:schemas-microsoft-com:office:office" xmlns:oel="http://schemas.microsoft.com/office/2019/extlst" xmlns:r="http://schemas.openxmlformats.org/officeDocument/2006/relationships" xmlns:m="http://schemas.openxmlformats.org/officeDocument/2006/math" xmlns:v="urn:schemas-microsoft-com:vml" xmlns:wp14="http://schemas.microsoft.com/office/word/2010/wordprocessingDrawing" xmlns:wp="http://schemas.openxmlformats.org/drawingml/2006/wordprocessingDrawing" xmlns:w10="urn:schemas-microsoft-com:office:word" xmlns:w="http://schemas.openxmlformats.org/wordprocessingml/2006/main" xmlns:w14="http://schemas.microsoft.com/office/word/2010/wordml" xmlns:w15="http://schemas.microsoft.com/office/word/2012/wordml" xmlns:w16cex="http://schemas.microsoft.com/office/word/2018/wordml/cex" xmlns:w16cid="http://schemas.microsoft.com/office/word/2016/wordml/cid" xmlns:w16="http://schemas.microsoft.com/office/word/2018/wordml" xmlns:w16du="http://schemas.microsoft.com/office/word/2023/wordml/word16du" xmlns:w16sdtdh="http://schemas.microsoft.com/office/word/2020/wordml/sdtdatahash" xmlns:w16se="http://schemas.microsoft.com/office/word/2015/wordml/symex" xmlns:wpg="http://schemas.microsoft.com/office/word/2010/wordprocessingGroup" xmlns:wpi="http://schemas.microsoft.com/office/word/2010/wordprocessingInk" xmlns:wne="http://schemas.microsoft.com/office/word/2006/wordml" xmlns:wps="http://schemas.microsoft.com/office/word/2010/wordprocessingShape" mc:Ignorable="w14 w15 w16se w16cid w16 w16cex w16sdtdh w16du wp14">
+  <w:abstractNum w:abstractNumId="0" w15:restartNumberingAfterBreak="0">
+    <w:nsid w:val="2AE7171C"/>
+    <w:multiLevelType w:val="hybridMultilevel"/>
+    <w:tmpl w:val="57C816D0"/>
+    <w:lvl w:ilvl="0" w:tplc="0809000F">
+      <w:start w:val="1"/>
+      <w:numFmt w:val="decimal"/>
+      <w:lvlText w:val="%1."/>
+      <w:lvlJc w:val="left"/>
+      <w:pPr>
+        <w:ind w:left="720" w:hanging="360"/>
+      </w:pPr>
+      <w:rPr>
+        <w:rFonts w:hint="default"/>
+      </w:rPr>
+    </w:lvl>
+    <w:lvl w:ilvl="1" w:tplc="08090019" w:tentative="1">
+      <w:start w:val="1"/>
+      <w:numFmt w:val="lowerLetter"/>
+      <w:lvlText w:val="%2."/>
+      <w:lvlJc w:val="left"/>
+      <w:pPr>
+        <w:ind w:left="1440" w:hanging="360"/>
+      </w:pPr>
+    </w:lvl>
+    <w:lvl w:ilvl="2" w:tplc="0809001B" w:tentative="1">
+      <w:start w:val="1"/>
+      <w:numFmt w:val="lowerRoman"/>
+      <w:lvlText w:val="%3."/>
+      <w:lvlJc w:val="right"/>
+      <w:pPr>
+        <w:ind w:left="2160" w:hanging="180"/>
+      </w:pPr>
+    </w:lvl>
+    <w:lvl w:ilvl="3" w:tplc="0809000F" w:tentative="1">
+      <w:start w:val="1"/>
+      <w:numFmt w:val="decimal"/>
+      <w:lvlText w:val="%4."/>
+      <w:lvlJc w:val="left"/>
+      <w:pPr>
+        <w:ind w:left="2880" w:hanging="360"/>
+      </w:pPr>
+    </w:lvl>
+    <w:lvl w:ilvl="4" w:tplc="08090019" w:tentative="1">
+      <w:start w:val="1"/>
+      <w:numFmt w:val="lowerLetter"/>
+      <w:lvlText w:val="%5."/>
+      <w:lvlJc w:val="left"/>
+      <w:pPr>
+        <w:ind w:left="3600" w:hanging="360"/>
+      </w:pPr>
+    </w:lvl>
+    <w:lvl w:ilvl="5" w:tplc="0809001B" w:tentative="1">
+      <w:start w:val="1"/>
+      <w:numFmt w:val="lowerRoman"/>
+      <w:lvlText w:val="%6."/>
+      <w:lvlJc w:val="right"/>
+      <w:pPr>
+        <w:ind w:left="4320" w:hanging="180"/>
+      </w:pPr>
+    </w:lvl>
+    <w:lvl w:ilvl="6" w:tplc="0809000F" w:tentative="1">
+      <w:start w:val="1"/>
+      <w:numFmt w:val="decimal"/>
+      <w:lvlText w:val="%7."/>
+      <w:lvlJc w:val="left"/>
+      <w:pPr>
+        <w:ind w:left="5040" w:hanging="360"/>
+      </w:pPr>
+    </w:lvl>
+    <w:lvl w:ilvl="7" w:tplc="08090019" w:tentative="1">
+      <w:start w:val="1"/>
+      <w:numFmt w:val="lowerLetter"/>
+      <w:lvlText w:val="%8."/>
+      <w:lvlJc w:val="left"/>
+      <w:pPr>
+        <w:ind w:left="5760" w:hanging="360"/>
+      </w:pPr>
+    </w:lvl>
+    <w:lvl w:ilvl="8" w:tplc="0809001B" w:tentative="1">
+      <w:start w:val="1"/>
+      <w:numFmt w:val="lowerRoman"/>
+      <w:lvlText w:val="%9."/>
+      <w:lvlJc w:val="right"/>
+      <w:pPr>
+        <w:ind w:left="6480" w:hanging="180"/>
+      </w:pPr>
+    </w:lvl>
+  </w:abstractNum>
+  <w:num w:numId="1" w16cid:durableId="1975480324">
+    <w:abstractNumId w:val="0"/>
+  </w:num>
+</w:numbering>
 </file>
 
 <file path=word/styles.xml><?xml version="1.0" encoding="utf-8"?>
@@ -3562,7 +5522,6 @@
   <w:style w:type="character" w:default="1" w:styleId="DefaultParagraphFont">
     <w:name w:val="Default Paragraph Font"/>
     <w:uiPriority w:val="1"/>
-    <w:semiHidden/>
     <w:unhideWhenUsed/>
   </w:style>
   <w:style w:type="table" w:default="1" w:styleId="TableNormal">
@@ -3683,6 +5642,73 @@
         <w:insideV w:val="single" w:sz="4" w:space="0" w:color="auto"/>
       </w:tblBorders>
     </w:tblPr>
+  </w:style>
+  <w:style w:type="paragraph" w:styleId="NoSpacing">
+    <w:name w:val="No Spacing"/>
+    <w:uiPriority w:val="1"/>
+    <w:qFormat/>
+    <w:rsid w:val="00114BDD"/>
+  </w:style>
+  <w:style w:type="paragraph" w:styleId="TOCHeading">
+    <w:name w:val="TOC Heading"/>
+    <w:basedOn w:val="Heading1"/>
+    <w:next w:val="Normal"/>
+    <w:uiPriority w:val="39"/>
+    <w:unhideWhenUsed/>
+    <w:qFormat/>
+    <w:rsid w:val="008C1045"/>
+    <w:pPr>
+      <w:keepNext/>
+      <w:keepLines/>
+      <w:spacing w:before="240" w:after="0" w:line="259" w:lineRule="auto"/>
+      <w:jc w:val="left"/>
+      <w:outlineLvl w:val="9"/>
+    </w:pPr>
+    <w:rPr>
+      <w:rFonts w:asciiTheme="majorHAnsi" w:eastAsiaTheme="majorEastAsia" w:hAnsiTheme="majorHAnsi" w:cstheme="majorBidi"/>
+      <w:color w:val="2F5496" w:themeColor="accent1" w:themeShade="BF"/>
+      <w:sz w:val="32"/>
+      <w:szCs w:val="32"/>
+      <w:lang w:val="en-US"/>
+    </w:rPr>
+  </w:style>
+  <w:style w:type="paragraph" w:styleId="TOC1">
+    <w:name w:val="toc 1"/>
+    <w:basedOn w:val="Normal"/>
+    <w:next w:val="Normal"/>
+    <w:autoRedefine/>
+    <w:uiPriority w:val="39"/>
+    <w:unhideWhenUsed/>
+    <w:rsid w:val="008C1045"/>
+    <w:pPr>
+      <w:spacing w:after="100"/>
+    </w:pPr>
+  </w:style>
+  <w:style w:type="paragraph" w:styleId="TOC3">
+    <w:name w:val="toc 3"/>
+    <w:basedOn w:val="Normal"/>
+    <w:next w:val="Normal"/>
+    <w:autoRedefine/>
+    <w:uiPriority w:val="39"/>
+    <w:unhideWhenUsed/>
+    <w:rsid w:val="008C1045"/>
+    <w:pPr>
+      <w:spacing w:after="100"/>
+      <w:ind w:left="480"/>
+    </w:pPr>
+  </w:style>
+  <w:style w:type="paragraph" w:styleId="TOC2">
+    <w:name w:val="toc 2"/>
+    <w:basedOn w:val="Normal"/>
+    <w:next w:val="Normal"/>
+    <w:autoRedefine/>
+    <w:uiPriority w:val="39"/>
+    <w:unhideWhenUsed/>
+    <w:rsid w:val="008C1045"/>
+    <w:pPr>
+      <w:spacing w:after="100"/>
+      <w:ind w:left="240"/>
+    </w:pPr>
   </w:style>
 </w:styles>
 </file>

</xml_diff>

<commit_message>
Initial Gantt + Images Uploaded
</commit_message>
<xml_diff>
--- a/Documents/COMP3000 Computing Project Project Initiation 0.1.docx
+++ b/Documents/COMP3000 Computing Project Project Initiation 0.1.docx
@@ -112,7 +112,7 @@
           <w:szCs w:val="44"/>
         </w:rPr>
       </w:pPr>
-      <w:bookmarkStart w:id="0" w:name="_Toc180693647"/>
+      <w:bookmarkStart w:id="0" w:name="_Toc180702656"/>
       <w:r>
         <w:rPr>
           <w:rStyle w:val="IntenseReference"/>
@@ -202,7 +202,7 @@
           <w:szCs w:val="40"/>
         </w:rPr>
       </w:pPr>
-      <w:bookmarkStart w:id="1" w:name="_Toc180693648"/>
+      <w:bookmarkStart w:id="1" w:name="_Toc180702657"/>
       <w:r>
         <w:rPr>
           <w:rStyle w:val="IntenseReference"/>
@@ -301,7 +301,7 @@
           <w:r>
             <w:fldChar w:fldCharType="separate"/>
           </w:r>
-          <w:hyperlink w:anchor="_Toc180693647" w:history="1">
+          <w:hyperlink w:anchor="_Toc180702656" w:history="1">
             <w:r>
               <w:rPr>
                 <w:rStyle w:val="Hyperlink"/>
@@ -328,7 +328,7 @@
                 <w:noProof/>
                 <w:webHidden/>
               </w:rPr>
-              <w:instrText xml:space="preserve"> PAGEREF _Toc180693647 \h </w:instrText>
+              <w:instrText xml:space="preserve"> PAGEREF _Toc180702656 \h </w:instrText>
             </w:r>
             <w:r>
               <w:rPr>
@@ -373,7 +373,7 @@
               <w14:ligatures w14:val="standardContextual"/>
             </w:rPr>
           </w:pPr>
-          <w:hyperlink w:anchor="_Toc180693648" w:history="1">
+          <w:hyperlink w:anchor="_Toc180702657" w:history="1">
             <w:r>
               <w:rPr>
                 <w:rStyle w:val="Hyperlink"/>
@@ -401,7 +401,7 @@
                 <w:noProof/>
                 <w:webHidden/>
               </w:rPr>
-              <w:instrText xml:space="preserve"> PAGEREF _Toc180693648 \h </w:instrText>
+              <w:instrText xml:space="preserve"> PAGEREF _Toc180702657 \h </w:instrText>
             </w:r>
             <w:r>
               <w:rPr>
@@ -446,7 +446,7 @@
               <w14:ligatures w14:val="standardContextual"/>
             </w:rPr>
           </w:pPr>
-          <w:hyperlink w:anchor="_Toc180693649" w:history="1">
+          <w:hyperlink w:anchor="_Toc180702658" w:history="1">
             <w:r>
               <w:rPr>
                 <w:rStyle w:val="Hyperlink"/>
@@ -473,7 +473,7 @@
                 <w:noProof/>
                 <w:webHidden/>
               </w:rPr>
-              <w:instrText xml:space="preserve"> PAGEREF _Toc180693649 \h </w:instrText>
+              <w:instrText xml:space="preserve"> PAGEREF _Toc180702658 \h </w:instrText>
             </w:r>
             <w:r>
               <w:rPr>
@@ -493,7 +493,7 @@
                 <w:noProof/>
                 <w:webHidden/>
               </w:rPr>
-              <w:t>2</w:t>
+              <w:t>1</w:t>
             </w:r>
             <w:r>
               <w:rPr>
@@ -518,7 +518,7 @@
               <w14:ligatures w14:val="standardContextual"/>
             </w:rPr>
           </w:pPr>
-          <w:hyperlink w:anchor="_Toc180693650" w:history="1">
+          <w:hyperlink w:anchor="_Toc180702659" w:history="1">
             <w:r>
               <w:rPr>
                 <w:rStyle w:val="Hyperlink"/>
@@ -545,7 +545,7 @@
                 <w:noProof/>
                 <w:webHidden/>
               </w:rPr>
-              <w:instrText xml:space="preserve"> PAGEREF _Toc180693650 \h </w:instrText>
+              <w:instrText xml:space="preserve"> PAGEREF _Toc180702659 \h </w:instrText>
             </w:r>
             <w:r>
               <w:rPr>
@@ -565,7 +565,7 @@
                 <w:noProof/>
                 <w:webHidden/>
               </w:rPr>
-              <w:t>3</w:t>
+              <w:t>2</w:t>
             </w:r>
             <w:r>
               <w:rPr>
@@ -590,12 +590,84 @@
               <w14:ligatures w14:val="standardContextual"/>
             </w:rPr>
           </w:pPr>
-          <w:hyperlink w:anchor="_Toc180693651" w:history="1">
+          <w:hyperlink w:anchor="_Toc180702660" w:history="1">
             <w:r>
               <w:rPr>
                 <w:rStyle w:val="Hyperlink"/>
                 <w:noProof/>
               </w:rPr>
+              <w:t>Initial Architecture</w:t>
+            </w:r>
+            <w:r>
+              <w:rPr>
+                <w:noProof/>
+                <w:webHidden/>
+              </w:rPr>
+              <w:tab/>
+            </w:r>
+            <w:r>
+              <w:rPr>
+                <w:noProof/>
+                <w:webHidden/>
+              </w:rPr>
+              <w:fldChar w:fldCharType="begin"/>
+            </w:r>
+            <w:r>
+              <w:rPr>
+                <w:noProof/>
+                <w:webHidden/>
+              </w:rPr>
+              <w:instrText xml:space="preserve"> PAGEREF _Toc180702660 \h </w:instrText>
+            </w:r>
+            <w:r>
+              <w:rPr>
+                <w:noProof/>
+                <w:webHidden/>
+              </w:rPr>
+            </w:r>
+            <w:r>
+              <w:rPr>
+                <w:noProof/>
+                <w:webHidden/>
+              </w:rPr>
+              <w:fldChar w:fldCharType="separate"/>
+            </w:r>
+            <w:r>
+              <w:rPr>
+                <w:noProof/>
+                <w:webHidden/>
+              </w:rPr>
+              <w:t>2</w:t>
+            </w:r>
+            <w:r>
+              <w:rPr>
+                <w:noProof/>
+                <w:webHidden/>
+              </w:rPr>
+              <w:fldChar w:fldCharType="end"/>
+            </w:r>
+          </w:hyperlink>
+        </w:p>
+        <w:p>
+          <w:pPr>
+            <w:pStyle w:val="TOC3"/>
+            <w:tabs>
+              <w:tab w:val="right" w:leader="dot" w:pos="9010"/>
+            </w:tabs>
+            <w:rPr>
+              <w:rFonts w:eastAsiaTheme="minorEastAsia"/>
+              <w:noProof/>
+              <w:kern w:val="2"/>
+              <w:lang w:eastAsia="en-GB"/>
+              <w14:ligatures w14:val="standardContextual"/>
+            </w:rPr>
+          </w:pPr>
+          <w:hyperlink w:anchor="_Toc180702661" w:history="1">
+            <w:r>
+              <w:rPr>
+                <w:rStyle w:val="Hyperlink"/>
+                <w:noProof/>
+              </w:rPr>
               <w:t>Mobile Application UI</w:t>
             </w:r>
             <w:r>
@@ -617,7 +689,151 @@
                 <w:noProof/>
                 <w:webHidden/>
               </w:rPr>
-              <w:instrText xml:space="preserve"> PAGEREF _Toc180693651 \h </w:instrText>
+              <w:instrText xml:space="preserve"> PAGEREF _Toc180702661 \h </w:instrText>
+            </w:r>
+            <w:r>
+              <w:rPr>
+                <w:noProof/>
+                <w:webHidden/>
+              </w:rPr>
+            </w:r>
+            <w:r>
+              <w:rPr>
+                <w:noProof/>
+                <w:webHidden/>
+              </w:rPr>
+              <w:fldChar w:fldCharType="separate"/>
+            </w:r>
+            <w:r>
+              <w:rPr>
+                <w:noProof/>
+                <w:webHidden/>
+              </w:rPr>
+              <w:t>3</w:t>
+            </w:r>
+            <w:r>
+              <w:rPr>
+                <w:noProof/>
+                <w:webHidden/>
+              </w:rPr>
+              <w:fldChar w:fldCharType="end"/>
+            </w:r>
+          </w:hyperlink>
+        </w:p>
+        <w:p>
+          <w:pPr>
+            <w:pStyle w:val="TOC3"/>
+            <w:tabs>
+              <w:tab w:val="right" w:leader="dot" w:pos="9010"/>
+            </w:tabs>
+            <w:rPr>
+              <w:rFonts w:eastAsiaTheme="minorEastAsia"/>
+              <w:noProof/>
+              <w:kern w:val="2"/>
+              <w:lang w:eastAsia="en-GB"/>
+              <w14:ligatures w14:val="standardContextual"/>
+            </w:rPr>
+          </w:pPr>
+          <w:hyperlink w:anchor="_Toc180702662" w:history="1">
+            <w:r>
+              <w:rPr>
+                <w:rStyle w:val="Hyperlink"/>
+                <w:noProof/>
+              </w:rPr>
+              <w:t>Back-End Server</w:t>
+            </w:r>
+            <w:r>
+              <w:rPr>
+                <w:noProof/>
+                <w:webHidden/>
+              </w:rPr>
+              <w:tab/>
+            </w:r>
+            <w:r>
+              <w:rPr>
+                <w:noProof/>
+                <w:webHidden/>
+              </w:rPr>
+              <w:fldChar w:fldCharType="begin"/>
+            </w:r>
+            <w:r>
+              <w:rPr>
+                <w:noProof/>
+                <w:webHidden/>
+              </w:rPr>
+              <w:instrText xml:space="preserve"> PAGEREF _Toc180702662 \h </w:instrText>
+            </w:r>
+            <w:r>
+              <w:rPr>
+                <w:noProof/>
+                <w:webHidden/>
+              </w:rPr>
+            </w:r>
+            <w:r>
+              <w:rPr>
+                <w:noProof/>
+                <w:webHidden/>
+              </w:rPr>
+              <w:fldChar w:fldCharType="separate"/>
+            </w:r>
+            <w:r>
+              <w:rPr>
+                <w:noProof/>
+                <w:webHidden/>
+              </w:rPr>
+              <w:t>3</w:t>
+            </w:r>
+            <w:r>
+              <w:rPr>
+                <w:noProof/>
+                <w:webHidden/>
+              </w:rPr>
+              <w:fldChar w:fldCharType="end"/>
+            </w:r>
+          </w:hyperlink>
+        </w:p>
+        <w:p>
+          <w:pPr>
+            <w:pStyle w:val="TOC3"/>
+            <w:tabs>
+              <w:tab w:val="right" w:leader="dot" w:pos="9010"/>
+            </w:tabs>
+            <w:rPr>
+              <w:rFonts w:eastAsiaTheme="minorEastAsia"/>
+              <w:noProof/>
+              <w:kern w:val="2"/>
+              <w:lang w:eastAsia="en-GB"/>
+              <w14:ligatures w14:val="standardContextual"/>
+            </w:rPr>
+          </w:pPr>
+          <w:hyperlink w:anchor="_Toc180702663" w:history="1">
+            <w:r>
+              <w:rPr>
+                <w:rStyle w:val="Hyperlink"/>
+                <w:noProof/>
+              </w:rPr>
+              <w:t>AI Processing</w:t>
+            </w:r>
+            <w:r>
+              <w:rPr>
+                <w:noProof/>
+                <w:webHidden/>
+              </w:rPr>
+              <w:tab/>
+            </w:r>
+            <w:r>
+              <w:rPr>
+                <w:noProof/>
+                <w:webHidden/>
+              </w:rPr>
+              <w:fldChar w:fldCharType="begin"/>
+            </w:r>
+            <w:r>
+              <w:rPr>
+                <w:noProof/>
+                <w:webHidden/>
+              </w:rPr>
+              <w:instrText xml:space="preserve"> PAGEREF _Toc180702663 \h </w:instrText>
             </w:r>
             <w:r>
               <w:rPr>
@@ -662,13 +878,13 @@
               <w14:ligatures w14:val="standardContextual"/>
             </w:rPr>
           </w:pPr>
-          <w:hyperlink w:anchor="_Toc180693652" w:history="1">
+          <w:hyperlink w:anchor="_Toc180702664" w:history="1">
             <w:r>
               <w:rPr>
                 <w:rStyle w:val="Hyperlink"/>
                 <w:noProof/>
               </w:rPr>
-              <w:t>Back-End Server</w:t>
+              <w:t>Languages and Technologies</w:t>
             </w:r>
             <w:r>
               <w:rPr>
@@ -689,7 +905,7 @@
                 <w:noProof/>
                 <w:webHidden/>
               </w:rPr>
-              <w:instrText xml:space="preserve"> PAGEREF _Toc180693652 \h </w:instrText>
+              <w:instrText xml:space="preserve"> PAGEREF _Toc180702664 \h </w:instrText>
             </w:r>
             <w:r>
               <w:rPr>
@@ -734,13 +950,13 @@
               <w14:ligatures w14:val="standardContextual"/>
             </w:rPr>
           </w:pPr>
-          <w:hyperlink w:anchor="_Toc180693653" w:history="1">
+          <w:hyperlink w:anchor="_Toc180702665" w:history="1">
             <w:r>
               <w:rPr>
                 <w:rStyle w:val="Hyperlink"/>
                 <w:noProof/>
               </w:rPr>
-              <w:t>AI Processing</w:t>
+              <w:t>Development Environment</w:t>
             </w:r>
             <w:r>
               <w:rPr>
@@ -761,7 +977,7 @@
                 <w:noProof/>
                 <w:webHidden/>
               </w:rPr>
-              <w:instrText xml:space="preserve"> PAGEREF _Toc180693653 \h </w:instrText>
+              <w:instrText xml:space="preserve"> PAGEREF _Toc180702665 \h </w:instrText>
             </w:r>
             <w:r>
               <w:rPr>
@@ -806,13 +1022,13 @@
               <w14:ligatures w14:val="standardContextual"/>
             </w:rPr>
           </w:pPr>
-          <w:hyperlink w:anchor="_Toc180693654" w:history="1">
+          <w:hyperlink w:anchor="_Toc180702666" w:history="1">
             <w:r>
               <w:rPr>
                 <w:rStyle w:val="Hyperlink"/>
                 <w:noProof/>
               </w:rPr>
-              <w:t>Languages and Technologies</w:t>
+              <w:t>Repository Layout</w:t>
             </w:r>
             <w:r>
               <w:rPr>
@@ -833,7 +1049,7 @@
                 <w:noProof/>
                 <w:webHidden/>
               </w:rPr>
-              <w:instrText xml:space="preserve"> PAGEREF _Toc180693654 \h </w:instrText>
+              <w:instrText xml:space="preserve"> PAGEREF _Toc180702666 \h </w:instrText>
             </w:r>
             <w:r>
               <w:rPr>
@@ -878,13 +1094,13 @@
               <w14:ligatures w14:val="standardContextual"/>
             </w:rPr>
           </w:pPr>
-          <w:hyperlink w:anchor="_Toc180693655" w:history="1">
+          <w:hyperlink w:anchor="_Toc180702667" w:history="1">
             <w:r>
               <w:rPr>
                 <w:rStyle w:val="Hyperlink"/>
                 <w:noProof/>
               </w:rPr>
-              <w:t>Development Environment</w:t>
+              <w:t>Test Environment</w:t>
             </w:r>
             <w:r>
               <w:rPr>
@@ -905,7 +1121,7 @@
                 <w:noProof/>
                 <w:webHidden/>
               </w:rPr>
-              <w:instrText xml:space="preserve"> PAGEREF _Toc180693655 \h </w:instrText>
+              <w:instrText xml:space="preserve"> PAGEREF _Toc180702667 \h </w:instrText>
             </w:r>
             <w:r>
               <w:rPr>
@@ -925,7 +1141,7 @@
                 <w:noProof/>
                 <w:webHidden/>
               </w:rPr>
-              <w:t>3</w:t>
+              <w:t>4</w:t>
             </w:r>
             <w:r>
               <w:rPr>
@@ -950,13 +1166,13 @@
               <w14:ligatures w14:val="standardContextual"/>
             </w:rPr>
           </w:pPr>
-          <w:hyperlink w:anchor="_Toc180693656" w:history="1">
+          <w:hyperlink w:anchor="_Toc180702668" w:history="1">
             <w:r>
               <w:rPr>
                 <w:rStyle w:val="Hyperlink"/>
                 <w:noProof/>
               </w:rPr>
-              <w:t>Repository Layout</w:t>
+              <w:t>Risk Plan</w:t>
             </w:r>
             <w:r>
               <w:rPr>
@@ -977,7 +1193,7 @@
                 <w:noProof/>
                 <w:webHidden/>
               </w:rPr>
-              <w:instrText xml:space="preserve"> PAGEREF _Toc180693656 \h </w:instrText>
+              <w:instrText xml:space="preserve"> PAGEREF _Toc180702668 \h </w:instrText>
             </w:r>
             <w:r>
               <w:rPr>
@@ -997,7 +1213,295 @@
                 <w:noProof/>
                 <w:webHidden/>
               </w:rPr>
-              <w:t>3</w:t>
+              <w:t>4</w:t>
+            </w:r>
+            <w:r>
+              <w:rPr>
+                <w:noProof/>
+                <w:webHidden/>
+              </w:rPr>
+              <w:fldChar w:fldCharType="end"/>
+            </w:r>
+          </w:hyperlink>
+        </w:p>
+        <w:p>
+          <w:pPr>
+            <w:pStyle w:val="TOC3"/>
+            <w:tabs>
+              <w:tab w:val="right" w:leader="dot" w:pos="9010"/>
+            </w:tabs>
+            <w:rPr>
+              <w:rFonts w:eastAsiaTheme="minorEastAsia"/>
+              <w:noProof/>
+              <w:kern w:val="2"/>
+              <w:lang w:eastAsia="en-GB"/>
+              <w14:ligatures w14:val="standardContextual"/>
+            </w:rPr>
+          </w:pPr>
+          <w:hyperlink w:anchor="_Toc180702669" w:history="1">
+            <w:r>
+              <w:rPr>
+                <w:rStyle w:val="Hyperlink"/>
+                <w:noProof/>
+              </w:rPr>
+              <w:t>Assessment and Mitigation</w:t>
+            </w:r>
+            <w:r>
+              <w:rPr>
+                <w:noProof/>
+                <w:webHidden/>
+              </w:rPr>
+              <w:tab/>
+            </w:r>
+            <w:r>
+              <w:rPr>
+                <w:noProof/>
+                <w:webHidden/>
+              </w:rPr>
+              <w:fldChar w:fldCharType="begin"/>
+            </w:r>
+            <w:r>
+              <w:rPr>
+                <w:noProof/>
+                <w:webHidden/>
+              </w:rPr>
+              <w:instrText xml:space="preserve"> PAGEREF _Toc180702669 \h </w:instrText>
+            </w:r>
+            <w:r>
+              <w:rPr>
+                <w:noProof/>
+                <w:webHidden/>
+              </w:rPr>
+            </w:r>
+            <w:r>
+              <w:rPr>
+                <w:noProof/>
+                <w:webHidden/>
+              </w:rPr>
+              <w:fldChar w:fldCharType="separate"/>
+            </w:r>
+            <w:r>
+              <w:rPr>
+                <w:noProof/>
+                <w:webHidden/>
+              </w:rPr>
+              <w:t>4</w:t>
+            </w:r>
+            <w:r>
+              <w:rPr>
+                <w:noProof/>
+                <w:webHidden/>
+              </w:rPr>
+              <w:fldChar w:fldCharType="end"/>
+            </w:r>
+          </w:hyperlink>
+        </w:p>
+        <w:p>
+          <w:pPr>
+            <w:pStyle w:val="TOC3"/>
+            <w:tabs>
+              <w:tab w:val="right" w:leader="dot" w:pos="9010"/>
+            </w:tabs>
+            <w:rPr>
+              <w:rFonts w:eastAsiaTheme="minorEastAsia"/>
+              <w:noProof/>
+              <w:kern w:val="2"/>
+              <w:lang w:eastAsia="en-GB"/>
+              <w14:ligatures w14:val="standardContextual"/>
+            </w:rPr>
+          </w:pPr>
+          <w:hyperlink w:anchor="_Toc180702670" w:history="1">
+            <w:r>
+              <w:rPr>
+                <w:rStyle w:val="Hyperlink"/>
+                <w:noProof/>
+              </w:rPr>
+              <w:t>Risk Matrix</w:t>
+            </w:r>
+            <w:r>
+              <w:rPr>
+                <w:noProof/>
+                <w:webHidden/>
+              </w:rPr>
+              <w:tab/>
+            </w:r>
+            <w:r>
+              <w:rPr>
+                <w:noProof/>
+                <w:webHidden/>
+              </w:rPr>
+              <w:fldChar w:fldCharType="begin"/>
+            </w:r>
+            <w:r>
+              <w:rPr>
+                <w:noProof/>
+                <w:webHidden/>
+              </w:rPr>
+              <w:instrText xml:space="preserve"> PAGEREF _Toc180702670 \h </w:instrText>
+            </w:r>
+            <w:r>
+              <w:rPr>
+                <w:noProof/>
+                <w:webHidden/>
+              </w:rPr>
+            </w:r>
+            <w:r>
+              <w:rPr>
+                <w:noProof/>
+                <w:webHidden/>
+              </w:rPr>
+              <w:fldChar w:fldCharType="separate"/>
+            </w:r>
+            <w:r>
+              <w:rPr>
+                <w:noProof/>
+                <w:webHidden/>
+              </w:rPr>
+              <w:t>5</w:t>
+            </w:r>
+            <w:r>
+              <w:rPr>
+                <w:noProof/>
+                <w:webHidden/>
+              </w:rPr>
+              <w:fldChar w:fldCharType="end"/>
+            </w:r>
+          </w:hyperlink>
+        </w:p>
+        <w:p>
+          <w:pPr>
+            <w:pStyle w:val="TOC1"/>
+            <w:tabs>
+              <w:tab w:val="right" w:leader="dot" w:pos="9010"/>
+            </w:tabs>
+            <w:rPr>
+              <w:rFonts w:eastAsiaTheme="minorEastAsia"/>
+              <w:noProof/>
+              <w:kern w:val="2"/>
+              <w:lang w:eastAsia="en-GB"/>
+              <w14:ligatures w14:val="standardContextual"/>
+            </w:rPr>
+          </w:pPr>
+          <w:hyperlink w:anchor="_Toc180702671" w:history="1">
+            <w:r>
+              <w:rPr>
+                <w:rStyle w:val="Hyperlink"/>
+                <w:noProof/>
+              </w:rPr>
+              <w:t>Initial Product Backlog</w:t>
+            </w:r>
+            <w:r>
+              <w:rPr>
+                <w:noProof/>
+                <w:webHidden/>
+              </w:rPr>
+              <w:tab/>
+            </w:r>
+            <w:r>
+              <w:rPr>
+                <w:noProof/>
+                <w:webHidden/>
+              </w:rPr>
+              <w:fldChar w:fldCharType="begin"/>
+            </w:r>
+            <w:r>
+              <w:rPr>
+                <w:noProof/>
+                <w:webHidden/>
+              </w:rPr>
+              <w:instrText xml:space="preserve"> PAGEREF _Toc180702671 \h </w:instrText>
+            </w:r>
+            <w:r>
+              <w:rPr>
+                <w:noProof/>
+                <w:webHidden/>
+              </w:rPr>
+            </w:r>
+            <w:r>
+              <w:rPr>
+                <w:noProof/>
+                <w:webHidden/>
+              </w:rPr>
+              <w:fldChar w:fldCharType="separate"/>
+            </w:r>
+            <w:r>
+              <w:rPr>
+                <w:noProof/>
+                <w:webHidden/>
+              </w:rPr>
+              <w:t>5</w:t>
+            </w:r>
+            <w:r>
+              <w:rPr>
+                <w:noProof/>
+                <w:webHidden/>
+              </w:rPr>
+              <w:fldChar w:fldCharType="end"/>
+            </w:r>
+          </w:hyperlink>
+        </w:p>
+        <w:p>
+          <w:pPr>
+            <w:pStyle w:val="TOC1"/>
+            <w:tabs>
+              <w:tab w:val="right" w:leader="dot" w:pos="9010"/>
+            </w:tabs>
+            <w:rPr>
+              <w:rFonts w:eastAsiaTheme="minorEastAsia"/>
+              <w:noProof/>
+              <w:kern w:val="2"/>
+              <w:lang w:eastAsia="en-GB"/>
+              <w14:ligatures w14:val="standardContextual"/>
+            </w:rPr>
+          </w:pPr>
+          <w:hyperlink w:anchor="_Toc180702672" w:history="1">
+            <w:r>
+              <w:rPr>
+                <w:rStyle w:val="Hyperlink"/>
+                <w:noProof/>
+              </w:rPr>
+              <w:t>High Level Plan</w:t>
+            </w:r>
+            <w:r>
+              <w:rPr>
+                <w:noProof/>
+                <w:webHidden/>
+              </w:rPr>
+              <w:tab/>
+            </w:r>
+            <w:r>
+              <w:rPr>
+                <w:noProof/>
+                <w:webHidden/>
+              </w:rPr>
+              <w:fldChar w:fldCharType="begin"/>
+            </w:r>
+            <w:r>
+              <w:rPr>
+                <w:noProof/>
+                <w:webHidden/>
+              </w:rPr>
+              <w:instrText xml:space="preserve"> PAGEREF _Toc180702672 \h </w:instrText>
+            </w:r>
+            <w:r>
+              <w:rPr>
+                <w:noProof/>
+                <w:webHidden/>
+              </w:rPr>
+            </w:r>
+            <w:r>
+              <w:rPr>
+                <w:noProof/>
+                <w:webHidden/>
+              </w:rPr>
+              <w:fldChar w:fldCharType="separate"/>
+            </w:r>
+            <w:r>
+              <w:rPr>
+                <w:noProof/>
+                <w:webHidden/>
+              </w:rPr>
+              <w:t>5</w:t>
             </w:r>
             <w:r>
               <w:rPr>
@@ -1022,13 +1526,13 @@
               <w14:ligatures w14:val="standardContextual"/>
             </w:rPr>
           </w:pPr>
-          <w:hyperlink w:anchor="_Toc180693657" w:history="1">
+          <w:hyperlink w:anchor="_Toc180702673" w:history="1">
             <w:r>
               <w:rPr>
                 <w:rStyle w:val="Hyperlink"/>
                 <w:noProof/>
               </w:rPr>
-              <w:t>Test Environment</w:t>
+              <w:t>Proposed WBS Diagram</w:t>
             </w:r>
             <w:r>
               <w:rPr>
@@ -1049,7 +1553,7 @@
                 <w:noProof/>
                 <w:webHidden/>
               </w:rPr>
-              <w:instrText xml:space="preserve"> PAGEREF _Toc180693657 \h </w:instrText>
+              <w:instrText xml:space="preserve"> PAGEREF _Toc180702673 \h </w:instrText>
             </w:r>
             <w:r>
               <w:rPr>
@@ -1069,7 +1573,7 @@
                 <w:noProof/>
                 <w:webHidden/>
               </w:rPr>
-              <w:t>3</w:t>
+              <w:t>5</w:t>
             </w:r>
             <w:r>
               <w:rPr>
@@ -1094,13 +1598,13 @@
               <w14:ligatures w14:val="standardContextual"/>
             </w:rPr>
           </w:pPr>
-          <w:hyperlink w:anchor="_Toc180693658" w:history="1">
+          <w:hyperlink w:anchor="_Toc180702674" w:history="1">
             <w:r>
               <w:rPr>
                 <w:rStyle w:val="Hyperlink"/>
                 <w:noProof/>
               </w:rPr>
-              <w:t>Risk Management</w:t>
+              <w:t>Proposed Gantt Chart</w:t>
             </w:r>
             <w:r>
               <w:rPr>
@@ -1121,7 +1625,7 @@
                 <w:noProof/>
                 <w:webHidden/>
               </w:rPr>
-              <w:instrText xml:space="preserve"> PAGEREF _Toc180693658 \h </w:instrText>
+              <w:instrText xml:space="preserve"> PAGEREF _Toc180702674 \h </w:instrText>
             </w:r>
             <w:r>
               <w:rPr>
@@ -1141,151 +1645,7 @@
                 <w:noProof/>
                 <w:webHidden/>
               </w:rPr>
-              <w:t>3</w:t>
-            </w:r>
-            <w:r>
-              <w:rPr>
-                <w:noProof/>
-                <w:webHidden/>
-              </w:rPr>
-              <w:fldChar w:fldCharType="end"/>
-            </w:r>
-          </w:hyperlink>
-        </w:p>
-        <w:p>
-          <w:pPr>
-            <w:pStyle w:val="TOC3"/>
-            <w:tabs>
-              <w:tab w:val="right" w:leader="dot" w:pos="9010"/>
-            </w:tabs>
-            <w:rPr>
-              <w:rFonts w:eastAsiaTheme="minorEastAsia"/>
-              <w:noProof/>
-              <w:kern w:val="2"/>
-              <w:lang w:eastAsia="en-GB"/>
-              <w14:ligatures w14:val="standardContextual"/>
-            </w:rPr>
-          </w:pPr>
-          <w:hyperlink w:anchor="_Toc180693659" w:history="1">
-            <w:r>
-              <w:rPr>
-                <w:rStyle w:val="Hyperlink"/>
-                <w:noProof/>
-              </w:rPr>
-              <w:t>Assessment and Mitigation</w:t>
-            </w:r>
-            <w:r>
-              <w:rPr>
-                <w:noProof/>
-                <w:webHidden/>
-              </w:rPr>
-              <w:tab/>
-            </w:r>
-            <w:r>
-              <w:rPr>
-                <w:noProof/>
-                <w:webHidden/>
-              </w:rPr>
-              <w:fldChar w:fldCharType="begin"/>
-            </w:r>
-            <w:r>
-              <w:rPr>
-                <w:noProof/>
-                <w:webHidden/>
-              </w:rPr>
-              <w:instrText xml:space="preserve"> PAGEREF _Toc180693659 \h </w:instrText>
-            </w:r>
-            <w:r>
-              <w:rPr>
-                <w:noProof/>
-                <w:webHidden/>
-              </w:rPr>
-            </w:r>
-            <w:r>
-              <w:rPr>
-                <w:noProof/>
-                <w:webHidden/>
-              </w:rPr>
-              <w:fldChar w:fldCharType="separate"/>
-            </w:r>
-            <w:r>
-              <w:rPr>
-                <w:noProof/>
-                <w:webHidden/>
-              </w:rPr>
-              <w:t>3</w:t>
-            </w:r>
-            <w:r>
-              <w:rPr>
-                <w:noProof/>
-                <w:webHidden/>
-              </w:rPr>
-              <w:fldChar w:fldCharType="end"/>
-            </w:r>
-          </w:hyperlink>
-        </w:p>
-        <w:p>
-          <w:pPr>
-            <w:pStyle w:val="TOC3"/>
-            <w:tabs>
-              <w:tab w:val="right" w:leader="dot" w:pos="9010"/>
-            </w:tabs>
-            <w:rPr>
-              <w:rFonts w:eastAsiaTheme="minorEastAsia"/>
-              <w:noProof/>
-              <w:kern w:val="2"/>
-              <w:lang w:eastAsia="en-GB"/>
-              <w14:ligatures w14:val="standardContextual"/>
-            </w:rPr>
-          </w:pPr>
-          <w:hyperlink w:anchor="_Toc180693660" w:history="1">
-            <w:r>
-              <w:rPr>
-                <w:rStyle w:val="Hyperlink"/>
-                <w:noProof/>
-              </w:rPr>
-              <w:t>Risk Matrix</w:t>
-            </w:r>
-            <w:r>
-              <w:rPr>
-                <w:noProof/>
-                <w:webHidden/>
-              </w:rPr>
-              <w:tab/>
-            </w:r>
-            <w:r>
-              <w:rPr>
-                <w:noProof/>
-                <w:webHidden/>
-              </w:rPr>
-              <w:fldChar w:fldCharType="begin"/>
-            </w:r>
-            <w:r>
-              <w:rPr>
-                <w:noProof/>
-                <w:webHidden/>
-              </w:rPr>
-              <w:instrText xml:space="preserve"> PAGEREF _Toc180693660 \h </w:instrText>
-            </w:r>
-            <w:r>
-              <w:rPr>
-                <w:noProof/>
-                <w:webHidden/>
-              </w:rPr>
-            </w:r>
-            <w:r>
-              <w:rPr>
-                <w:noProof/>
-                <w:webHidden/>
-              </w:rPr>
-              <w:fldChar w:fldCharType="separate"/>
-            </w:r>
-            <w:r>
-              <w:rPr>
-                <w:noProof/>
-                <w:webHidden/>
-              </w:rPr>
-              <w:t>4</w:t>
+              <w:t>5</w:t>
             </w:r>
             <w:r>
               <w:rPr>
@@ -1310,13 +1670,13 @@
               <w14:ligatures w14:val="standardContextual"/>
             </w:rPr>
           </w:pPr>
-          <w:hyperlink w:anchor="_Toc180693661" w:history="1">
+          <w:hyperlink w:anchor="_Toc180702675" w:history="1">
             <w:r>
               <w:rPr>
                 <w:rStyle w:val="Hyperlink"/>
                 <w:noProof/>
               </w:rPr>
-              <w:t>Initial Product Backlog</w:t>
+              <w:t>Project Management Tools</w:t>
             </w:r>
             <w:r>
               <w:rPr>
@@ -1337,7 +1697,7 @@
                 <w:noProof/>
                 <w:webHidden/>
               </w:rPr>
-              <w:instrText xml:space="preserve"> PAGEREF _Toc180693661 \h </w:instrText>
+              <w:instrText xml:space="preserve"> PAGEREF _Toc180702675 \h </w:instrText>
             </w:r>
             <w:r>
               <w:rPr>
@@ -1357,7 +1717,7 @@
                 <w:noProof/>
                 <w:webHidden/>
               </w:rPr>
-              <w:t>4</w:t>
+              <w:t>6</w:t>
             </w:r>
             <w:r>
               <w:rPr>
@@ -1382,302 +1742,14 @@
               <w14:ligatures w14:val="standardContextual"/>
             </w:rPr>
           </w:pPr>
-          <w:hyperlink w:anchor="_Toc180693662" w:history="1">
-            <w:r>
-              <w:rPr>
-                <w:rStyle w:val="Hyperlink"/>
-                <w:noProof/>
-              </w:rPr>
-              <w:t>High Level Plan</w:t>
-            </w:r>
-            <w:r>
-              <w:rPr>
-                <w:noProof/>
-                <w:webHidden/>
-              </w:rPr>
-              <w:tab/>
-            </w:r>
-            <w:r>
-              <w:rPr>
-                <w:noProof/>
-                <w:webHidden/>
-              </w:rPr>
-              <w:fldChar w:fldCharType="begin"/>
-            </w:r>
-            <w:r>
-              <w:rPr>
-                <w:noProof/>
-                <w:webHidden/>
-              </w:rPr>
-              <w:instrText xml:space="preserve"> PAGEREF _Toc180693662 \h </w:instrText>
-            </w:r>
-            <w:r>
-              <w:rPr>
-                <w:noProof/>
-                <w:webHidden/>
-              </w:rPr>
-            </w:r>
-            <w:r>
-              <w:rPr>
-                <w:noProof/>
-                <w:webHidden/>
-              </w:rPr>
-              <w:fldChar w:fldCharType="separate"/>
-            </w:r>
-            <w:r>
-              <w:rPr>
-                <w:noProof/>
-                <w:webHidden/>
-              </w:rPr>
-              <w:t>4</w:t>
-            </w:r>
-            <w:r>
-              <w:rPr>
-                <w:noProof/>
-                <w:webHidden/>
-              </w:rPr>
-              <w:fldChar w:fldCharType="end"/>
-            </w:r>
-          </w:hyperlink>
-        </w:p>
-        <w:p>
-          <w:pPr>
-            <w:pStyle w:val="TOC2"/>
-            <w:tabs>
-              <w:tab w:val="right" w:leader="dot" w:pos="9010"/>
-            </w:tabs>
-            <w:rPr>
-              <w:rFonts w:eastAsiaTheme="minorEastAsia"/>
-              <w:noProof/>
-              <w:kern w:val="2"/>
-              <w:lang w:eastAsia="en-GB"/>
-              <w14:ligatures w14:val="standardContextual"/>
-            </w:rPr>
-          </w:pPr>
-          <w:hyperlink w:anchor="_Toc180693663" w:history="1">
-            <w:r>
-              <w:rPr>
-                <w:rStyle w:val="Hyperlink"/>
-                <w:noProof/>
-              </w:rPr>
-              <w:t>WBS Diagram</w:t>
-            </w:r>
-            <w:r>
-              <w:rPr>
-                <w:noProof/>
-                <w:webHidden/>
-              </w:rPr>
-              <w:tab/>
-            </w:r>
-            <w:r>
-              <w:rPr>
-                <w:noProof/>
-                <w:webHidden/>
-              </w:rPr>
-              <w:fldChar w:fldCharType="begin"/>
-            </w:r>
-            <w:r>
-              <w:rPr>
-                <w:noProof/>
-                <w:webHidden/>
-              </w:rPr>
-              <w:instrText xml:space="preserve"> PAGEREF _Toc180693663 \h </w:instrText>
-            </w:r>
-            <w:r>
-              <w:rPr>
-                <w:noProof/>
-                <w:webHidden/>
-              </w:rPr>
-            </w:r>
-            <w:r>
-              <w:rPr>
-                <w:noProof/>
-                <w:webHidden/>
-              </w:rPr>
-              <w:fldChar w:fldCharType="separate"/>
-            </w:r>
-            <w:r>
-              <w:rPr>
-                <w:noProof/>
-                <w:webHidden/>
-              </w:rPr>
-              <w:t>4</w:t>
-            </w:r>
-            <w:r>
-              <w:rPr>
-                <w:noProof/>
-                <w:webHidden/>
-              </w:rPr>
-              <w:fldChar w:fldCharType="end"/>
-            </w:r>
-          </w:hyperlink>
-        </w:p>
-        <w:p>
-          <w:pPr>
-            <w:pStyle w:val="TOC2"/>
-            <w:tabs>
-              <w:tab w:val="right" w:leader="dot" w:pos="9010"/>
-            </w:tabs>
-            <w:rPr>
-              <w:rFonts w:eastAsiaTheme="minorEastAsia"/>
-              <w:noProof/>
-              <w:kern w:val="2"/>
-              <w:lang w:eastAsia="en-GB"/>
-              <w14:ligatures w14:val="standardContextual"/>
-            </w:rPr>
-          </w:pPr>
-          <w:hyperlink w:anchor="_Toc180693664" w:history="1">
-            <w:r>
-              <w:rPr>
-                <w:rStyle w:val="Hyperlink"/>
-                <w:noProof/>
-              </w:rPr>
-              <w:t>Gantt Chart</w:t>
-            </w:r>
-            <w:r>
-              <w:rPr>
-                <w:noProof/>
-                <w:webHidden/>
-              </w:rPr>
-              <w:tab/>
-            </w:r>
-            <w:r>
-              <w:rPr>
-                <w:noProof/>
-                <w:webHidden/>
-              </w:rPr>
-              <w:fldChar w:fldCharType="begin"/>
-            </w:r>
-            <w:r>
-              <w:rPr>
-                <w:noProof/>
-                <w:webHidden/>
-              </w:rPr>
-              <w:instrText xml:space="preserve"> PAGEREF _Toc180693664 \h </w:instrText>
-            </w:r>
-            <w:r>
-              <w:rPr>
-                <w:noProof/>
-                <w:webHidden/>
-              </w:rPr>
-            </w:r>
-            <w:r>
-              <w:rPr>
-                <w:noProof/>
-                <w:webHidden/>
-              </w:rPr>
-              <w:fldChar w:fldCharType="separate"/>
-            </w:r>
-            <w:r>
-              <w:rPr>
-                <w:noProof/>
-                <w:webHidden/>
-              </w:rPr>
-              <w:t>4</w:t>
-            </w:r>
-            <w:r>
-              <w:rPr>
-                <w:noProof/>
-                <w:webHidden/>
-              </w:rPr>
-              <w:fldChar w:fldCharType="end"/>
-            </w:r>
-          </w:hyperlink>
-        </w:p>
-        <w:p>
-          <w:pPr>
-            <w:pStyle w:val="TOC1"/>
-            <w:tabs>
-              <w:tab w:val="right" w:leader="dot" w:pos="9010"/>
-            </w:tabs>
-            <w:rPr>
-              <w:rFonts w:eastAsiaTheme="minorEastAsia"/>
-              <w:noProof/>
-              <w:kern w:val="2"/>
-              <w:lang w:eastAsia="en-GB"/>
-              <w14:ligatures w14:val="standardContextual"/>
-            </w:rPr>
-          </w:pPr>
-          <w:hyperlink w:anchor="_Toc180693665" w:history="1">
-            <w:r>
-              <w:rPr>
-                <w:rStyle w:val="Hyperlink"/>
-                <w:noProof/>
-              </w:rPr>
-              <w:t>Project Management Tools</w:t>
-            </w:r>
-            <w:r>
-              <w:rPr>
-                <w:noProof/>
-                <w:webHidden/>
-              </w:rPr>
-              <w:tab/>
-            </w:r>
-            <w:r>
-              <w:rPr>
-                <w:noProof/>
-                <w:webHidden/>
-              </w:rPr>
-              <w:fldChar w:fldCharType="begin"/>
-            </w:r>
-            <w:r>
-              <w:rPr>
-                <w:noProof/>
-                <w:webHidden/>
-              </w:rPr>
-              <w:instrText xml:space="preserve"> PAGEREF _Toc180693665 \h </w:instrText>
-            </w:r>
-            <w:r>
-              <w:rPr>
-                <w:noProof/>
-                <w:webHidden/>
-              </w:rPr>
-            </w:r>
-            <w:r>
-              <w:rPr>
-                <w:noProof/>
-                <w:webHidden/>
-              </w:rPr>
-              <w:fldChar w:fldCharType="separate"/>
-            </w:r>
-            <w:r>
-              <w:rPr>
-                <w:noProof/>
-                <w:webHidden/>
-              </w:rPr>
-              <w:t>4</w:t>
-            </w:r>
-            <w:r>
-              <w:rPr>
-                <w:noProof/>
-                <w:webHidden/>
-              </w:rPr>
-              <w:fldChar w:fldCharType="end"/>
-            </w:r>
-          </w:hyperlink>
-        </w:p>
-        <w:p>
-          <w:pPr>
-            <w:pStyle w:val="TOC3"/>
-            <w:tabs>
-              <w:tab w:val="right" w:leader="dot" w:pos="9010"/>
-            </w:tabs>
-            <w:rPr>
-              <w:rFonts w:eastAsiaTheme="minorEastAsia"/>
-              <w:noProof/>
-              <w:kern w:val="2"/>
-              <w:lang w:eastAsia="en-GB"/>
-              <w14:ligatures w14:val="standardContextual"/>
-            </w:rPr>
-          </w:pPr>
-          <w:hyperlink w:anchor="_Toc180693666" w:history="1">
+          <w:hyperlink w:anchor="_Toc180702676" w:history="1">
             <w:r>
               <w:rPr>
                 <w:rStyle w:val="Hyperlink"/>
                 <w:bCs/>
                 <w:noProof/>
               </w:rPr>
-              <w:t>Project Vision</w:t>
+              <w:t>Keywords</w:t>
             </w:r>
             <w:r>
               <w:rPr>
@@ -1698,298 +1770,7 @@
                 <w:noProof/>
                 <w:webHidden/>
               </w:rPr>
-              <w:instrText xml:space="preserve"> PAGEREF _Toc180693666 \h </w:instrText>
-            </w:r>
-            <w:r>
-              <w:rPr>
-                <w:noProof/>
-                <w:webHidden/>
-              </w:rPr>
-            </w:r>
-            <w:r>
-              <w:rPr>
-                <w:noProof/>
-                <w:webHidden/>
-              </w:rPr>
-              <w:fldChar w:fldCharType="separate"/>
-            </w:r>
-            <w:r>
-              <w:rPr>
-                <w:noProof/>
-                <w:webHidden/>
-              </w:rPr>
-              <w:t>4</w:t>
-            </w:r>
-            <w:r>
-              <w:rPr>
-                <w:noProof/>
-                <w:webHidden/>
-              </w:rPr>
-              <w:fldChar w:fldCharType="end"/>
-            </w:r>
-          </w:hyperlink>
-        </w:p>
-        <w:p>
-          <w:pPr>
-            <w:pStyle w:val="TOC3"/>
-            <w:tabs>
-              <w:tab w:val="right" w:leader="dot" w:pos="9010"/>
-            </w:tabs>
-            <w:rPr>
-              <w:rFonts w:eastAsiaTheme="minorEastAsia"/>
-              <w:noProof/>
-              <w:kern w:val="2"/>
-              <w:lang w:eastAsia="en-GB"/>
-              <w14:ligatures w14:val="standardContextual"/>
-            </w:rPr>
-          </w:pPr>
-          <w:hyperlink w:anchor="_Toc180693667" w:history="1">
-            <w:r>
-              <w:rPr>
-                <w:rStyle w:val="Hyperlink"/>
-                <w:bCs/>
-                <w:noProof/>
-              </w:rPr>
-              <w:t>Risk Plan</w:t>
-            </w:r>
-            <w:r>
-              <w:rPr>
-                <w:noProof/>
-                <w:webHidden/>
-              </w:rPr>
-              <w:tab/>
-            </w:r>
-            <w:r>
-              <w:rPr>
-                <w:noProof/>
-                <w:webHidden/>
-              </w:rPr>
-              <w:fldChar w:fldCharType="begin"/>
-            </w:r>
-            <w:r>
-              <w:rPr>
-                <w:noProof/>
-                <w:webHidden/>
-              </w:rPr>
-              <w:instrText xml:space="preserve"> PAGEREF _Toc180693667 \h </w:instrText>
-            </w:r>
-            <w:r>
-              <w:rPr>
-                <w:noProof/>
-                <w:webHidden/>
-              </w:rPr>
-            </w:r>
-            <w:r>
-              <w:rPr>
-                <w:noProof/>
-                <w:webHidden/>
-              </w:rPr>
-              <w:fldChar w:fldCharType="separate"/>
-            </w:r>
-            <w:r>
-              <w:rPr>
-                <w:noProof/>
-                <w:webHidden/>
-              </w:rPr>
-              <w:t>5</w:t>
-            </w:r>
-            <w:r>
-              <w:rPr>
-                <w:noProof/>
-                <w:webHidden/>
-              </w:rPr>
-              <w:fldChar w:fldCharType="end"/>
-            </w:r>
-          </w:hyperlink>
-        </w:p>
-        <w:p>
-          <w:pPr>
-            <w:pStyle w:val="TOC3"/>
-            <w:tabs>
-              <w:tab w:val="right" w:leader="dot" w:pos="9010"/>
-            </w:tabs>
-            <w:rPr>
-              <w:rFonts w:eastAsiaTheme="minorEastAsia"/>
-              <w:noProof/>
-              <w:kern w:val="2"/>
-              <w:lang w:eastAsia="en-GB"/>
-              <w14:ligatures w14:val="standardContextual"/>
-            </w:rPr>
-          </w:pPr>
-          <w:hyperlink w:anchor="_Toc180693668" w:history="1">
-            <w:r>
-              <w:rPr>
-                <w:rStyle w:val="Hyperlink"/>
-                <w:bCs/>
-                <w:noProof/>
-              </w:rPr>
-              <w:t>Proposed Gantt chart</w:t>
-            </w:r>
-            <w:r>
-              <w:rPr>
-                <w:noProof/>
-                <w:webHidden/>
-              </w:rPr>
-              <w:tab/>
-            </w:r>
-            <w:r>
-              <w:rPr>
-                <w:noProof/>
-                <w:webHidden/>
-              </w:rPr>
-              <w:fldChar w:fldCharType="begin"/>
-            </w:r>
-            <w:r>
-              <w:rPr>
-                <w:noProof/>
-                <w:webHidden/>
-              </w:rPr>
-              <w:instrText xml:space="preserve"> PAGEREF _Toc180693668 \h </w:instrText>
-            </w:r>
-            <w:r>
-              <w:rPr>
-                <w:noProof/>
-                <w:webHidden/>
-              </w:rPr>
-            </w:r>
-            <w:r>
-              <w:rPr>
-                <w:noProof/>
-                <w:webHidden/>
-              </w:rPr>
-              <w:fldChar w:fldCharType="separate"/>
-            </w:r>
-            <w:r>
-              <w:rPr>
-                <w:noProof/>
-                <w:webHidden/>
-              </w:rPr>
-              <w:t>6</w:t>
-            </w:r>
-            <w:r>
-              <w:rPr>
-                <w:noProof/>
-                <w:webHidden/>
-              </w:rPr>
-              <w:fldChar w:fldCharType="end"/>
-            </w:r>
-          </w:hyperlink>
-        </w:p>
-        <w:p>
-          <w:pPr>
-            <w:pStyle w:val="TOC3"/>
-            <w:tabs>
-              <w:tab w:val="right" w:leader="dot" w:pos="9010"/>
-            </w:tabs>
-            <w:rPr>
-              <w:rFonts w:eastAsiaTheme="minorEastAsia"/>
-              <w:noProof/>
-              <w:kern w:val="2"/>
-              <w:lang w:eastAsia="en-GB"/>
-              <w14:ligatures w14:val="standardContextual"/>
-            </w:rPr>
-          </w:pPr>
-          <w:hyperlink w:anchor="_Toc180693669" w:history="1">
-            <w:r>
-              <w:rPr>
-                <w:rStyle w:val="Hyperlink"/>
-                <w:bCs/>
-                <w:noProof/>
-              </w:rPr>
-              <w:t>Keywords</w:t>
-            </w:r>
-            <w:r>
-              <w:rPr>
-                <w:noProof/>
-                <w:webHidden/>
-              </w:rPr>
-              <w:tab/>
-            </w:r>
-            <w:r>
-              <w:rPr>
-                <w:noProof/>
-                <w:webHidden/>
-              </w:rPr>
-              <w:fldChar w:fldCharType="begin"/>
-            </w:r>
-            <w:r>
-              <w:rPr>
-                <w:noProof/>
-                <w:webHidden/>
-              </w:rPr>
-              <w:instrText xml:space="preserve"> PAGEREF _Toc180693669 \h </w:instrText>
-            </w:r>
-            <w:r>
-              <w:rPr>
-                <w:noProof/>
-                <w:webHidden/>
-              </w:rPr>
-            </w:r>
-            <w:r>
-              <w:rPr>
-                <w:noProof/>
-                <w:webHidden/>
-              </w:rPr>
-              <w:fldChar w:fldCharType="separate"/>
-            </w:r>
-            <w:r>
-              <w:rPr>
-                <w:noProof/>
-                <w:webHidden/>
-              </w:rPr>
-              <w:t>6</w:t>
-            </w:r>
-            <w:r>
-              <w:rPr>
-                <w:noProof/>
-                <w:webHidden/>
-              </w:rPr>
-              <w:fldChar w:fldCharType="end"/>
-            </w:r>
-          </w:hyperlink>
-        </w:p>
-        <w:p>
-          <w:pPr>
-            <w:pStyle w:val="TOC2"/>
-            <w:tabs>
-              <w:tab w:val="right" w:leader="dot" w:pos="9010"/>
-            </w:tabs>
-            <w:rPr>
-              <w:rFonts w:eastAsiaTheme="minorEastAsia"/>
-              <w:noProof/>
-              <w:kern w:val="2"/>
-              <w:lang w:eastAsia="en-GB"/>
-              <w14:ligatures w14:val="standardContextual"/>
-            </w:rPr>
-          </w:pPr>
-          <w:hyperlink w:anchor="_Toc180693670" w:history="1">
-            <w:r>
-              <w:rPr>
-                <w:rStyle w:val="Hyperlink"/>
-                <w:noProof/>
-              </w:rPr>
-              <w:t>References</w:t>
-            </w:r>
-            <w:r>
-              <w:rPr>
-                <w:noProof/>
-                <w:webHidden/>
-              </w:rPr>
-              <w:tab/>
-            </w:r>
-            <w:r>
-              <w:rPr>
-                <w:noProof/>
-                <w:webHidden/>
-              </w:rPr>
-              <w:fldChar w:fldCharType="begin"/>
-            </w:r>
-            <w:r>
-              <w:rPr>
-                <w:noProof/>
-                <w:webHidden/>
-              </w:rPr>
-              <w:instrText xml:space="preserve"> PAGEREF _Toc180693670 \h </w:instrText>
+              <w:instrText xml:space="preserve"> PAGEREF _Toc180702676 \h </w:instrText>
             </w:r>
             <w:r>
               <w:rPr>
@@ -2037,13 +1818,19 @@
         <w:pStyle w:val="Heading1"/>
         <w:jc w:val="left"/>
       </w:pPr>
+      <w:bookmarkStart w:id="2" w:name="_Toc180702658"/>
     </w:p>
     <w:p>
       <w:pPr>
         <w:pStyle w:val="Heading1"/>
         <w:jc w:val="left"/>
       </w:pPr>
-      <w:bookmarkStart w:id="2" w:name="_Toc180693649"/>
+    </w:p>
+    <w:p>
+      <w:pPr>
+        <w:pStyle w:val="Heading1"/>
+        <w:jc w:val="left"/>
+      </w:pPr>
       <w:r>
         <w:lastRenderedPageBreak/>
         <w:t>Project Vision</w:t>
@@ -2442,7 +2229,7 @@
         <w:pStyle w:val="Heading1"/>
         <w:jc w:val="left"/>
       </w:pPr>
-      <w:bookmarkStart w:id="3" w:name="_Toc180693650"/>
+      <w:bookmarkStart w:id="3" w:name="_Toc180702659"/>
       <w:r>
         <w:lastRenderedPageBreak/>
         <w:t>Technological Architecture</w:t>
@@ -2454,9 +2241,11 @@
         <w:pStyle w:val="Heading2"/>
         <w:jc w:val="left"/>
       </w:pPr>
+      <w:bookmarkStart w:id="4" w:name="_Toc180702660"/>
       <w:r>
         <w:t>Initial Architecture</w:t>
       </w:r>
+      <w:bookmarkEnd w:id="4"/>
     </w:p>
     <w:p>
       <w:r>
@@ -2553,11 +2342,16 @@
       <w:pPr>
         <w:pStyle w:val="Heading3"/>
       </w:pPr>
-      <w:bookmarkStart w:id="4" w:name="_Toc180693651"/>
+      <w:bookmarkStart w:id="5" w:name="_Toc180702661"/>
+    </w:p>
+    <w:p>
+      <w:pPr>
+        <w:pStyle w:val="Heading3"/>
+      </w:pPr>
       <w:r>
         <w:t>Mobile Application UI</w:t>
       </w:r>
-      <w:bookmarkEnd w:id="4"/>
+      <w:bookmarkEnd w:id="5"/>
     </w:p>
     <w:p>
       <w:r>
@@ -2587,11 +2381,11 @@
       <w:pPr>
         <w:pStyle w:val="Heading3"/>
       </w:pPr>
-      <w:bookmarkStart w:id="5" w:name="_Toc180693652"/>
+      <w:bookmarkStart w:id="6" w:name="_Toc180702662"/>
       <w:r>
         <w:t>Back-End Server</w:t>
       </w:r>
-      <w:bookmarkEnd w:id="5"/>
+      <w:bookmarkEnd w:id="6"/>
     </w:p>
     <w:p>
       <w:r>
@@ -2639,11 +2433,11 @@
       <w:pPr>
         <w:pStyle w:val="Heading3"/>
       </w:pPr>
-      <w:bookmarkStart w:id="6" w:name="_Toc180693653"/>
+      <w:bookmarkStart w:id="7" w:name="_Toc180702663"/>
       <w:r>
         <w:t>AI Processing</w:t>
       </w:r>
-      <w:bookmarkEnd w:id="6"/>
+      <w:bookmarkEnd w:id="7"/>
     </w:p>
     <w:p>
       <w:r>
@@ -2677,7 +2471,7 @@
         <w:pStyle w:val="Heading2"/>
         <w:jc w:val="left"/>
       </w:pPr>
-      <w:bookmarkStart w:id="7" w:name="_Toc180693654"/>
+      <w:bookmarkStart w:id="8" w:name="_Toc180702664"/>
       <w:r>
         <w:t xml:space="preserve">Languages </w:t>
       </w:r>
@@ -2687,7 +2481,7 @@
       <w:r>
         <w:t xml:space="preserve"> Technologies</w:t>
       </w:r>
-      <w:bookmarkEnd w:id="7"/>
+      <w:bookmarkEnd w:id="8"/>
     </w:p>
     <w:p>
       <w:pPr>
@@ -2776,40 +2570,37 @@
     </w:p>
     <w:p>
       <w:r>
-        <w:t>Python will be used on the server side to handle the AI processing.</w:t>
-      </w:r>
-    </w:p>
-    <w:p>
-      <w:r>
+        <w:t>Python will be used on the server side to handle the AI processing</w:t>
+      </w:r>
+      <w:r>
+        <w:t xml:space="preserve">, and access to university </w:t>
+      </w:r>
+      <w:r>
+        <w:t>servers</w:t>
+      </w:r>
+      <w:r>
+        <w:t xml:space="preserve"> may be used to support </w:t>
+      </w:r>
+      <w:r>
+        <w:t>increased demand</w:t>
+      </w:r>
+      <w:r>
+        <w:t xml:space="preserve"> </w:t>
+      </w:r>
+      <w:r>
+        <w:t>for</w:t>
+      </w:r>
+      <w:r>
+        <w:t xml:space="preserve"> computational power.</w:t>
+      </w:r>
+    </w:p>
+    <w:p>
+      <w:pPr>
         <w:rPr>
           <w:b/>
           <w:bCs/>
         </w:rPr>
-        <w:t>Data Storage</w:t>
-      </w:r>
-      <w:r>
-        <w:t xml:space="preserve"> </w:t>
-      </w:r>
-    </w:p>
-    <w:p>
-      <w:r>
-        <w:t xml:space="preserve">This is largely undecided as it is heavily dependent on the outcomes of development, although options that may be explored is a </w:t>
-      </w:r>
-      <w:r>
-        <w:t>one option could be</w:t>
-      </w:r>
-      <w:r>
-        <w:t xml:space="preserve"> </w:t>
-      </w:r>
-      <w:r>
-        <w:t>SQL Query for SQL</w:t>
-      </w:r>
-      <w:r>
-        <w:t xml:space="preserve"> databases</w:t>
-      </w:r>
-      <w:r>
-        <w:t xml:space="preserve">, whilst technologies may include cloud-based storage. </w:t>
-      </w:r>
+      </w:pPr>
     </w:p>
     <w:p>
       <w:pPr>
@@ -2818,17 +2609,64 @@
           <w:bCs/>
         </w:rPr>
       </w:pPr>
-      <w:r>
+    </w:p>
+    <w:p>
+      <w:pPr>
         <w:rPr>
           <w:b/>
           <w:bCs/>
         </w:rPr>
+      </w:pPr>
+    </w:p>
+    <w:p>
+      <w:r>
+        <w:rPr>
+          <w:b/>
+          <w:bCs/>
+        </w:rPr>
+        <w:t>Data Storage</w:t>
+      </w:r>
+      <w:r>
+        <w:t xml:space="preserve"> </w:t>
+      </w:r>
+    </w:p>
+    <w:p>
+      <w:r>
+        <w:t xml:space="preserve">This is largely undecided as it is heavily dependent on the outcomes of development, although options that may be explored is a </w:t>
+      </w:r>
+      <w:r>
+        <w:t>one option could be</w:t>
+      </w:r>
+      <w:r>
+        <w:t xml:space="preserve"> </w:t>
+      </w:r>
+      <w:r>
+        <w:t>SQL Query for SQL</w:t>
+      </w:r>
+      <w:r>
+        <w:t xml:space="preserve"> databases</w:t>
+      </w:r>
+      <w:r>
+        <w:t xml:space="preserve">, whilst technologies may include cloud-based storage. </w:t>
+      </w:r>
+    </w:p>
+    <w:p>
+      <w:pPr>
+        <w:rPr>
+          <w:b/>
+          <w:bCs/>
+        </w:rPr>
+      </w:pPr>
+      <w:r>
+        <w:rPr>
+          <w:b/>
+          <w:bCs/>
+        </w:rPr>
         <w:t>Dataset</w:t>
       </w:r>
     </w:p>
     <w:p>
       <w:r>
-        <w:lastRenderedPageBreak/>
         <w:t xml:space="preserve">Kaggle datasets </w:t>
       </w:r>
       <w:r>
@@ -2852,25 +2690,25 @@
         <w:pStyle w:val="Heading2"/>
         <w:jc w:val="left"/>
       </w:pPr>
-      <w:bookmarkStart w:id="8" w:name="_Toc180693655"/>
+      <w:bookmarkStart w:id="9" w:name="_Toc180702665"/>
       <w:r>
         <w:t>Development Environment</w:t>
       </w:r>
-      <w:bookmarkEnd w:id="8"/>
+      <w:bookmarkEnd w:id="9"/>
     </w:p>
     <w:p>
       <w:pPr>
         <w:pStyle w:val="Heading2"/>
         <w:jc w:val="left"/>
       </w:pPr>
-      <w:bookmarkStart w:id="9" w:name="_Toc180693656"/>
+      <w:bookmarkStart w:id="10" w:name="_Toc180702666"/>
       <w:r>
         <w:t xml:space="preserve">Repository </w:t>
       </w:r>
       <w:r>
         <w:t>Layout</w:t>
       </w:r>
-      <w:bookmarkEnd w:id="9"/>
+      <w:bookmarkEnd w:id="10"/>
     </w:p>
     <w:p>
       <w:pPr>
@@ -2899,468 +2737,199 @@
         <w:pStyle w:val="Heading2"/>
         <w:jc w:val="left"/>
       </w:pPr>
-      <w:bookmarkStart w:id="10" w:name="_Toc180693657"/>
+      <w:bookmarkStart w:id="11" w:name="_Toc180702667"/>
       <w:r>
         <w:t>Test Environment</w:t>
       </w:r>
-      <w:bookmarkEnd w:id="10"/>
+      <w:bookmarkEnd w:id="11"/>
     </w:p>
     <w:p>
       <w:pPr>
         <w:pStyle w:val="Heading2"/>
         <w:jc w:val="left"/>
       </w:pPr>
-      <w:bookmarkStart w:id="11" w:name="_Toc180693658"/>
+      <w:bookmarkStart w:id="12" w:name="_Toc180702668"/>
       <w:r>
         <w:t xml:space="preserve">Risk </w:t>
       </w:r>
       <w:r>
-        <w:t>Management</w:t>
-      </w:r>
-      <w:bookmarkEnd w:id="11"/>
+        <w:t>Plan</w:t>
+      </w:r>
+      <w:bookmarkEnd w:id="12"/>
     </w:p>
     <w:p>
       <w:pPr>
         <w:pStyle w:val="Heading3"/>
       </w:pPr>
-      <w:bookmarkStart w:id="12" w:name="_Toc180693659"/>
+      <w:bookmarkStart w:id="13" w:name="_Toc180702669"/>
       <w:r>
         <w:t>Assessment and Mitigation</w:t>
       </w:r>
-      <w:bookmarkEnd w:id="12"/>
-    </w:p>
-    <w:p>
-      <w:pPr>
+      <w:bookmarkEnd w:id="13"/>
+    </w:p>
+    <w:p>
+      <w:pPr>
+        <w:pStyle w:val="Heading3"/>
         <w:rPr>
           <w:bCs/>
-          <w:i/>
-          <w:iCs/>
-          <w:color w:val="767171" w:themeColor="background2" w:themeShade="80"/>
-          <w:lang w:val="en"/>
-        </w:rPr>
-      </w:pPr>
-      <w:r>
-        <w:rPr>
-          <w:bCs/>
-          <w:i/>
-          <w:iCs/>
-          <w:color w:val="767171" w:themeColor="background2" w:themeShade="80"/>
-          <w:lang w:val="en"/>
-        </w:rPr>
-        <w:t>This is the stage where you must also give some consideration as to the potential for things to go wrong. Please read around the topic matter and identify what pertinent risks there might be to your project. Once you have identified what could go wrong, you need to consider the likelihood of that happening and what you will do about it. Any risks that have a high likelihood and a high impact MUST have actions identified to prevent them should the events happen.</w:t>
-      </w:r>
+        </w:rPr>
+      </w:pPr>
+      <w:r>
+        <w:lastRenderedPageBreak/>
+        <w:drawing>
+          <wp:anchor distT="0" distB="0" distL="114300" distR="114300" simplePos="0" relativeHeight="251659264" behindDoc="1" locked="0" layoutInCell="1" allowOverlap="1" wp14:anchorId="43AE716D" wp14:editId="6314C96F">
+            <wp:simplePos x="0" y="0"/>
+            <wp:positionH relativeFrom="column">
+              <wp:posOffset>-358775</wp:posOffset>
+            </wp:positionH>
+            <wp:positionV relativeFrom="paragraph">
+              <wp:posOffset>0</wp:posOffset>
+            </wp:positionV>
+            <wp:extent cx="6770370" cy="5089525"/>
+            <wp:effectExtent l="0" t="0" r="0" b="0"/>
+            <wp:wrapTight wrapText="bothSides">
+              <wp:wrapPolygon edited="0">
+                <wp:start x="0" y="0"/>
+                <wp:lineTo x="0" y="21506"/>
+                <wp:lineTo x="15984" y="21506"/>
+                <wp:lineTo x="15984" y="20697"/>
+                <wp:lineTo x="17747" y="20697"/>
+                <wp:lineTo x="21454" y="19808"/>
+                <wp:lineTo x="21515" y="19080"/>
+                <wp:lineTo x="19266" y="18110"/>
+                <wp:lineTo x="21515" y="17948"/>
+                <wp:lineTo x="21515" y="16816"/>
+                <wp:lineTo x="16835" y="16816"/>
+                <wp:lineTo x="21211" y="15765"/>
+                <wp:lineTo x="21211" y="15523"/>
+                <wp:lineTo x="21515" y="15119"/>
+                <wp:lineTo x="21029" y="14229"/>
+                <wp:lineTo x="21211" y="13825"/>
+                <wp:lineTo x="21333" y="13017"/>
+                <wp:lineTo x="21211" y="12936"/>
+                <wp:lineTo x="21515" y="12370"/>
+                <wp:lineTo x="21515" y="9702"/>
+                <wp:lineTo x="19874" y="9055"/>
+                <wp:lineTo x="20725" y="9055"/>
+                <wp:lineTo x="21515" y="8408"/>
+                <wp:lineTo x="21515" y="6872"/>
+                <wp:lineTo x="21393" y="6791"/>
+                <wp:lineTo x="18780" y="6468"/>
+                <wp:lineTo x="20664" y="6387"/>
+                <wp:lineTo x="21211" y="5740"/>
+                <wp:lineTo x="20786" y="5174"/>
+                <wp:lineTo x="21515" y="4932"/>
+                <wp:lineTo x="21515" y="4770"/>
+                <wp:lineTo x="19631" y="3881"/>
+                <wp:lineTo x="20725" y="3476"/>
+                <wp:lineTo x="20725" y="2749"/>
+                <wp:lineTo x="19874" y="2587"/>
+                <wp:lineTo x="21515" y="1455"/>
+                <wp:lineTo x="21515" y="0"/>
+                <wp:lineTo x="0" y="0"/>
+              </wp:wrapPolygon>
+            </wp:wrapTight>
+            <wp:docPr id="1636122556" name="Picture 2"/>
+            <wp:cNvGraphicFramePr>
+              <a:graphicFrameLocks xmlns:a="http://schemas.openxmlformats.org/drawingml/2006/main" noChangeAspect="1"/>
+            </wp:cNvGraphicFramePr>
+            <a:graphic xmlns:a="http://schemas.openxmlformats.org/drawingml/2006/main">
+              <a:graphicData uri="http://schemas.openxmlformats.org/drawingml/2006/picture">
+                <pic:pic xmlns:pic="http://schemas.openxmlformats.org/drawingml/2006/picture">
+                  <pic:nvPicPr>
+                    <pic:cNvPr id="0" name="Picture 2"/>
+                    <pic:cNvPicPr>
+                      <a:picLocks noChangeAspect="1" noChangeArrowheads="1"/>
+                    </pic:cNvPicPr>
+                  </pic:nvPicPr>
+                  <pic:blipFill>
+                    <a:blip r:embed="rId8">
+                      <a:extLst>
+                        <a:ext uri="{28A0092B-C50C-407E-A947-70E740481C1C}">
+                          <a14:useLocalDpi xmlns:a14="http://schemas.microsoft.com/office/drawing/2010/main" val="0"/>
+                        </a:ext>
+                      </a:extLst>
+                    </a:blip>
+                    <a:srcRect/>
+                    <a:stretch>
+                      <a:fillRect/>
+                    </a:stretch>
+                  </pic:blipFill>
+                  <pic:spPr bwMode="auto">
+                    <a:xfrm>
+                      <a:off x="0" y="0"/>
+                      <a:ext cx="6770370" cy="5089525"/>
+                    </a:xfrm>
+                    <a:prstGeom prst="rect">
+                      <a:avLst/>
+                    </a:prstGeom>
+                    <a:noFill/>
+                    <a:ln>
+                      <a:noFill/>
+                    </a:ln>
+                  </pic:spPr>
+                </pic:pic>
+              </a:graphicData>
+            </a:graphic>
+            <wp14:sizeRelH relativeFrom="margin">
+              <wp14:pctWidth>0</wp14:pctWidth>
+            </wp14:sizeRelH>
+            <wp14:sizeRelV relativeFrom="margin">
+              <wp14:pctHeight>0</wp14:pctHeight>
+            </wp14:sizeRelV>
+          </wp:anchor>
+        </w:drawing>
+      </w:r>
+    </w:p>
+    <w:p>
+      <w:pPr>
+        <w:pStyle w:val="Heading3"/>
+      </w:pPr>
+      <w:bookmarkStart w:id="14" w:name="_Toc180702670"/>
+      <w:r>
+        <w:t>Risk Matrix</w:t>
+      </w:r>
+      <w:bookmarkEnd w:id="14"/>
     </w:p>
     <w:p/>
-    <w:p>
-      <w:pPr>
-        <w:pStyle w:val="Heading3"/>
-      </w:pPr>
-      <w:bookmarkStart w:id="13" w:name="_Toc180693660"/>
-      <w:r>
-        <w:t>Risk Matrix</w:t>
-      </w:r>
-      <w:bookmarkEnd w:id="13"/>
-    </w:p>
-    <w:p>
-      <w:pPr>
-        <w:pStyle w:val="Heading1"/>
-        <w:jc w:val="left"/>
-      </w:pPr>
-      <w:bookmarkStart w:id="14" w:name="_Toc180693661"/>
-      <w:r>
-        <w:t>Initial Product Backlog</w:t>
-      </w:r>
-      <w:bookmarkEnd w:id="14"/>
-    </w:p>
-    <w:p>
-      <w:pPr>
-        <w:pStyle w:val="Heading1"/>
-        <w:jc w:val="left"/>
-      </w:pPr>
-      <w:bookmarkStart w:id="15" w:name="_Toc180693662"/>
-      <w:r>
-        <w:t>High Level Plan</w:t>
-      </w:r>
-      <w:bookmarkEnd w:id="15"/>
-    </w:p>
-    <w:p>
-      <w:pPr>
-        <w:pStyle w:val="Heading2"/>
-        <w:jc w:val="left"/>
-      </w:pPr>
-      <w:bookmarkStart w:id="16" w:name="_Toc180693663"/>
-      <w:r>
-        <w:t>WBS Diagram</w:t>
-      </w:r>
-      <w:bookmarkEnd w:id="16"/>
-    </w:p>
-    <w:p>
-      <w:pPr>
-        <w:pStyle w:val="Heading2"/>
-        <w:jc w:val="left"/>
-      </w:pPr>
-      <w:bookmarkStart w:id="17" w:name="_Toc180693664"/>
-      <w:r>
-        <w:t>Gantt Chart</w:t>
-      </w:r>
-      <w:bookmarkEnd w:id="17"/>
-    </w:p>
-    <w:p>
-      <w:pPr>
-        <w:pStyle w:val="Heading1"/>
-        <w:jc w:val="left"/>
-      </w:pPr>
-      <w:bookmarkStart w:id="18" w:name="_Toc180693665"/>
-      <w:r>
-        <w:t>Project Management Tools</w:t>
-      </w:r>
-      <w:bookmarkEnd w:id="18"/>
-    </w:p>
-    <w:p>
-      <w:pPr>
-        <w:rPr>
-          <w:bCs/>
-          <w:i/>
-          <w:iCs/>
-          <w:color w:val="767171" w:themeColor="background2" w:themeShade="80"/>
-          <w:lang w:val="en"/>
-        </w:rPr>
-      </w:pPr>
-    </w:p>
-    <w:p>
-      <w:pPr>
-        <w:rPr>
-          <w:bCs/>
-          <w:i/>
-          <w:iCs/>
-          <w:color w:val="767171" w:themeColor="background2" w:themeShade="80"/>
-          <w:lang w:val="en"/>
-        </w:rPr>
-      </w:pPr>
-      <w:r>
-        <w:rPr>
-          <w:bCs/>
-          <w:i/>
-          <w:iCs/>
-          <w:color w:val="767171" w:themeColor="background2" w:themeShade="80"/>
-          <w:lang w:val="en"/>
-        </w:rPr>
-        <w:t>You should use appropriate project management tools such as a planner and a diary. Being able to use a diary and control your time is an essential part of being a professional.</w:t>
-      </w:r>
-    </w:p>
-    <w:p/>
-    <w:p>
-      <w:pPr>
-        <w:rPr>
-          <w:b/>
-          <w:bCs/>
-          <w:i/>
-          <w:iCs/>
-          <w:color w:val="767171" w:themeColor="background2" w:themeShade="80"/>
-          <w:lang w:val="en"/>
-        </w:rPr>
-      </w:pPr>
-      <w:r>
-        <w:rPr>
-          <w:b/>
-          <w:bCs/>
-          <w:i/>
-          <w:iCs/>
-          <w:color w:val="767171" w:themeColor="background2" w:themeShade="80"/>
-          <w:lang w:val="en"/>
-        </w:rPr>
-        <w:t>02 Project Initiation</w:t>
-      </w:r>
-    </w:p>
-    <w:p>
-      <w:pPr>
-        <w:rPr>
-          <w:bCs/>
-          <w:i/>
-          <w:iCs/>
-          <w:color w:val="767171" w:themeColor="background2" w:themeShade="80"/>
-          <w:lang w:val="en"/>
-        </w:rPr>
-      </w:pPr>
-      <w:r>
-        <w:rPr>
-          <w:bCs/>
-          <w:i/>
-          <w:iCs/>
-          <w:color w:val="767171" w:themeColor="background2" w:themeShade="80"/>
-          <w:lang w:val="en"/>
-        </w:rPr>
-        <w:t xml:space="preserve">This deliverable is the output from the culmination of your sprint zero. Sprint zero should be spent getting yourself ready for delivering the project. You should identify the point and purpose of your project. This will require you to think of a title and work up a project Vision. Please do not consider that your project title and project vision are immutable – they can change as you develop your ideas. However, you need to know at the </w:t>
-      </w:r>
-      <w:proofErr w:type="gramStart"/>
-      <w:r>
-        <w:rPr>
-          <w:bCs/>
-          <w:i/>
-          <w:iCs/>
-          <w:color w:val="767171" w:themeColor="background2" w:themeShade="80"/>
-          <w:lang w:val="en"/>
-        </w:rPr>
-        <w:t>start roughly</w:t>
-      </w:r>
-      <w:proofErr w:type="gramEnd"/>
-      <w:r>
-        <w:rPr>
-          <w:bCs/>
-          <w:i/>
-          <w:iCs/>
-          <w:color w:val="767171" w:themeColor="background2" w:themeShade="80"/>
-          <w:lang w:val="en"/>
-        </w:rPr>
-        <w:t xml:space="preserve"> where </w:t>
-      </w:r>
-      <w:r>
-        <w:rPr>
-          <w:bCs/>
-          <w:i/>
-          <w:iCs/>
-          <w:color w:val="767171" w:themeColor="background2" w:themeShade="80"/>
-          <w:lang w:val="en"/>
-        </w:rPr>
-        <w:lastRenderedPageBreak/>
-        <w:t xml:space="preserve">you want to develop your ideas. By ensuring you start with a coherent project title and project vision, you can ensure you start in an </w:t>
-      </w:r>
-      <w:proofErr w:type="spellStart"/>
-      <w:r>
-        <w:rPr>
-          <w:bCs/>
-          <w:i/>
-          <w:iCs/>
-          <w:color w:val="767171" w:themeColor="background2" w:themeShade="80"/>
-          <w:lang w:val="en"/>
-        </w:rPr>
-        <w:t>organised</w:t>
-      </w:r>
-      <w:proofErr w:type="spellEnd"/>
-      <w:r>
-        <w:rPr>
-          <w:bCs/>
-          <w:i/>
-          <w:iCs/>
-          <w:color w:val="767171" w:themeColor="background2" w:themeShade="80"/>
-          <w:lang w:val="en"/>
-        </w:rPr>
-        <w:t xml:space="preserve"> fashion.</w:t>
-      </w:r>
-    </w:p>
-    <w:p>
-      <w:pPr>
-        <w:rPr>
-          <w:bCs/>
-          <w:i/>
-          <w:iCs/>
-          <w:color w:val="767171" w:themeColor="background2" w:themeShade="80"/>
-          <w:lang w:val="en"/>
-        </w:rPr>
-      </w:pPr>
-    </w:p>
-    <w:p>
-      <w:pPr>
-        <w:rPr>
-          <w:bCs/>
-          <w:i/>
-          <w:iCs/>
-          <w:color w:val="767171" w:themeColor="background2" w:themeShade="80"/>
-          <w:lang w:val="en"/>
-        </w:rPr>
-      </w:pPr>
-      <w:r>
-        <w:rPr>
-          <w:bCs/>
-          <w:i/>
-          <w:iCs/>
-          <w:color w:val="767171" w:themeColor="background2" w:themeShade="80"/>
-          <w:lang w:val="en"/>
-        </w:rPr>
-        <w:t>Sprint zero should also be about deciding which languages and technologies to use, setting up your development environment, sorting out your version-controlled repository, identifying your test environment, identifying the things that could go wrong and creating your initial product backlog.  The product backlog will be an evolving, living item that changes and evolves as the project progresses. However, you need to ensure that there is enough in the product backlog to begin with. You should also include a high-level plan to show roughly when you intend to complete certain things – a recommended format would be a Gantt chart. Please refer to the documentation on the DLE around project management to help you with this.</w:t>
-      </w:r>
-    </w:p>
-    <w:p>
-      <w:pPr>
-        <w:rPr>
-          <w:bCs/>
-          <w:i/>
-          <w:iCs/>
-          <w:color w:val="767171" w:themeColor="background2" w:themeShade="80"/>
-          <w:lang w:val="en"/>
-        </w:rPr>
-      </w:pPr>
-    </w:p>
-    <w:p>
-      <w:pPr>
-        <w:rPr>
-          <w:b/>
-          <w:bCs/>
-          <w:i/>
-          <w:iCs/>
-          <w:color w:val="767171" w:themeColor="background2" w:themeShade="80"/>
-          <w:lang w:val="en"/>
-        </w:rPr>
-      </w:pPr>
-      <w:r>
-        <w:rPr>
-          <w:b/>
-          <w:bCs/>
-          <w:i/>
-          <w:iCs/>
-          <w:color w:val="767171" w:themeColor="background2" w:themeShade="80"/>
-          <w:lang w:val="en"/>
-        </w:rPr>
-        <w:t>02 Submission details</w:t>
-      </w:r>
-    </w:p>
-    <w:p>
-      <w:pPr>
-        <w:rPr>
-          <w:bCs/>
-          <w:i/>
-          <w:iCs/>
-          <w:color w:val="767171" w:themeColor="background2" w:themeShade="80"/>
-          <w:lang w:val="en"/>
-        </w:rPr>
-      </w:pPr>
-      <w:r>
-        <w:rPr>
-          <w:bCs/>
-          <w:i/>
-          <w:iCs/>
-          <w:color w:val="767171" w:themeColor="background2" w:themeShade="80"/>
-          <w:lang w:val="en"/>
-        </w:rPr>
-        <w:t xml:space="preserve">Use the 02.1 P1 template for your initial </w:t>
-      </w:r>
-      <w:proofErr w:type="gramStart"/>
-      <w:r>
-        <w:rPr>
-          <w:bCs/>
-          <w:i/>
-          <w:iCs/>
-          <w:color w:val="767171" w:themeColor="background2" w:themeShade="80"/>
-          <w:lang w:val="en"/>
-        </w:rPr>
-        <w:t>deliverable</w:t>
-      </w:r>
-      <w:proofErr w:type="gramEnd"/>
-      <w:r>
-        <w:rPr>
-          <w:bCs/>
-          <w:i/>
-          <w:iCs/>
-          <w:color w:val="767171" w:themeColor="background2" w:themeShade="80"/>
-          <w:lang w:val="en"/>
-        </w:rPr>
-        <w:t>. Remember to delete the grey text and replace it with your own words. The grey text is there for guidance, not for submission. Save your document as a PDF prior to uploading. No other document format is accepted.</w:t>
-      </w:r>
-    </w:p>
-    <w:p>
-      <w:pPr>
-        <w:rPr>
-          <w:rStyle w:val="IntenseReference"/>
-          <w:rFonts w:cstheme="minorBidi"/>
-          <w:bCs w:val="0"/>
-          <w:color w:val="000000" w:themeColor="text1"/>
-          <w:spacing w:val="0"/>
-          <w:sz w:val="24"/>
-          <w:szCs w:val="24"/>
-        </w:rPr>
-      </w:pPr>
-    </w:p>
-    <w:p>
-      <w:pPr>
-        <w:pStyle w:val="Heading3"/>
-        <w:rPr>
-          <w:rStyle w:val="IntenseReference"/>
-          <w:rFonts w:cstheme="minorBidi"/>
-          <w:spacing w:val="0"/>
-          <w:sz w:val="40"/>
-          <w:szCs w:val="40"/>
-        </w:rPr>
-      </w:pPr>
-      <w:bookmarkStart w:id="19" w:name="_Toc180693666"/>
-      <w:r>
-        <w:rPr>
-          <w:rStyle w:val="IntenseReference"/>
-          <w:rFonts w:cstheme="minorBidi"/>
-          <w:spacing w:val="0"/>
-          <w:sz w:val="40"/>
-          <w:szCs w:val="40"/>
-        </w:rPr>
-        <w:t>Project Vision</w:t>
-      </w:r>
-      <w:bookmarkEnd w:id="19"/>
-    </w:p>
-    <w:p>
-      <w:pPr>
-        <w:rPr>
-          <w:rStyle w:val="IntenseReference"/>
-          <w:rFonts w:cstheme="minorBidi"/>
-          <w:bCs w:val="0"/>
-          <w:color w:val="000000" w:themeColor="text1"/>
-          <w:spacing w:val="0"/>
-          <w:sz w:val="24"/>
-          <w:szCs w:val="24"/>
-        </w:rPr>
-      </w:pPr>
-    </w:p>
-    <w:p>
-      <w:pPr>
-        <w:pStyle w:val="Heading3"/>
-        <w:rPr>
-          <w:bCs/>
-        </w:rPr>
-      </w:pPr>
-      <w:bookmarkStart w:id="20" w:name="_Toc180693667"/>
-      <w:r>
-        <w:rPr>
-          <w:rStyle w:val="IntenseReference"/>
-          <w:rFonts w:cstheme="minorBidi"/>
-          <w:spacing w:val="0"/>
-          <w:sz w:val="40"/>
-          <w:szCs w:val="40"/>
-        </w:rPr>
-        <w:t>Risk Plan</w:t>
-      </w:r>
-      <w:bookmarkEnd w:id="20"/>
-    </w:p>
     <w:tbl>
       <w:tblPr>
         <w:tblStyle w:val="TableGrid"/>
-        <w:tblW w:w="0" w:type="auto"/>
+        <w:tblW w:w="9021" w:type="dxa"/>
         <w:tblLook w:val="04A0" w:firstRow="1" w:lastRow="0" w:firstColumn="1" w:lastColumn="0" w:noHBand="0" w:noVBand="1"/>
       </w:tblPr>
       <w:tblGrid>
-        <w:gridCol w:w="539"/>
-        <w:gridCol w:w="3567"/>
-        <w:gridCol w:w="4904"/>
+        <w:gridCol w:w="758"/>
+        <w:gridCol w:w="2864"/>
+        <w:gridCol w:w="2697"/>
+        <w:gridCol w:w="2702"/>
       </w:tblGrid>
       <w:tr>
         <w:trPr>
-          <w:trHeight w:val="488"/>
+          <w:trHeight w:val="545"/>
         </w:trPr>
         <w:tc>
           <w:tcPr>
-            <w:tcW w:w="9010" w:type="dxa"/>
-            <w:gridSpan w:val="3"/>
+            <w:tcW w:w="9021" w:type="dxa"/>
+            <w:gridSpan w:val="4"/>
           </w:tcPr>
           <w:p>
             <w:pPr>
               <w:jc w:val="center"/>
             </w:pPr>
             <w:r>
-              <w:t>Risk Plan</w:t>
+              <w:t>Risk Exposure</w:t>
             </w:r>
           </w:p>
         </w:tc>
       </w:tr>
       <w:tr>
-        <w:tc>
-          <w:tcPr>
-            <w:tcW w:w="539" w:type="dxa"/>
+        <w:trPr>
+          <w:trHeight w:val="325"/>
+        </w:trPr>
+        <w:tc>
+          <w:tcPr>
+            <w:tcW w:w="758" w:type="dxa"/>
           </w:tcPr>
           <w:p>
             <w:r>
@@ -3370,29 +2939,42 @@
         </w:tc>
         <w:tc>
           <w:tcPr>
-            <w:tcW w:w="3567" w:type="dxa"/>
-          </w:tcPr>
-          <w:p>
-            <w:r>
-              <w:t>Potential Risk</w:t>
-            </w:r>
-          </w:p>
-        </w:tc>
-        <w:tc>
-          <w:tcPr>
-            <w:tcW w:w="4904" w:type="dxa"/>
-          </w:tcPr>
-          <w:p>
-            <w:r>
-              <w:t>Mitigation Strategies</w:t>
+            <w:tcW w:w="2864" w:type="dxa"/>
+          </w:tcPr>
+          <w:p>
+            <w:r>
+              <w:t>Likelihood</w:t>
+            </w:r>
+          </w:p>
+        </w:tc>
+        <w:tc>
+          <w:tcPr>
+            <w:tcW w:w="2697" w:type="dxa"/>
+          </w:tcPr>
+          <w:p>
+            <w:r>
+              <w:t>Impact</w:t>
+            </w:r>
+          </w:p>
+        </w:tc>
+        <w:tc>
+          <w:tcPr>
+            <w:tcW w:w="2701" w:type="dxa"/>
+          </w:tcPr>
+          <w:p>
+            <w:r>
+              <w:t>Risk Exposure</w:t>
             </w:r>
           </w:p>
         </w:tc>
       </w:tr>
       <w:tr>
-        <w:tc>
-          <w:tcPr>
-            <w:tcW w:w="539" w:type="dxa"/>
+        <w:trPr>
+          <w:trHeight w:val="306"/>
+        </w:trPr>
+        <w:tc>
+          <w:tcPr>
+            <w:tcW w:w="758" w:type="dxa"/>
           </w:tcPr>
           <w:p>
             <w:r>
@@ -3402,69 +2984,104 @@
         </w:tc>
         <w:tc>
           <w:tcPr>
-            <w:tcW w:w="3567" w:type="dxa"/>
-          </w:tcPr>
-          <w:p>
-            <w:r>
-              <w:t>Unrealistic Time Estimates</w:t>
-            </w:r>
-          </w:p>
-        </w:tc>
-        <w:tc>
-          <w:tcPr>
-            <w:tcW w:w="4904" w:type="dxa"/>
-          </w:tcPr>
-          <w:p>
-            <w:r>
-              <w:t>Incremental development, tutor feedback, analysis of past work ethic/projects, multiple time estimation techniques, revision of schedule after MVP has been achieved</w:t>
+            <w:tcW w:w="2864" w:type="dxa"/>
+          </w:tcPr>
+          <w:p>
+            <w:r>
+              <w:t>5</w:t>
+            </w:r>
+          </w:p>
+        </w:tc>
+        <w:tc>
+          <w:tcPr>
+            <w:tcW w:w="2697" w:type="dxa"/>
+          </w:tcPr>
+          <w:p>
+            <w:r>
+              <w:t>5</w:t>
+            </w:r>
+          </w:p>
+        </w:tc>
+        <w:tc>
+          <w:tcPr>
+            <w:tcW w:w="2701" w:type="dxa"/>
+            <w:shd w:val="clear" w:color="auto" w:fill="FF0000"/>
+          </w:tcPr>
+          <w:p>
+            <w:r>
+              <w:t>2</w:t>
+            </w:r>
+            <w:r>
+              <w:t>5</w:t>
             </w:r>
           </w:p>
         </w:tc>
       </w:tr>
       <w:tr>
-        <w:tc>
-          <w:tcPr>
-            <w:tcW w:w="539" w:type="dxa"/>
-          </w:tcPr>
-          <w:p>
-            <w:r>
-              <w:t>R</w:t>
-            </w:r>
-            <w:r>
-              <w:t>2</w:t>
-            </w:r>
-          </w:p>
-        </w:tc>
-        <w:tc>
-          <w:tcPr>
-            <w:tcW w:w="3567" w:type="dxa"/>
-          </w:tcPr>
-          <w:p>
-            <w:r>
-              <w:t>Personnel shortfalls</w:t>
-            </w:r>
-          </w:p>
-        </w:tc>
-        <w:tc>
-          <w:tcPr>
-            <w:tcW w:w="4904" w:type="dxa"/>
-          </w:tcPr>
-          <w:p>
-            <w:r>
-              <w:t>Tutor teaching and resources, training via online courses, university support e.g. writing cafe</w:t>
+        <w:trPr>
+          <w:trHeight w:val="325"/>
+        </w:trPr>
+        <w:tc>
+          <w:tcPr>
+            <w:tcW w:w="758" w:type="dxa"/>
+          </w:tcPr>
+          <w:p>
+            <w:r>
+              <w:t>R2</w:t>
+            </w:r>
+          </w:p>
+        </w:tc>
+        <w:tc>
+          <w:tcPr>
+            <w:tcW w:w="2864" w:type="dxa"/>
+          </w:tcPr>
+          <w:p>
+            <w:r>
+              <w:t>4</w:t>
+            </w:r>
+          </w:p>
+        </w:tc>
+        <w:tc>
+          <w:tcPr>
+            <w:tcW w:w="2697" w:type="dxa"/>
+          </w:tcPr>
+          <w:p>
+            <w:r>
+              <w:t>3</w:t>
+            </w:r>
+          </w:p>
+        </w:tc>
+        <w:tc>
+          <w:tcPr>
+            <w:tcW w:w="2701" w:type="dxa"/>
+            <w:shd w:val="clear" w:color="auto" w:fill="FFC000"/>
+          </w:tcPr>
+          <w:p>
+            <w:r>
+              <w:t>12</w:t>
             </w:r>
           </w:p>
         </w:tc>
       </w:tr>
       <w:tr>
-        <w:tc>
-          <w:tcPr>
-            <w:tcW w:w="539" w:type="dxa"/>
-          </w:tcPr>
-          <w:p>
-            <w:r>
-              <w:t>R</w:t>
-            </w:r>
+        <w:trPr>
+          <w:trHeight w:val="325"/>
+        </w:trPr>
+        <w:tc>
+          <w:tcPr>
+            <w:tcW w:w="758" w:type="dxa"/>
+          </w:tcPr>
+          <w:p>
+            <w:r>
+              <w:t>R3</w:t>
+            </w:r>
+          </w:p>
+        </w:tc>
+        <w:tc>
+          <w:tcPr>
+            <w:tcW w:w="2864" w:type="dxa"/>
+          </w:tcPr>
+          <w:p>
             <w:r>
               <w:t>3</w:t>
             </w:r>
@@ -3472,728 +3089,262 @@
         </w:tc>
         <w:tc>
           <w:tcPr>
-            <w:tcW w:w="3567" w:type="dxa"/>
-          </w:tcPr>
-          <w:p>
-            <w:r>
-              <w:t>Missed deadlines for development</w:t>
-            </w:r>
-          </w:p>
-        </w:tc>
-        <w:tc>
-          <w:tcPr>
-            <w:tcW w:w="4904" w:type="dxa"/>
-          </w:tcPr>
-          <w:p>
-            <w:r>
-              <w:t>Schedule contingency time for possible overruns, requirements revision,</w:t>
-            </w:r>
-            <w:r>
-              <w:t xml:space="preserve"> assess </w:t>
-            </w:r>
-            <w:r>
-              <w:t>critical path,</w:t>
-            </w:r>
-            <w:r>
-              <w:t xml:space="preserve"> revise and extend schedule for similar developments</w:t>
+            <w:tcW w:w="2697" w:type="dxa"/>
+          </w:tcPr>
+          <w:p>
+            <w:r>
+              <w:t>4</w:t>
+            </w:r>
+          </w:p>
+        </w:tc>
+        <w:tc>
+          <w:tcPr>
+            <w:tcW w:w="2701" w:type="dxa"/>
+            <w:shd w:val="clear" w:color="auto" w:fill="FFC000"/>
+          </w:tcPr>
+          <w:p>
+            <w:r>
+              <w:t>1</w:t>
+            </w:r>
+            <w:r>
+              <w:t>2</w:t>
             </w:r>
           </w:p>
         </w:tc>
       </w:tr>
       <w:tr>
-        <w:tc>
-          <w:tcPr>
-            <w:tcW w:w="539" w:type="dxa"/>
-          </w:tcPr>
-          <w:p>
-            <w:r>
-              <w:t>R</w:t>
-            </w:r>
-            <w:r>
-              <w:t>4</w:t>
-            </w:r>
-          </w:p>
-        </w:tc>
-        <w:tc>
-          <w:tcPr>
-            <w:tcW w:w="3567" w:type="dxa"/>
-          </w:tcPr>
-          <w:p>
-            <w:r>
-              <w:t>Personnel unexpected event (illness etc.)</w:t>
-            </w:r>
-          </w:p>
-        </w:tc>
-        <w:tc>
-          <w:tcPr>
-            <w:tcW w:w="4904" w:type="dxa"/>
-          </w:tcPr>
-          <w:p>
-            <w:r>
-              <w:t>Schedule potential sick days, assess impact to critical path, tutor meeting to evaluate next steps</w:t>
+        <w:trPr>
+          <w:trHeight w:val="306"/>
+        </w:trPr>
+        <w:tc>
+          <w:tcPr>
+            <w:tcW w:w="758" w:type="dxa"/>
+          </w:tcPr>
+          <w:p>
+            <w:r>
+              <w:t>R4</w:t>
+            </w:r>
+          </w:p>
+        </w:tc>
+        <w:tc>
+          <w:tcPr>
+            <w:tcW w:w="2864" w:type="dxa"/>
+          </w:tcPr>
+          <w:p>
+            <w:r>
+              <w:t>3</w:t>
+            </w:r>
+          </w:p>
+        </w:tc>
+        <w:tc>
+          <w:tcPr>
+            <w:tcW w:w="2697" w:type="dxa"/>
+          </w:tcPr>
+          <w:p>
+            <w:r>
+              <w:t>3</w:t>
+            </w:r>
+          </w:p>
+        </w:tc>
+        <w:tc>
+          <w:tcPr>
+            <w:tcW w:w="2701" w:type="dxa"/>
+            <w:shd w:val="clear" w:color="auto" w:fill="FFC000"/>
+          </w:tcPr>
+          <w:p>
+            <w:r>
+              <w:t>9</w:t>
             </w:r>
           </w:p>
         </w:tc>
       </w:tr>
       <w:tr>
-        <w:tc>
-          <w:tcPr>
-            <w:tcW w:w="539" w:type="dxa"/>
-          </w:tcPr>
-          <w:p>
-            <w:r>
-              <w:t>R</w:t>
-            </w:r>
-            <w:r>
-              <w:t>5</w:t>
-            </w:r>
-          </w:p>
-        </w:tc>
-        <w:tc>
-          <w:tcPr>
-            <w:tcW w:w="3567" w:type="dxa"/>
-          </w:tcPr>
-          <w:p>
-            <w:r>
-              <w:t>Software doesn’t meet requirements</w:t>
-            </w:r>
-          </w:p>
-        </w:tc>
-        <w:tc>
-          <w:tcPr>
-            <w:tcW w:w="4904" w:type="dxa"/>
-          </w:tcPr>
-          <w:p>
-            <w:r>
-              <w:t>Prototyping, tutor feedback, consistent evaluation of requirements during development, software research</w:t>
+        <w:trPr>
+          <w:trHeight w:val="325"/>
+        </w:trPr>
+        <w:tc>
+          <w:tcPr>
+            <w:tcW w:w="758" w:type="dxa"/>
+          </w:tcPr>
+          <w:p>
+            <w:r>
+              <w:t>R5</w:t>
+            </w:r>
+          </w:p>
+        </w:tc>
+        <w:tc>
+          <w:tcPr>
+            <w:tcW w:w="2864" w:type="dxa"/>
+          </w:tcPr>
+          <w:p>
+            <w:r>
+              <w:t>2</w:t>
+            </w:r>
+          </w:p>
+        </w:tc>
+        <w:tc>
+          <w:tcPr>
+            <w:tcW w:w="2697" w:type="dxa"/>
+          </w:tcPr>
+          <w:p>
+            <w:r>
+              <w:t>4</w:t>
+            </w:r>
+          </w:p>
+        </w:tc>
+        <w:tc>
+          <w:tcPr>
+            <w:tcW w:w="2701" w:type="dxa"/>
+            <w:shd w:val="clear" w:color="auto" w:fill="92D050"/>
+          </w:tcPr>
+          <w:p>
+            <w:r>
+              <w:t>8</w:t>
             </w:r>
           </w:p>
         </w:tc>
       </w:tr>
       <w:tr>
-        <w:tc>
-          <w:tcPr>
-            <w:tcW w:w="539" w:type="dxa"/>
-          </w:tcPr>
-          <w:p>
-            <w:r>
-              <w:t>R</w:t>
-            </w:r>
-            <w:r>
-              <w:t>6</w:t>
-            </w:r>
-          </w:p>
-        </w:tc>
-        <w:tc>
-          <w:tcPr>
-            <w:tcW w:w="3567" w:type="dxa"/>
-          </w:tcPr>
-          <w:p>
-            <w:r>
-              <w:t>Software doesn’t meet user/client expectations</w:t>
-            </w:r>
-          </w:p>
-        </w:tc>
-        <w:tc>
-          <w:tcPr>
-            <w:tcW w:w="4904" w:type="dxa"/>
-          </w:tcPr>
-          <w:p>
-            <w:r>
-              <w:t xml:space="preserve">user testing and feedback (UAT), prototyping, alpha testing with MVP </w:t>
+        <w:trPr>
+          <w:trHeight w:val="325"/>
+        </w:trPr>
+        <w:tc>
+          <w:tcPr>
+            <w:tcW w:w="758" w:type="dxa"/>
+          </w:tcPr>
+          <w:p>
+            <w:r>
+              <w:t>R6</w:t>
+            </w:r>
+          </w:p>
+        </w:tc>
+        <w:tc>
+          <w:tcPr>
+            <w:tcW w:w="2864" w:type="dxa"/>
+          </w:tcPr>
+          <w:p>
+            <w:r>
+              <w:t>2</w:t>
+            </w:r>
+          </w:p>
+        </w:tc>
+        <w:tc>
+          <w:tcPr>
+            <w:tcW w:w="2697" w:type="dxa"/>
+          </w:tcPr>
+          <w:p>
+            <w:r>
+              <w:t>4</w:t>
+            </w:r>
+          </w:p>
+        </w:tc>
+        <w:tc>
+          <w:tcPr>
+            <w:tcW w:w="2701" w:type="dxa"/>
+            <w:shd w:val="clear" w:color="auto" w:fill="92D050"/>
+          </w:tcPr>
+          <w:p>
+            <w:r>
+              <w:t>8</w:t>
             </w:r>
           </w:p>
         </w:tc>
       </w:tr>
       <w:tr>
-        <w:tc>
-          <w:tcPr>
-            <w:tcW w:w="539" w:type="dxa"/>
-          </w:tcPr>
-          <w:p>
-            <w:r>
-              <w:t>R</w:t>
-            </w:r>
-            <w:r>
-              <w:t>7</w:t>
-            </w:r>
-          </w:p>
-        </w:tc>
-        <w:tc>
-          <w:tcPr>
-            <w:tcW w:w="3567" w:type="dxa"/>
-          </w:tcPr>
-          <w:p>
-            <w:r>
-              <w:t>Gold plating</w:t>
-            </w:r>
-          </w:p>
-        </w:tc>
-        <w:tc>
-          <w:tcPr>
-            <w:tcW w:w="4904" w:type="dxa"/>
-          </w:tcPr>
-          <w:p>
-            <w:r>
-              <w:t>Assess design time-cost, prototyping, requirements scrubbing</w:t>
+        <w:trPr>
+          <w:trHeight w:val="306"/>
+        </w:trPr>
+        <w:tc>
+          <w:tcPr>
+            <w:tcW w:w="758" w:type="dxa"/>
+          </w:tcPr>
+          <w:p>
+            <w:r>
+              <w:t>R7</w:t>
+            </w:r>
+          </w:p>
+        </w:tc>
+        <w:tc>
+          <w:tcPr>
+            <w:tcW w:w="2864" w:type="dxa"/>
+          </w:tcPr>
+          <w:p>
+            <w:r>
+              <w:t>3</w:t>
+            </w:r>
+          </w:p>
+        </w:tc>
+        <w:tc>
+          <w:tcPr>
+            <w:tcW w:w="2697" w:type="dxa"/>
+          </w:tcPr>
+          <w:p>
+            <w:r>
+              <w:t>3</w:t>
+            </w:r>
+          </w:p>
+        </w:tc>
+        <w:tc>
+          <w:tcPr>
+            <w:tcW w:w="2701" w:type="dxa"/>
+            <w:shd w:val="clear" w:color="auto" w:fill="FFC000"/>
+          </w:tcPr>
+          <w:p>
+            <w:r>
+              <w:t>9</w:t>
             </w:r>
           </w:p>
         </w:tc>
       </w:tr>
       <w:tr>
-        <w:tc>
-          <w:tcPr>
-            <w:tcW w:w="539" w:type="dxa"/>
-          </w:tcPr>
-          <w:p>
-            <w:r>
-              <w:lastRenderedPageBreak/>
-              <w:t>R</w:t>
-            </w:r>
-            <w:r>
-              <w:t>8</w:t>
-            </w:r>
-          </w:p>
-        </w:tc>
-        <w:tc>
-          <w:tcPr>
-            <w:tcW w:w="3567" w:type="dxa"/>
-          </w:tcPr>
-          <w:p>
-            <w:r>
-              <w:t>Development too technically challenging</w:t>
-            </w:r>
-          </w:p>
-        </w:tc>
-        <w:tc>
-          <w:tcPr>
-            <w:tcW w:w="4904" w:type="dxa"/>
-          </w:tcPr>
-          <w:p>
-            <w:r>
-              <w:t>Technical analysis with tutor feedback, technical training, requirements scrubbing</w:t>
+        <w:trPr>
+          <w:trHeight w:val="73"/>
+        </w:trPr>
+        <w:tc>
+          <w:tcPr>
+            <w:tcW w:w="758" w:type="dxa"/>
+          </w:tcPr>
+          <w:p>
+            <w:r>
+              <w:t>R8</w:t>
+            </w:r>
+          </w:p>
+        </w:tc>
+        <w:tc>
+          <w:tcPr>
+            <w:tcW w:w="2864" w:type="dxa"/>
+          </w:tcPr>
+          <w:p>
+            <w:r>
+              <w:t>5</w:t>
+            </w:r>
+          </w:p>
+        </w:tc>
+        <w:tc>
+          <w:tcPr>
+            <w:tcW w:w="2697" w:type="dxa"/>
+          </w:tcPr>
+          <w:p>
+            <w:r>
+              <w:t>3</w:t>
+            </w:r>
+          </w:p>
+        </w:tc>
+        <w:tc>
+          <w:tcPr>
+            <w:tcW w:w="2701" w:type="dxa"/>
+            <w:shd w:val="clear" w:color="auto" w:fill="FF0000"/>
+          </w:tcPr>
+          <w:p>
+            <w:r>
+              <w:t>15</w:t>
             </w:r>
           </w:p>
         </w:tc>
       </w:tr>
     </w:tbl>
     <w:p>
-      <w:r>
-        <w:t>Computational power and speed</w:t>
-      </w:r>
-    </w:p>
-    <w:tbl>
-      <w:tblPr>
-        <w:tblStyle w:val="TableGrid"/>
-        <w:tblW w:w="0" w:type="auto"/>
-        <w:tblLook w:val="04A0" w:firstRow="1" w:lastRow="0" w:firstColumn="1" w:lastColumn="0" w:noHBand="0" w:noVBand="1"/>
-      </w:tblPr>
-      <w:tblGrid>
-        <w:gridCol w:w="539"/>
-        <w:gridCol w:w="2607"/>
-        <w:gridCol w:w="2034"/>
-        <w:gridCol w:w="1915"/>
-        <w:gridCol w:w="1915"/>
-      </w:tblGrid>
-      <w:tr>
-        <w:trPr>
-          <w:trHeight w:val="488"/>
-        </w:trPr>
-        <w:tc>
-          <w:tcPr>
-            <w:tcW w:w="9010" w:type="dxa"/>
-            <w:gridSpan w:val="5"/>
-          </w:tcPr>
-          <w:p>
-            <w:pPr>
-              <w:jc w:val="center"/>
-            </w:pPr>
-            <w:r>
-              <w:t>Risk Plan</w:t>
-            </w:r>
-          </w:p>
-        </w:tc>
-      </w:tr>
-      <w:tr>
-        <w:tc>
-          <w:tcPr>
-            <w:tcW w:w="539" w:type="dxa"/>
-          </w:tcPr>
-          <w:p>
-            <w:r>
-              <w:t>Ref</w:t>
-            </w:r>
-          </w:p>
-        </w:tc>
-        <w:tc>
-          <w:tcPr>
-            <w:tcW w:w="2607" w:type="dxa"/>
-          </w:tcPr>
-          <w:p>
-            <w:r>
-              <w:t>Risks</w:t>
-            </w:r>
-          </w:p>
-        </w:tc>
-        <w:tc>
-          <w:tcPr>
-            <w:tcW w:w="2034" w:type="dxa"/>
-          </w:tcPr>
-          <w:p>
-            <w:r>
-              <w:t>Likelihood</w:t>
-            </w:r>
-          </w:p>
-        </w:tc>
-        <w:tc>
-          <w:tcPr>
-            <w:tcW w:w="1915" w:type="dxa"/>
-          </w:tcPr>
-          <w:p>
-            <w:r>
-              <w:t>Impact</w:t>
-            </w:r>
-          </w:p>
-        </w:tc>
-        <w:tc>
-          <w:tcPr>
-            <w:tcW w:w="1915" w:type="dxa"/>
-          </w:tcPr>
-          <w:p>
-            <w:r>
-              <w:t>Risk Exposure</w:t>
-            </w:r>
-          </w:p>
-        </w:tc>
-      </w:tr>
-      <w:tr>
-        <w:tc>
-          <w:tcPr>
-            <w:tcW w:w="539" w:type="dxa"/>
-          </w:tcPr>
-          <w:p>
-            <w:r>
-              <w:t>R1</w:t>
-            </w:r>
-          </w:p>
-        </w:tc>
-        <w:tc>
-          <w:tcPr>
-            <w:tcW w:w="2607" w:type="dxa"/>
-          </w:tcPr>
-          <w:p>
-            <w:r>
-              <w:t>Unrealistic Time Estimates</w:t>
-            </w:r>
-          </w:p>
-        </w:tc>
-        <w:tc>
-          <w:tcPr>
-            <w:tcW w:w="2034" w:type="dxa"/>
-          </w:tcPr>
-          <w:p>
-            <w:r>
-              <w:t>5</w:t>
-            </w:r>
-          </w:p>
-        </w:tc>
-        <w:tc>
-          <w:tcPr>
-            <w:tcW w:w="1915" w:type="dxa"/>
-          </w:tcPr>
-          <w:p>
-            <w:r>
-              <w:t>4</w:t>
-            </w:r>
-          </w:p>
-        </w:tc>
-        <w:tc>
-          <w:tcPr>
-            <w:tcW w:w="1915" w:type="dxa"/>
-            <w:shd w:val="clear" w:color="auto" w:fill="FF0000"/>
-          </w:tcPr>
-          <w:p>
-            <w:r>
-              <w:t>20</w:t>
-            </w:r>
-          </w:p>
-        </w:tc>
-      </w:tr>
-      <w:tr>
-        <w:tc>
-          <w:tcPr>
-            <w:tcW w:w="539" w:type="dxa"/>
-          </w:tcPr>
-          <w:p>
-            <w:r>
-              <w:t>R2</w:t>
-            </w:r>
-          </w:p>
-        </w:tc>
-        <w:tc>
-          <w:tcPr>
-            <w:tcW w:w="2607" w:type="dxa"/>
-          </w:tcPr>
-          <w:p>
-            <w:r>
-              <w:t>Personnel shortfalls</w:t>
-            </w:r>
-          </w:p>
-        </w:tc>
-        <w:tc>
-          <w:tcPr>
-            <w:tcW w:w="2034" w:type="dxa"/>
-          </w:tcPr>
-          <w:p>
-            <w:r>
-              <w:t>4</w:t>
-            </w:r>
-          </w:p>
-        </w:tc>
-        <w:tc>
-          <w:tcPr>
-            <w:tcW w:w="1915" w:type="dxa"/>
-          </w:tcPr>
-          <w:p>
-            <w:r>
-              <w:t>3</w:t>
-            </w:r>
-          </w:p>
-        </w:tc>
-        <w:tc>
-          <w:tcPr>
-            <w:tcW w:w="1915" w:type="dxa"/>
-            <w:shd w:val="clear" w:color="auto" w:fill="FFC000"/>
-          </w:tcPr>
-          <w:p>
-            <w:r>
-              <w:t>12</w:t>
-            </w:r>
-          </w:p>
-        </w:tc>
-      </w:tr>
-      <w:tr>
-        <w:tc>
-          <w:tcPr>
-            <w:tcW w:w="539" w:type="dxa"/>
-          </w:tcPr>
-          <w:p>
-            <w:r>
-              <w:t>R3</w:t>
-            </w:r>
-          </w:p>
-        </w:tc>
-        <w:tc>
-          <w:tcPr>
-            <w:tcW w:w="2607" w:type="dxa"/>
-          </w:tcPr>
-          <w:p>
-            <w:r>
-              <w:t>Missed deadlines for development</w:t>
-            </w:r>
-          </w:p>
-        </w:tc>
-        <w:tc>
-          <w:tcPr>
-            <w:tcW w:w="2034" w:type="dxa"/>
-          </w:tcPr>
-          <w:p>
-            <w:r>
-              <w:t>4</w:t>
-            </w:r>
-          </w:p>
-        </w:tc>
-        <w:tc>
-          <w:tcPr>
-            <w:tcW w:w="1915" w:type="dxa"/>
-          </w:tcPr>
-          <w:p>
-            <w:r>
-              <w:t>5</w:t>
-            </w:r>
-          </w:p>
-        </w:tc>
-        <w:tc>
-          <w:tcPr>
-            <w:tcW w:w="1915" w:type="dxa"/>
-            <w:shd w:val="clear" w:color="auto" w:fill="FF0000"/>
-          </w:tcPr>
-          <w:p>
-            <w:r>
-              <w:t>20</w:t>
-            </w:r>
-          </w:p>
-        </w:tc>
-      </w:tr>
-      <w:tr>
-        <w:tc>
-          <w:tcPr>
-            <w:tcW w:w="539" w:type="dxa"/>
-          </w:tcPr>
-          <w:p>
-            <w:r>
-              <w:t>R4</w:t>
-            </w:r>
-          </w:p>
-        </w:tc>
-        <w:tc>
-          <w:tcPr>
-            <w:tcW w:w="2607" w:type="dxa"/>
-          </w:tcPr>
-          <w:p>
-            <w:r>
-              <w:t>Personnel unexpected event (illness etc.)</w:t>
-            </w:r>
-          </w:p>
-        </w:tc>
-        <w:tc>
-          <w:tcPr>
-            <w:tcW w:w="2034" w:type="dxa"/>
-          </w:tcPr>
-          <w:p>
-            <w:r>
-              <w:t>3</w:t>
-            </w:r>
-          </w:p>
-        </w:tc>
-        <w:tc>
-          <w:tcPr>
-            <w:tcW w:w="1915" w:type="dxa"/>
-          </w:tcPr>
-          <w:p>
-            <w:r>
-              <w:t>3</w:t>
-            </w:r>
-          </w:p>
-        </w:tc>
-        <w:tc>
-          <w:tcPr>
-            <w:tcW w:w="1915" w:type="dxa"/>
-            <w:shd w:val="clear" w:color="auto" w:fill="FFC000"/>
-          </w:tcPr>
-          <w:p>
-            <w:r>
-              <w:t>9</w:t>
-            </w:r>
-          </w:p>
-        </w:tc>
-      </w:tr>
-      <w:tr>
-        <w:tc>
-          <w:tcPr>
-            <w:tcW w:w="539" w:type="dxa"/>
-          </w:tcPr>
-          <w:p>
-            <w:r>
-              <w:t>R5</w:t>
-            </w:r>
-          </w:p>
-        </w:tc>
-        <w:tc>
-          <w:tcPr>
-            <w:tcW w:w="2607" w:type="dxa"/>
-          </w:tcPr>
-          <w:p>
-            <w:r>
-              <w:t>Software doesn’t meet requirements</w:t>
-            </w:r>
-          </w:p>
-        </w:tc>
-        <w:tc>
-          <w:tcPr>
-            <w:tcW w:w="2034" w:type="dxa"/>
-          </w:tcPr>
-          <w:p>
-            <w:r>
-              <w:t>3</w:t>
-            </w:r>
-          </w:p>
-        </w:tc>
-        <w:tc>
-          <w:tcPr>
-            <w:tcW w:w="1915" w:type="dxa"/>
-          </w:tcPr>
-          <w:p>
-            <w:r>
-              <w:t>4</w:t>
-            </w:r>
-          </w:p>
-        </w:tc>
-        <w:tc>
-          <w:tcPr>
-            <w:tcW w:w="1915" w:type="dxa"/>
-            <w:shd w:val="clear" w:color="auto" w:fill="FFC000"/>
-          </w:tcPr>
-          <w:p>
-            <w:r>
-              <w:t>12</w:t>
-            </w:r>
-          </w:p>
-        </w:tc>
-      </w:tr>
-      <w:tr>
-        <w:tc>
-          <w:tcPr>
-            <w:tcW w:w="539" w:type="dxa"/>
-          </w:tcPr>
-          <w:p>
-            <w:r>
-              <w:t>R6</w:t>
-            </w:r>
-          </w:p>
-        </w:tc>
-        <w:tc>
-          <w:tcPr>
-            <w:tcW w:w="2607" w:type="dxa"/>
-          </w:tcPr>
-          <w:p>
-            <w:r>
-              <w:t>Software doesn’t meet user/client expectations</w:t>
-            </w:r>
-          </w:p>
-        </w:tc>
-        <w:tc>
-          <w:tcPr>
-            <w:tcW w:w="2034" w:type="dxa"/>
-          </w:tcPr>
-          <w:p>
-            <w:r>
-              <w:t>2</w:t>
-            </w:r>
-          </w:p>
-        </w:tc>
-        <w:tc>
-          <w:tcPr>
-            <w:tcW w:w="1915" w:type="dxa"/>
-          </w:tcPr>
-          <w:p>
-            <w:r>
-              <w:t>4</w:t>
-            </w:r>
-          </w:p>
-        </w:tc>
-        <w:tc>
-          <w:tcPr>
-            <w:tcW w:w="1915" w:type="dxa"/>
-            <w:shd w:val="clear" w:color="auto" w:fill="92D050"/>
-          </w:tcPr>
-          <w:p>
-            <w:r>
-              <w:t>8</w:t>
-            </w:r>
-          </w:p>
-        </w:tc>
-      </w:tr>
-      <w:tr>
-        <w:tc>
-          <w:tcPr>
-            <w:tcW w:w="539" w:type="dxa"/>
-          </w:tcPr>
-          <w:p>
-            <w:r>
-              <w:t>R7</w:t>
-            </w:r>
-          </w:p>
-        </w:tc>
-        <w:tc>
-          <w:tcPr>
-            <w:tcW w:w="2607" w:type="dxa"/>
-          </w:tcPr>
-          <w:p>
-            <w:r>
-              <w:t>Gold plating</w:t>
-            </w:r>
-          </w:p>
-        </w:tc>
-        <w:tc>
-          <w:tcPr>
-            <w:tcW w:w="2034" w:type="dxa"/>
-          </w:tcPr>
-          <w:p>
-            <w:r>
-              <w:t>4</w:t>
-            </w:r>
-          </w:p>
-        </w:tc>
-        <w:tc>
-          <w:tcPr>
-            <w:tcW w:w="1915" w:type="dxa"/>
-          </w:tcPr>
-          <w:p>
-            <w:r>
-              <w:t>2</w:t>
-            </w:r>
-          </w:p>
-        </w:tc>
-        <w:tc>
-          <w:tcPr>
-            <w:tcW w:w="1915" w:type="dxa"/>
-            <w:shd w:val="clear" w:color="auto" w:fill="92D050"/>
-          </w:tcPr>
-          <w:p>
-            <w:r>
-              <w:t>8</w:t>
-            </w:r>
-          </w:p>
-        </w:tc>
-      </w:tr>
-      <w:tr>
-        <w:tc>
-          <w:tcPr>
-            <w:tcW w:w="539" w:type="dxa"/>
-          </w:tcPr>
-          <w:p>
-            <w:r>
-              <w:t>R8</w:t>
-            </w:r>
-          </w:p>
-        </w:tc>
-        <w:tc>
-          <w:tcPr>
-            <w:tcW w:w="2607" w:type="dxa"/>
-          </w:tcPr>
-          <w:p>
-            <w:r>
-              <w:t>Development too technically challenging</w:t>
-            </w:r>
-          </w:p>
-        </w:tc>
-        <w:tc>
-          <w:tcPr>
-            <w:tcW w:w="2034" w:type="dxa"/>
-          </w:tcPr>
-          <w:p>
-            <w:r>
-              <w:t>4</w:t>
-            </w:r>
-          </w:p>
-        </w:tc>
-        <w:tc>
-          <w:tcPr>
-            <w:tcW w:w="1915" w:type="dxa"/>
-          </w:tcPr>
-          <w:p>
-            <w:r>
-              <w:t>3</w:t>
-            </w:r>
-          </w:p>
-        </w:tc>
-        <w:tc>
-          <w:tcPr>
-            <w:tcW w:w="1915" w:type="dxa"/>
-            <w:shd w:val="clear" w:color="auto" w:fill="FFC000"/>
-          </w:tcPr>
-          <w:p>
-            <w:r>
-              <w:t>12</w:t>
-            </w:r>
-          </w:p>
-        </w:tc>
-      </w:tr>
-    </w:tbl>
-    <w:p>
-      <w:pPr>
-        <w:pStyle w:val="Heading3"/>
+      <w:pPr>
         <w:rPr>
           <w:rStyle w:val="IntenseReference"/>
           <w:rFonts w:cstheme="minorBidi"/>
@@ -4301,6 +3452,7 @@
           </w:tcPr>
           <w:p>
             <w:r>
+              <w:lastRenderedPageBreak/>
               <w:t>1</w:t>
             </w:r>
           </w:p>
@@ -4444,13 +3596,6 @@
                 <w:szCs w:val="32"/>
               </w:rPr>
             </w:pPr>
-            <w:r>
-              <w:rPr>
-                <w:sz w:val="32"/>
-                <w:szCs w:val="32"/>
-              </w:rPr>
-              <w:t>R7</w:t>
-            </w:r>
           </w:p>
         </w:tc>
         <w:tc>
@@ -4522,41 +3667,20 @@
                 <w:szCs w:val="32"/>
               </w:rPr>
             </w:pPr>
-            <w:r>
+          </w:p>
+        </w:tc>
+        <w:tc>
+          <w:tcPr>
+            <w:tcW w:w="1701" w:type="dxa"/>
+            <w:shd w:val="clear" w:color="auto" w:fill="FFC000"/>
+          </w:tcPr>
+          <w:p>
+            <w:pPr>
               <w:rPr>
                 <w:sz w:val="32"/>
                 <w:szCs w:val="32"/>
               </w:rPr>
-              <w:t>R</w:t>
-            </w:r>
-            <w:r>
-              <w:rPr>
-                <w:sz w:val="32"/>
-                <w:szCs w:val="32"/>
-              </w:rPr>
-              <w:t>4</w:t>
-            </w:r>
-          </w:p>
-        </w:tc>
-        <w:tc>
-          <w:tcPr>
-            <w:tcW w:w="1701" w:type="dxa"/>
-            <w:shd w:val="clear" w:color="auto" w:fill="FFC000"/>
-          </w:tcPr>
-          <w:p>
-            <w:pPr>
-              <w:rPr>
-                <w:sz w:val="32"/>
-                <w:szCs w:val="32"/>
-              </w:rPr>
             </w:pPr>
-            <w:r>
-              <w:rPr>
-                <w:sz w:val="32"/>
-                <w:szCs w:val="32"/>
-              </w:rPr>
-              <w:t>R2 R8</w:t>
-            </w:r>
           </w:p>
         </w:tc>
         <w:tc>
@@ -4614,19 +3738,26 @@
                 <w:szCs w:val="32"/>
               </w:rPr>
             </w:pPr>
-            <w:r>
+          </w:p>
+        </w:tc>
+        <w:tc>
+          <w:tcPr>
+            <w:tcW w:w="1701" w:type="dxa"/>
+            <w:shd w:val="clear" w:color="auto" w:fill="FFC000"/>
+          </w:tcPr>
+          <w:p>
+            <w:pPr>
               <w:rPr>
                 <w:sz w:val="32"/>
                 <w:szCs w:val="32"/>
               </w:rPr>
-              <w:t>R6</w:t>
-            </w:r>
+            </w:pPr>
           </w:p>
         </w:tc>
         <w:tc>
           <w:tcPr>
             <w:tcW w:w="1701" w:type="dxa"/>
-            <w:shd w:val="clear" w:color="auto" w:fill="FFC000"/>
+            <w:shd w:val="clear" w:color="auto" w:fill="FF0000"/>
           </w:tcPr>
           <w:p>
             <w:pPr>
@@ -4635,48 +3766,20 @@
                 <w:szCs w:val="32"/>
               </w:rPr>
             </w:pPr>
-            <w:r>
+          </w:p>
+        </w:tc>
+        <w:tc>
+          <w:tcPr>
+            <w:tcW w:w="1644" w:type="dxa"/>
+            <w:shd w:val="clear" w:color="auto" w:fill="FF0000"/>
+          </w:tcPr>
+          <w:p>
+            <w:pPr>
               <w:rPr>
                 <w:sz w:val="32"/>
                 <w:szCs w:val="32"/>
               </w:rPr>
-              <w:t>R5</w:t>
-            </w:r>
-          </w:p>
-        </w:tc>
-        <w:tc>
-          <w:tcPr>
-            <w:tcW w:w="1701" w:type="dxa"/>
-            <w:shd w:val="clear" w:color="auto" w:fill="FF0000"/>
-          </w:tcPr>
-          <w:p>
-            <w:pPr>
-              <w:rPr>
-                <w:sz w:val="32"/>
-                <w:szCs w:val="32"/>
-              </w:rPr>
             </w:pPr>
-          </w:p>
-        </w:tc>
-        <w:tc>
-          <w:tcPr>
-            <w:tcW w:w="1644" w:type="dxa"/>
-            <w:shd w:val="clear" w:color="auto" w:fill="FF0000"/>
-          </w:tcPr>
-          <w:p>
-            <w:pPr>
-              <w:rPr>
-                <w:sz w:val="32"/>
-                <w:szCs w:val="32"/>
-              </w:rPr>
-            </w:pPr>
-            <w:r>
-              <w:rPr>
-                <w:sz w:val="32"/>
-                <w:szCs w:val="32"/>
-              </w:rPr>
-              <w:t>R1</w:t>
-            </w:r>
           </w:p>
         </w:tc>
       </w:tr>
@@ -4748,27 +3851,81 @@
                 <w:szCs w:val="32"/>
               </w:rPr>
             </w:pPr>
-            <w:r>
+          </w:p>
+        </w:tc>
+        <w:tc>
+          <w:tcPr>
+            <w:tcW w:w="1644" w:type="dxa"/>
+            <w:shd w:val="clear" w:color="auto" w:fill="FF0000"/>
+          </w:tcPr>
+          <w:p>
+            <w:pPr>
               <w:rPr>
                 <w:sz w:val="32"/>
                 <w:szCs w:val="32"/>
               </w:rPr>
-              <w:t>R3</w:t>
-            </w:r>
-          </w:p>
-        </w:tc>
-        <w:tc>
-          <w:tcPr>
-            <w:tcW w:w="1644" w:type="dxa"/>
+            </w:pPr>
+          </w:p>
+        </w:tc>
+      </w:tr>
+    </w:tbl>
+    <w:p>
+      <w:pPr>
+        <w:rPr>
+          <w:bCs/>
+          <w:i/>
+          <w:iCs/>
+          <w:color w:val="767171" w:themeColor="background2" w:themeShade="80"/>
+          <w:lang w:val="en"/>
+        </w:rPr>
+      </w:pPr>
+    </w:p>
+    <w:tbl>
+      <w:tblPr>
+        <w:tblStyle w:val="TableGrid"/>
+        <w:tblW w:w="0" w:type="auto"/>
+        <w:tblLook w:val="04A0" w:firstRow="1" w:lastRow="0" w:firstColumn="1" w:lastColumn="0" w:noHBand="0" w:noVBand="1"/>
+      </w:tblPr>
+      <w:tblGrid>
+        <w:gridCol w:w="3003"/>
+        <w:gridCol w:w="3003"/>
+        <w:gridCol w:w="3004"/>
+      </w:tblGrid>
+      <w:tr>
+        <w:trPr>
+          <w:trHeight w:val="530"/>
+        </w:trPr>
+        <w:tc>
+          <w:tcPr>
+            <w:tcW w:w="3003" w:type="dxa"/>
+            <w:shd w:val="clear" w:color="auto" w:fill="92D050"/>
+          </w:tcPr>
+          <w:p>
+            <w:r>
+              <w:t>Ignore</w:t>
+            </w:r>
+          </w:p>
+        </w:tc>
+        <w:tc>
+          <w:tcPr>
+            <w:tcW w:w="3003" w:type="dxa"/>
+            <w:shd w:val="clear" w:color="auto" w:fill="FFC000"/>
+          </w:tcPr>
+          <w:p>
+            <w:r>
+              <w:t>Consider</w:t>
+            </w:r>
+          </w:p>
+        </w:tc>
+        <w:tc>
+          <w:tcPr>
+            <w:tcW w:w="3004" w:type="dxa"/>
             <w:shd w:val="clear" w:color="auto" w:fill="FF0000"/>
           </w:tcPr>
           <w:p>
-            <w:pPr>
-              <w:rPr>
-                <w:sz w:val="32"/>
-                <w:szCs w:val="32"/>
-              </w:rPr>
-            </w:pPr>
+            <w:r>
+              <w:t>Take Action</w:t>
+            </w:r>
           </w:p>
         </w:tc>
       </w:tr>
@@ -4776,37 +3933,53 @@
     <w:p/>
     <w:p>
       <w:pPr>
-        <w:pStyle w:val="Heading3"/>
-        <w:rPr>
-          <w:rStyle w:val="IntenseReference"/>
-          <w:rFonts w:cstheme="minorBidi"/>
-          <w:spacing w:val="0"/>
-          <w:sz w:val="40"/>
-          <w:szCs w:val="40"/>
-        </w:rPr>
-      </w:pPr>
-      <w:bookmarkStart w:id="21" w:name="_Toc180693668"/>
-      <w:r>
-        <w:rPr>
-          <w:rStyle w:val="IntenseReference"/>
-          <w:rFonts w:cstheme="minorBidi"/>
-          <w:spacing w:val="0"/>
-          <w:sz w:val="40"/>
-          <w:szCs w:val="40"/>
-        </w:rPr>
+        <w:pStyle w:val="Heading1"/>
+        <w:jc w:val="left"/>
+      </w:pPr>
+      <w:bookmarkStart w:id="15" w:name="_Toc180702671"/>
+      <w:r>
+        <w:t>Initial Product Backlog</w:t>
+      </w:r>
+      <w:bookmarkEnd w:id="15"/>
+    </w:p>
+    <w:p>
+      <w:pPr>
+        <w:pStyle w:val="Heading1"/>
+        <w:jc w:val="left"/>
+      </w:pPr>
+      <w:bookmarkStart w:id="16" w:name="_Toc180702672"/>
+      <w:r>
+        <w:t>High Level Plan</w:t>
+      </w:r>
+      <w:bookmarkEnd w:id="16"/>
+    </w:p>
+    <w:p>
+      <w:pPr>
+        <w:pStyle w:val="Heading2"/>
+        <w:jc w:val="left"/>
+      </w:pPr>
+      <w:bookmarkStart w:id="17" w:name="_Toc180702673"/>
+      <w:r>
         <w:t xml:space="preserve">Proposed </w:t>
       </w:r>
       <w:r>
-        <w:rPr>
-          <w:rStyle w:val="IntenseReference"/>
-          <w:rFonts w:cstheme="minorBidi"/>
-          <w:spacing w:val="0"/>
-          <w:sz w:val="40"/>
-          <w:szCs w:val="40"/>
-        </w:rPr>
-        <w:t>Gantt chart</w:t>
-      </w:r>
-      <w:bookmarkEnd w:id="21"/>
+        <w:t>WBS Diagram</w:t>
+      </w:r>
+      <w:bookmarkEnd w:id="17"/>
+    </w:p>
+    <w:p>
+      <w:pPr>
+        <w:pStyle w:val="Heading2"/>
+        <w:jc w:val="left"/>
+      </w:pPr>
+      <w:bookmarkStart w:id="18" w:name="_Toc180702674"/>
+      <w:r>
+        <w:t xml:space="preserve">Proposed </w:t>
+      </w:r>
+      <w:r>
+        <w:t>Gantt Chart</w:t>
+      </w:r>
+      <w:bookmarkEnd w:id="18"/>
     </w:p>
     <w:p>
       <w:pPr>
@@ -4869,7 +4042,244 @@
     <w:p/>
     <w:p>
       <w:pPr>
+        <w:pStyle w:val="Heading1"/>
+        <w:jc w:val="left"/>
+      </w:pPr>
+      <w:bookmarkStart w:id="19" w:name="_Toc180702675"/>
+      <w:r>
+        <w:t>Project Management Tools</w:t>
+      </w:r>
+      <w:bookmarkEnd w:id="19"/>
+    </w:p>
+    <w:p>
+      <w:pPr>
+        <w:rPr>
+          <w:i/>
+          <w:iCs/>
+          <w:color w:val="767171" w:themeColor="background2" w:themeShade="80"/>
+          <w:lang w:val="en"/>
+        </w:rPr>
+      </w:pPr>
+      <w:r>
+        <w:rPr>
+          <w:i/>
+          <w:iCs/>
+          <w:color w:val="767171" w:themeColor="background2" w:themeShade="80"/>
+          <w:lang w:val="en"/>
+        </w:rPr>
+        <w:t>You should use appropriate project management tools such as a planner and a diary. Being able to use a diary and control your time is an essential part of being a professional.</w:t>
+      </w:r>
+    </w:p>
+    <w:p>
+      <w:pPr>
+        <w:rPr>
+          <w:i/>
+          <w:iCs/>
+          <w:color w:val="767171" w:themeColor="background2" w:themeShade="80"/>
+        </w:rPr>
+      </w:pPr>
+    </w:p>
+    <w:p>
+      <w:pPr>
+        <w:rPr>
+          <w:b/>
+          <w:i/>
+          <w:iCs/>
+          <w:color w:val="767171" w:themeColor="background2" w:themeShade="80"/>
+          <w:lang w:val="en"/>
+        </w:rPr>
+      </w:pPr>
+      <w:r>
+        <w:rPr>
+          <w:b/>
+          <w:i/>
+          <w:iCs/>
+          <w:color w:val="767171" w:themeColor="background2" w:themeShade="80"/>
+          <w:lang w:val="en"/>
+        </w:rPr>
+        <w:t>02 Project Initiation</w:t>
+      </w:r>
+    </w:p>
+    <w:p>
+      <w:pPr>
+        <w:rPr>
+          <w:i/>
+          <w:iCs/>
+          <w:color w:val="767171" w:themeColor="background2" w:themeShade="80"/>
+          <w:lang w:val="en"/>
+        </w:rPr>
+      </w:pPr>
+      <w:r>
+        <w:rPr>
+          <w:i/>
+          <w:iCs/>
+          <w:color w:val="767171" w:themeColor="background2" w:themeShade="80"/>
+          <w:lang w:val="en"/>
+        </w:rPr>
+        <w:t xml:space="preserve">This deliverable is the output from the culmination of your sprint zero. Sprint zero should be spent getting yourself ready for delivering the project. You should identify the point and purpose of your project. This will require you to think of a title and work up a project Vision. Please do not consider that your project title and project vision are immutable – they can change as you develop your ideas. However, you need to know at the </w:t>
+      </w:r>
+      <w:proofErr w:type="gramStart"/>
+      <w:r>
+        <w:rPr>
+          <w:i/>
+          <w:iCs/>
+          <w:color w:val="767171" w:themeColor="background2" w:themeShade="80"/>
+          <w:lang w:val="en"/>
+        </w:rPr>
+        <w:t>start roughly</w:t>
+      </w:r>
+      <w:proofErr w:type="gramEnd"/>
+      <w:r>
+        <w:rPr>
+          <w:i/>
+          <w:iCs/>
+          <w:color w:val="767171" w:themeColor="background2" w:themeShade="80"/>
+          <w:lang w:val="en"/>
+        </w:rPr>
+        <w:t xml:space="preserve"> where you want to develop your ideas. By ensuring you start with a coherent project title and project vision, you can ensure you start in an </w:t>
+      </w:r>
+      <w:proofErr w:type="spellStart"/>
+      <w:r>
+        <w:rPr>
+          <w:i/>
+          <w:iCs/>
+          <w:color w:val="767171" w:themeColor="background2" w:themeShade="80"/>
+          <w:lang w:val="en"/>
+        </w:rPr>
+        <w:t>organised</w:t>
+      </w:r>
+      <w:proofErr w:type="spellEnd"/>
+      <w:r>
+        <w:rPr>
+          <w:i/>
+          <w:iCs/>
+          <w:color w:val="767171" w:themeColor="background2" w:themeShade="80"/>
+          <w:lang w:val="en"/>
+        </w:rPr>
+        <w:t xml:space="preserve"> fashion.</w:t>
+      </w:r>
+    </w:p>
+    <w:p>
+      <w:pPr>
+        <w:rPr>
+          <w:i/>
+          <w:iCs/>
+          <w:color w:val="767171" w:themeColor="background2" w:themeShade="80"/>
+          <w:lang w:val="en"/>
+        </w:rPr>
+      </w:pPr>
+    </w:p>
+    <w:p>
+      <w:pPr>
+        <w:rPr>
+          <w:i/>
+          <w:iCs/>
+          <w:color w:val="767171" w:themeColor="background2" w:themeShade="80"/>
+          <w:lang w:val="en"/>
+        </w:rPr>
+      </w:pPr>
+      <w:r>
+        <w:rPr>
+          <w:i/>
+          <w:iCs/>
+          <w:color w:val="767171" w:themeColor="background2" w:themeShade="80"/>
+          <w:lang w:val="en"/>
+        </w:rPr>
+        <w:t xml:space="preserve">Sprint zero should also be about deciding which languages and technologies to use, setting up your development environment, sorting out your version-controlled repository, identifying your test environment, identifying the things that could go wrong and creating your initial product backlog.  The product backlog will be an evolving, living item that changes and </w:t>
+      </w:r>
+      <w:r>
+        <w:rPr>
+          <w:i/>
+          <w:iCs/>
+          <w:color w:val="767171" w:themeColor="background2" w:themeShade="80"/>
+          <w:lang w:val="en"/>
+        </w:rPr>
+        <w:lastRenderedPageBreak/>
+        <w:t>evolves as the project progresses. However, you need to ensure that there is enough in the product backlog to begin with. You should also include a high-level plan to show roughly when you intend to complete certain things – a recommended format would be a Gantt chart. Please refer to the documentation on the DLE around project management to help you with this.</w:t>
+      </w:r>
+    </w:p>
+    <w:p>
+      <w:pPr>
+        <w:rPr>
+          <w:i/>
+          <w:iCs/>
+          <w:color w:val="767171" w:themeColor="background2" w:themeShade="80"/>
+          <w:lang w:val="en"/>
+        </w:rPr>
+      </w:pPr>
+    </w:p>
+    <w:p>
+      <w:pPr>
+        <w:rPr>
+          <w:b/>
+          <w:i/>
+          <w:iCs/>
+          <w:color w:val="767171" w:themeColor="background2" w:themeShade="80"/>
+          <w:lang w:val="en"/>
+        </w:rPr>
+      </w:pPr>
+      <w:r>
+        <w:rPr>
+          <w:b/>
+          <w:i/>
+          <w:iCs/>
+          <w:color w:val="767171" w:themeColor="background2" w:themeShade="80"/>
+          <w:lang w:val="en"/>
+        </w:rPr>
+        <w:t>02 Submission details</w:t>
+      </w:r>
+    </w:p>
+    <w:p>
+      <w:pPr>
+        <w:rPr>
+          <w:i/>
+          <w:iCs/>
+          <w:color w:val="767171" w:themeColor="background2" w:themeShade="80"/>
+          <w:lang w:val="en"/>
+        </w:rPr>
+      </w:pPr>
+      <w:r>
+        <w:rPr>
+          <w:i/>
+          <w:iCs/>
+          <w:color w:val="767171" w:themeColor="background2" w:themeShade="80"/>
+          <w:lang w:val="en"/>
+        </w:rPr>
+        <w:t xml:space="preserve">Use the 02.1 P1 template for your initial </w:t>
+      </w:r>
+      <w:proofErr w:type="gramStart"/>
+      <w:r>
+        <w:rPr>
+          <w:i/>
+          <w:iCs/>
+          <w:color w:val="767171" w:themeColor="background2" w:themeShade="80"/>
+          <w:lang w:val="en"/>
+        </w:rPr>
+        <w:t>deliverable</w:t>
+      </w:r>
+      <w:proofErr w:type="gramEnd"/>
+      <w:r>
+        <w:rPr>
+          <w:i/>
+          <w:iCs/>
+          <w:color w:val="767171" w:themeColor="background2" w:themeShade="80"/>
+          <w:lang w:val="en"/>
+        </w:rPr>
+        <w:t>. Remember to delete the grey text and replace it with your own words. The grey text is there for guidance, not for submission. Save your document as a PDF prior to uploading. No other document format is accepted.</w:t>
+      </w:r>
+    </w:p>
+    <w:p>
+      <w:pPr>
         <w:pStyle w:val="Heading3"/>
+        <w:rPr>
+          <w:bCs/>
+        </w:rPr>
+      </w:pPr>
+    </w:p>
+    <w:p>
+      <w:pPr>
+        <w:pStyle w:val="Heading1"/>
+        <w:jc w:val="left"/>
         <w:rPr>
           <w:rStyle w:val="IntenseReference"/>
           <w:rFonts w:cstheme="minorBidi"/>
@@ -4878,7 +4288,7 @@
           <w:szCs w:val="40"/>
         </w:rPr>
       </w:pPr>
-      <w:bookmarkStart w:id="22" w:name="_Toc180693669"/>
+      <w:bookmarkStart w:id="20" w:name="_Toc180702676"/>
       <w:r>
         <w:rPr>
           <w:rStyle w:val="IntenseReference"/>
@@ -4889,7 +4299,7 @@
         </w:rPr>
         <w:t>Keywords</w:t>
       </w:r>
-      <w:bookmarkEnd w:id="22"/>
+      <w:bookmarkEnd w:id="20"/>
     </w:p>
     <w:p>
       <w:pPr>
@@ -4935,31 +4345,6 @@
       </w:r>
     </w:p>
     <w:p>
-      <w:pPr>
-        <w:rPr>
-          <w:color w:val="000000" w:themeColor="text1"/>
-        </w:rPr>
-      </w:pPr>
-    </w:p>
-    <w:p>
-      <w:pPr>
-        <w:pStyle w:val="Heading2"/>
-        <w:jc w:val="left"/>
-      </w:pPr>
-      <w:bookmarkStart w:id="23" w:name="_Toc180693670"/>
-      <w:r>
-        <w:lastRenderedPageBreak/>
-        <w:t>References</w:t>
-      </w:r>
-      <w:bookmarkEnd w:id="23"/>
-    </w:p>
-    <w:p>
-      <w:r>
-        <w:rPr>
-          <w:vertAlign w:val="superscript"/>
-        </w:rPr>
-        <w:t>1</w:t>
-      </w:r>
       <w:r>
         <w:t xml:space="preserve"> </w:t>
       </w:r>

</xml_diff>